<commit_message>
Act 1 ended + Chap 3-1 + JSTL file import and copy in lib dir
</commit_message>
<xml_diff>
--- a/Java-JEE.docx
+++ b/Java-JEE.docx
@@ -14,7 +14,21 @@
         <w:rPr>
           <w:i/>
         </w:rPr>
-        <w:t>Développez des sites web avec Jave EE</w:t>
+        <w:t xml:space="preserve">Développez des sites web avec </w:t>
+      </w:r>
+      <w:proofErr w:type="spellStart"/>
+      <w:r>
+        <w:rPr>
+          <w:i/>
+        </w:rPr>
+        <w:t>Jave</w:t>
+      </w:r>
+      <w:proofErr w:type="spellEnd"/>
+      <w:r>
+        <w:rPr>
+          <w:i/>
+        </w:rPr>
+        <w:t xml:space="preserve"> EE</w:t>
       </w:r>
     </w:p>
     <w:p>
@@ -215,7 +229,15 @@
         <w:t xml:space="preserve"> le conteneur JEE au moteur </w:t>
       </w:r>
       <w:r>
-        <w:t>PHP. Nous utiliserons dans ce cours « Apache Tomcat » comme serveur d’application, outil gratuit et open source.</w:t>
+        <w:t xml:space="preserve">PHP. Nous utiliserons dans ce cours « Apache </w:t>
+      </w:r>
+      <w:proofErr w:type="spellStart"/>
+      <w:r>
+        <w:t>Tomcat</w:t>
+      </w:r>
+      <w:proofErr w:type="spellEnd"/>
+      <w:r>
+        <w:t> » comme serveur d’application, outil gratuit et open source.</w:t>
       </w:r>
     </w:p>
     <w:p>
@@ -334,8 +356,13 @@
         <w:t xml:space="preserve">La requête http de l’utilisateur </w:t>
       </w:r>
       <w:r>
-        <w:t>envoyée au controller</w:t>
-      </w:r>
+        <w:t xml:space="preserve">envoyée au </w:t>
+      </w:r>
+      <w:proofErr w:type="spellStart"/>
+      <w:r>
+        <w:t>controller</w:t>
+      </w:r>
+      <w:proofErr w:type="spellEnd"/>
     </w:p>
     <w:p>
       <w:pPr>
@@ -391,8 +418,13 @@
         <w:jc w:val="both"/>
       </w:pPr>
       <w:r>
-        <w:t>Les Servlets correspondent aux controllers</w:t>
-      </w:r>
+        <w:t xml:space="preserve">Les Servlets correspondent aux </w:t>
+      </w:r>
+      <w:proofErr w:type="spellStart"/>
+      <w:r>
+        <w:t>controllers</w:t>
+      </w:r>
+      <w:proofErr w:type="spellEnd"/>
     </w:p>
     <w:p>
       <w:pPr>
@@ -409,12 +441,14 @@
       <w:r>
         <w:t xml:space="preserve"> </w:t>
       </w:r>
+      <w:proofErr w:type="spellStart"/>
       <w:r>
         <w:t>B</w:t>
       </w:r>
       <w:r>
         <w:t>eans</w:t>
       </w:r>
+      <w:proofErr w:type="spellEnd"/>
       <w:r>
         <w:t>) correspondent aux modèles, accompagnés par les bases de données</w:t>
       </w:r>
@@ -443,6 +477,7 @@
         <w:pStyle w:val="NoSpacing"/>
         <w:jc w:val="both"/>
       </w:pPr>
+      <w:proofErr w:type="gramStart"/>
       <w:r>
         <w:rPr>
           <w:b/>
@@ -450,6 +485,7 @@
         </w:rPr>
         <w:t>/!\</w:t>
       </w:r>
+      <w:proofErr w:type="gramEnd"/>
       <w:r>
         <w:rPr>
           <w:b/>
@@ -469,22 +505,54 @@
         <w:t>]</w:t>
       </w:r>
       <w:r>
-        <w:t xml:space="preserve"> langage » tout comme PHP spécialise le langage HTML. De nombreux frameworks existent comme Spring, JSP, ou encore Struts.</w:t>
-      </w:r>
-    </w:p>
-    <w:p>
-      <w:pPr>
-        <w:pStyle w:val="NoSpacing"/>
-        <w:jc w:val="both"/>
-      </w:pPr>
-    </w:p>
-    <w:p>
-      <w:pPr>
-        <w:pStyle w:val="NoSpacing"/>
-        <w:jc w:val="both"/>
-      </w:pPr>
-      <w:r>
-        <w:t>Pour crée un nouveau projet avec Eclipse il faut choisir l’option « New Dynamic Web Project ». L’arborescence d’un projet se compose comme suit :</w:t>
+        <w:t xml:space="preserve"> langage » tout comme PHP spécialise le langage HTML. De nombreux </w:t>
+      </w:r>
+      <w:proofErr w:type="spellStart"/>
+      <w:r>
+        <w:t>frameworks</w:t>
+      </w:r>
+      <w:proofErr w:type="spellEnd"/>
+      <w:r>
+        <w:t xml:space="preserve"> existent comme </w:t>
+      </w:r>
+      <w:proofErr w:type="spellStart"/>
+      <w:r>
+        <w:t>Spring</w:t>
+      </w:r>
+      <w:proofErr w:type="spellEnd"/>
+      <w:r>
+        <w:t xml:space="preserve">, JSP, ou encore </w:t>
+      </w:r>
+      <w:proofErr w:type="spellStart"/>
+      <w:r>
+        <w:t>Struts</w:t>
+      </w:r>
+      <w:proofErr w:type="spellEnd"/>
+      <w:r>
+        <w:t>.</w:t>
+      </w:r>
+    </w:p>
+    <w:p>
+      <w:pPr>
+        <w:pStyle w:val="NoSpacing"/>
+        <w:jc w:val="both"/>
+      </w:pPr>
+    </w:p>
+    <w:p>
+      <w:pPr>
+        <w:pStyle w:val="NoSpacing"/>
+        <w:jc w:val="both"/>
+      </w:pPr>
+      <w:r>
+        <w:t xml:space="preserve">Pour crée un nouveau projet avec Eclipse il faut choisir l’option « New </w:t>
+      </w:r>
+      <w:proofErr w:type="spellStart"/>
+      <w:r>
+        <w:t>Dynamic</w:t>
+      </w:r>
+      <w:proofErr w:type="spellEnd"/>
+      <w:r>
+        <w:t xml:space="preserve"> Web Project ». L’arborescence d’un projet se compose comme suit :</w:t>
       </w:r>
       <w:r>
         <w:t xml:space="preserve"> </w:t>
@@ -500,7 +568,23 @@
         <w:jc w:val="both"/>
       </w:pPr>
       <w:r>
-        <w:t>Le dossier « src » contiendra le code metier, c’est-à-dire les classes Java</w:t>
+        <w:t>Le dossier « </w:t>
+      </w:r>
+      <w:proofErr w:type="spellStart"/>
+      <w:r>
+        <w:t>src</w:t>
+      </w:r>
+      <w:proofErr w:type="spellEnd"/>
+      <w:r>
+        <w:t xml:space="preserve"> » contiendra le code </w:t>
+      </w:r>
+      <w:proofErr w:type="spellStart"/>
+      <w:r>
+        <w:t>metier</w:t>
+      </w:r>
+      <w:proofErr w:type="spellEnd"/>
+      <w:r>
+        <w:t>, c’est-à-dire les classes Java</w:t>
       </w:r>
     </w:p>
     <w:p>
@@ -513,7 +597,15 @@
         <w:jc w:val="both"/>
       </w:pPr>
       <w:r>
-        <w:t>Le dossier « webcontent » contient tous les fichiers CSS, HTML, JSP qui formeront le front de notre application</w:t>
+        <w:t>Le dossier « </w:t>
+      </w:r>
+      <w:proofErr w:type="spellStart"/>
+      <w:r>
+        <w:t>webcontent</w:t>
+      </w:r>
+      <w:proofErr w:type="spellEnd"/>
+      <w:r>
+        <w:t> » contient tous les fichiers CSS, HTML, JSP qui formeront le front de notre application</w:t>
       </w:r>
     </w:p>
     <w:p>
@@ -532,8 +624,13 @@
         <w:t>WEB-INF</w:t>
       </w:r>
       <w:r>
-        <w:t> » contient des fichiers de parametres</w:t>
-      </w:r>
+        <w:t xml:space="preserve"> » contient des fichiers de </w:t>
+      </w:r>
+      <w:proofErr w:type="spellStart"/>
+      <w:r>
+        <w:t>parametres</w:t>
+      </w:r>
+      <w:proofErr w:type="spellEnd"/>
     </w:p>
     <w:p>
       <w:pPr>
@@ -595,8 +692,19 @@
           <w:szCs w:val="32"/>
           <w:u w:val="double" w:color="FF0000"/>
         </w:rPr>
-        <w:t xml:space="preserve"> Comprendre les Servlets et les JSPs</w:t>
-      </w:r>
+        <w:t xml:space="preserve"> Comprendre les Servlets et les </w:t>
+      </w:r>
+      <w:proofErr w:type="spellStart"/>
+      <w:r>
+        <w:rPr>
+          <w:b/>
+          <w:sz w:val="32"/>
+          <w:szCs w:val="32"/>
+          <w:u w:val="double" w:color="FF0000"/>
+        </w:rPr>
+        <w:t>JSPs</w:t>
+      </w:r>
+      <w:proofErr w:type="spellEnd"/>
     </w:p>
     <w:p>
       <w:pPr>
@@ -650,14 +758,38 @@
         <w:jc w:val="both"/>
       </w:pPr>
       <w:r>
-        <w:t>Le Servlet correspond au controller dans le modèle MVC. Ce sont de simples classes Java qui, par le biais de méthodes (« doGet », « doPost », etc…), reçoivent la requête du visiteur, la traitent en générant une page web et renvoient le tout dans une réponse HTTP.</w:t>
+        <w:t xml:space="preserve">Le Servlet correspond au </w:t>
+      </w:r>
+      <w:r>
+        <w:t>contrôleur</w:t>
+      </w:r>
+      <w:r>
+        <w:t xml:space="preserve"> dans le modèle MVC. Ce sont de simples classes Java qui, par le biais de méthodes (« </w:t>
+      </w:r>
+      <w:proofErr w:type="spellStart"/>
+      <w:r>
+        <w:t>doGet</w:t>
+      </w:r>
+      <w:proofErr w:type="spellEnd"/>
+      <w:r>
+        <w:t> », « </w:t>
+      </w:r>
+      <w:proofErr w:type="spellStart"/>
+      <w:r>
+        <w:t>doPost</w:t>
+      </w:r>
+      <w:proofErr w:type="spellEnd"/>
+      <w:r>
+        <w:t> », etc…), reçoivent la requête du visiteur, la traitent en générant une page web et renvoient le tout dans une réponse HTTP.</w:t>
       </w:r>
       <w:r>
         <w:t xml:space="preserve"> Une servlet n’est finalement rien de plus qu’une classe Java qui étend, donc hérite, de la classe Java « </w:t>
       </w:r>
+      <w:proofErr w:type="spellStart"/>
       <w:r>
         <w:t>HttpServlet</w:t>
       </w:r>
+      <w:proofErr w:type="spellEnd"/>
       <w:r>
         <w:t> ».</w:t>
       </w:r>
@@ -732,16 +864,64 @@
         <w:jc w:val="both"/>
       </w:pPr>
       <w:r>
-        <w:t>Pour associer une vue à une Servlet il faut s’intéresser d’un peu plus près à la méthode « doGet » de la- dite Servlet. Celle-ci est formée par deux paramètres, « request » et « response »</w:t>
-      </w:r>
-      <w:r>
-        <w:t xml:space="preserve">, le premier objet contient la requete quand la </w:t>
-      </w:r>
-      <w:r>
-        <w:t>réponse (HTML, JSP, img, etc…)</w:t>
-      </w:r>
-      <w:r>
-        <w:t xml:space="preserve"> est envoyée via l’objet « response ».</w:t>
+        <w:t>Pour associer une vue à une Servlet il faut s’intéresser d’un peu plus près à la méthode « </w:t>
+      </w:r>
+      <w:proofErr w:type="spellStart"/>
+      <w:r>
+        <w:t>doGet</w:t>
+      </w:r>
+      <w:proofErr w:type="spellEnd"/>
+      <w:r>
+        <w:t> » de la- dite Servlet. Celle-ci est formée par deux paramètres, « </w:t>
+      </w:r>
+      <w:proofErr w:type="spellStart"/>
+      <w:r>
+        <w:t>request</w:t>
+      </w:r>
+      <w:proofErr w:type="spellEnd"/>
+      <w:r>
+        <w:t> » et « </w:t>
+      </w:r>
+      <w:proofErr w:type="spellStart"/>
+      <w:r>
+        <w:t>response</w:t>
+      </w:r>
+      <w:proofErr w:type="spellEnd"/>
+      <w:r>
+        <w:t> »</w:t>
+      </w:r>
+      <w:r>
+        <w:t xml:space="preserve">, le premier objet contient la </w:t>
+      </w:r>
+      <w:proofErr w:type="spellStart"/>
+      <w:r>
+        <w:t>requete</w:t>
+      </w:r>
+      <w:proofErr w:type="spellEnd"/>
+      <w:r>
+        <w:t xml:space="preserve"> quand la </w:t>
+      </w:r>
+      <w:r>
+        <w:t xml:space="preserve">réponse (HTML, JSP, </w:t>
+      </w:r>
+      <w:proofErr w:type="spellStart"/>
+      <w:r>
+        <w:t>img</w:t>
+      </w:r>
+      <w:proofErr w:type="spellEnd"/>
+      <w:r>
+        <w:t>, etc…)</w:t>
+      </w:r>
+      <w:r>
+        <w:t xml:space="preserve"> est envoyée via l’objet « </w:t>
+      </w:r>
+      <w:proofErr w:type="spellStart"/>
+      <w:r>
+        <w:t>response</w:t>
+      </w:r>
+      <w:proofErr w:type="spellEnd"/>
+      <w:r>
+        <w:t> ».</w:t>
       </w:r>
     </w:p>
     <w:p>
@@ -844,7 +1024,28 @@
         <w:t>En JEE on peut récupérer des informations de manières dynamiques comme un paramètre d’</w:t>
       </w:r>
       <w:r>
-        <w:t>URL par exemple, avec les méthodes « getAttribute() » et « setAttribute() » depuis la Servlet.</w:t>
+        <w:t>URL par exemple, avec les méthodes « </w:t>
+      </w:r>
+      <w:proofErr w:type="spellStart"/>
+      <w:proofErr w:type="gramStart"/>
+      <w:r>
+        <w:t>getAttribute</w:t>
+      </w:r>
+      <w:proofErr w:type="spellEnd"/>
+      <w:r>
+        <w:t>(</w:t>
+      </w:r>
+      <w:proofErr w:type="gramEnd"/>
+      <w:r>
+        <w:t>) » et « </w:t>
+      </w:r>
+      <w:proofErr w:type="spellStart"/>
+      <w:r>
+        <w:t>setAttribute</w:t>
+      </w:r>
+      <w:proofErr w:type="spellEnd"/>
+      <w:r>
+        <w:t>() » depuis la Servlet.</w:t>
       </w:r>
     </w:p>
     <w:p>
@@ -887,8 +1088,10 @@
           <w:szCs w:val="26"/>
           <w:u w:val="single" w:color="70AD47" w:themeColor="accent6"/>
         </w:rPr>
-        <w:t>Utiliser une expression langage dans les</w:t>
-      </w:r>
+        <w:t>Utiliser une expression langage da</w:t>
+      </w:r>
+      <w:bookmarkStart w:id="0" w:name="_GoBack"/>
+      <w:bookmarkEnd w:id="0"/>
       <w:r>
         <w:rPr>
           <w:b/>
@@ -896,6 +1099,15 @@
           <w:szCs w:val="26"/>
           <w:u w:val="single" w:color="70AD47" w:themeColor="accent6"/>
         </w:rPr>
+        <w:t>ns les</w:t>
+      </w:r>
+      <w:r>
+        <w:rPr>
+          <w:b/>
+          <w:sz w:val="26"/>
+          <w:szCs w:val="26"/>
+          <w:u w:val="single" w:color="70AD47" w:themeColor="accent6"/>
+        </w:rPr>
         <w:t xml:space="preserve"> JSP :</w:t>
       </w:r>
     </w:p>
@@ -925,20 +1137,250 @@
       <w:r>
         <w:t>.</w:t>
       </w:r>
-      <w:bookmarkStart w:id="0" w:name="_GoBack"/>
-      <w:bookmarkEnd w:id="0"/>
-    </w:p>
-    <w:p>
-      <w:pPr>
-        <w:pStyle w:val="NoSpacing"/>
-        <w:jc w:val="both"/>
-      </w:pPr>
-    </w:p>
-    <w:p>
-      <w:pPr>
-        <w:pStyle w:val="NoSpacing"/>
-        <w:jc w:val="both"/>
-      </w:pPr>
+    </w:p>
+    <w:p>
+      <w:pPr>
+        <w:pStyle w:val="NoSpacing"/>
+        <w:jc w:val="both"/>
+      </w:pPr>
+    </w:p>
+    <w:p>
+      <w:pPr>
+        <w:pStyle w:val="NoSpacing"/>
+        <w:jc w:val="both"/>
+      </w:pPr>
+    </w:p>
+    <w:p>
+      <w:pPr>
+        <w:pStyle w:val="NoSpacing"/>
+        <w:jc w:val="both"/>
+      </w:pPr>
+    </w:p>
+    <w:p>
+      <w:pPr>
+        <w:pStyle w:val="NoSpacing"/>
+        <w:numPr>
+          <w:ilvl w:val="0"/>
+          <w:numId w:val="7"/>
+        </w:numPr>
+        <w:jc w:val="both"/>
+        <w:rPr>
+          <w:b/>
+          <w:sz w:val="26"/>
+          <w:szCs w:val="26"/>
+          <w:u w:val="single" w:color="70AD47" w:themeColor="accent6"/>
+        </w:rPr>
+      </w:pPr>
+      <w:r>
+        <w:rPr>
+          <w:b/>
+          <w:sz w:val="26"/>
+          <w:szCs w:val="26"/>
+          <w:u w:val="single" w:color="70AD47" w:themeColor="accent6"/>
+        </w:rPr>
+        <w:t xml:space="preserve">Manipuler des Java </w:t>
+      </w:r>
+      <w:proofErr w:type="spellStart"/>
+      <w:r>
+        <w:rPr>
+          <w:b/>
+          <w:sz w:val="26"/>
+          <w:szCs w:val="26"/>
+          <w:u w:val="single" w:color="70AD47" w:themeColor="accent6"/>
+        </w:rPr>
+        <w:t>Beans</w:t>
+      </w:r>
+      <w:proofErr w:type="spellEnd"/>
+      <w:r>
+        <w:rPr>
+          <w:b/>
+          <w:sz w:val="26"/>
+          <w:szCs w:val="26"/>
+          <w:u w:val="single" w:color="70AD47" w:themeColor="accent6"/>
+        </w:rPr>
+        <w:t xml:space="preserve"> dans les </w:t>
+      </w:r>
+      <w:proofErr w:type="spellStart"/>
+      <w:r>
+        <w:rPr>
+          <w:b/>
+          <w:sz w:val="26"/>
+          <w:szCs w:val="26"/>
+          <w:u w:val="single" w:color="70AD47" w:themeColor="accent6"/>
+        </w:rPr>
+        <w:t>JSPs</w:t>
+      </w:r>
+      <w:proofErr w:type="spellEnd"/>
+      <w:r>
+        <w:rPr>
+          <w:b/>
+          <w:sz w:val="26"/>
+          <w:szCs w:val="26"/>
+          <w:u w:val="single" w:color="70AD47" w:themeColor="accent6"/>
+        </w:rPr>
+        <w:t> :</w:t>
+      </w:r>
+    </w:p>
+    <w:p>
+      <w:pPr>
+        <w:pStyle w:val="NoSpacing"/>
+        <w:jc w:val="both"/>
+      </w:pPr>
+    </w:p>
+    <w:p>
+      <w:pPr>
+        <w:pStyle w:val="NoSpacing"/>
+        <w:jc w:val="both"/>
+      </w:pPr>
+      <w:r>
+        <w:t xml:space="preserve">Java est un langage orienté objet dont la partie modèle est assurée par de simples classes publiques Java, dont les attributs sont eux privés avec des méthodes publiques pour y accéder. Ce sont les « Java </w:t>
+      </w:r>
+      <w:proofErr w:type="spellStart"/>
+      <w:r>
+        <w:t>Beans</w:t>
+      </w:r>
+      <w:proofErr w:type="spellEnd"/>
+      <w:r>
+        <w:t> ».</w:t>
+      </w:r>
+    </w:p>
+    <w:p>
+      <w:pPr>
+        <w:pStyle w:val="NoSpacing"/>
+        <w:jc w:val="both"/>
+      </w:pPr>
+    </w:p>
+    <w:p>
+      <w:pPr>
+        <w:pStyle w:val="NoSpacing"/>
+        <w:jc w:val="both"/>
+        <w:rPr>
+          <w:b/>
+          <w:sz w:val="32"/>
+          <w:szCs w:val="32"/>
+          <w:u w:val="double" w:color="FF0000"/>
+        </w:rPr>
+      </w:pPr>
+      <w:r>
+        <w:t xml:space="preserve">Il est possible avec Eclipse de générer automatiquement les getters et setters depuis une liste d’attributs : « Clique droit </w:t>
+      </w:r>
+      <w:r>
+        <w:sym w:font="Wingdings" w:char="F0E0"/>
+      </w:r>
+      <w:r>
+        <w:t xml:space="preserve"> Source </w:t>
+      </w:r>
+      <w:r>
+        <w:sym w:font="Wingdings" w:char="F0E0"/>
+      </w:r>
+      <w:r>
+        <w:t xml:space="preserve"> </w:t>
+      </w:r>
+      <w:proofErr w:type="spellStart"/>
+      <w:r>
+        <w:t>Generate</w:t>
+      </w:r>
+      <w:proofErr w:type="spellEnd"/>
+      <w:r>
+        <w:t xml:space="preserve"> getters and setters ».</w:t>
+      </w:r>
+      <w:r>
+        <w:br w:type="page"/>
+      </w:r>
+      <w:r>
+        <w:rPr>
+          <w:b/>
+          <w:sz w:val="32"/>
+          <w:szCs w:val="32"/>
+          <w:u w:val="double" w:color="FF0000"/>
+        </w:rPr>
+        <w:lastRenderedPageBreak/>
+        <w:t>Chapitre 2</w:t>
+      </w:r>
+      <w:r>
+        <w:rPr>
+          <w:b/>
+          <w:sz w:val="32"/>
+          <w:szCs w:val="32"/>
+          <w:u w:val="double" w:color="FF0000"/>
+        </w:rPr>
+        <w:t>3</w:t>
+      </w:r>
+      <w:r>
+        <w:rPr>
+          <w:b/>
+          <w:sz w:val="32"/>
+          <w:szCs w:val="32"/>
+          <w:u w:val="double" w:color="FF0000"/>
+        </w:rPr>
+        <w:t>:</w:t>
+      </w:r>
+      <w:r>
+        <w:rPr>
+          <w:b/>
+          <w:sz w:val="32"/>
+          <w:szCs w:val="32"/>
+          <w:u w:val="double" w:color="FF0000"/>
+        </w:rPr>
+        <w:t xml:space="preserve"> Comprendre les Servlets et les </w:t>
+      </w:r>
+      <w:proofErr w:type="spellStart"/>
+      <w:r>
+        <w:rPr>
+          <w:b/>
+          <w:sz w:val="32"/>
+          <w:szCs w:val="32"/>
+          <w:u w:val="double" w:color="FF0000"/>
+        </w:rPr>
+        <w:t>JSPs</w:t>
+      </w:r>
+      <w:proofErr w:type="spellEnd"/>
+    </w:p>
+    <w:p>
+      <w:pPr>
+        <w:pStyle w:val="NoSpacing"/>
+        <w:jc w:val="both"/>
+      </w:pPr>
+    </w:p>
+    <w:p>
+      <w:pPr>
+        <w:pStyle w:val="NoSpacing"/>
+        <w:numPr>
+          <w:ilvl w:val="0"/>
+          <w:numId w:val="9"/>
+        </w:numPr>
+        <w:jc w:val="both"/>
+        <w:rPr>
+          <w:b/>
+          <w:sz w:val="26"/>
+          <w:szCs w:val="26"/>
+          <w:u w:val="single" w:color="70AD47" w:themeColor="accent6"/>
+        </w:rPr>
+      </w:pPr>
+      <w:r>
+        <w:rPr>
+          <w:b/>
+          <w:sz w:val="26"/>
+          <w:szCs w:val="26"/>
+          <w:u w:val="single" w:color="70AD47" w:themeColor="accent6"/>
+        </w:rPr>
+        <w:t>Qu’est-ce que la JSTL ?</w:t>
+      </w:r>
+    </w:p>
+    <w:p>
+      <w:pPr>
+        <w:pStyle w:val="NoSpacing"/>
+        <w:jc w:val="both"/>
+      </w:pPr>
+    </w:p>
+    <w:p>
+      <w:pPr>
+        <w:pStyle w:val="NoSpacing"/>
+        <w:jc w:val="both"/>
+      </w:pPr>
+      <w:r>
+        <w:t>Texte…</w:t>
+      </w:r>
     </w:p>
     <w:sectPr>
       <w:pgSz w:w="11906" w:h="16838"/>
@@ -953,6 +1395,95 @@
 <file path=word/numbering.xml><?xml version="1.0" encoding="utf-8"?>
 <w:numbering xmlns:wpc="http://schemas.microsoft.com/office/word/2010/wordprocessingCanvas" xmlns:cx="http://schemas.microsoft.com/office/drawing/2014/chartex" xmlns:cx1="http://schemas.microsoft.com/office/drawing/2015/9/8/chartex" xmlns:mc="http://schemas.openxmlformats.org/markup-compatibility/2006" xmlns:o="urn:schemas-microsoft-com:office:office" xmlns:r="http://schemas.openxmlformats.org/officeDocument/2006/relationships" xmlns:m="http://schemas.openxmlformats.org/officeDocument/2006/math" xmlns:v="urn:schemas-microsoft-com:vml" xmlns:wp14="http://schemas.microsoft.com/office/word/2010/wordprocessingDrawing" xmlns:wp="http://schemas.openxmlformats.org/drawingml/2006/wordprocessingDrawing" xmlns:w10="urn:schemas-microsoft-com:office:word" xmlns:w="http://schemas.openxmlformats.org/wordprocessingml/2006/main" xmlns:w14="http://schemas.microsoft.com/office/word/2010/wordml" xmlns:w15="http://schemas.microsoft.com/office/word/2012/wordml" xmlns:w16se="http://schemas.microsoft.com/office/word/2015/wordml/symex" xmlns:wpg="http://schemas.microsoft.com/office/word/2010/wordprocessingGroup" xmlns:wpi="http://schemas.microsoft.com/office/word/2010/wordprocessingInk" xmlns:wne="http://schemas.microsoft.com/office/word/2006/wordml" xmlns:wps="http://schemas.microsoft.com/office/word/2010/wordprocessingShape" mc:Ignorable="w14 w15 w16se wp14">
   <w:abstractNum w:abstractNumId="0" w15:restartNumberingAfterBreak="0">
+    <w:nsid w:val="0AAE6130"/>
+    <w:multiLevelType w:val="hybridMultilevel"/>
+    <w:tmpl w:val="7992710A"/>
+    <w:lvl w:ilvl="0" w:tplc="C30E6DDE">
+      <w:start w:val="1"/>
+      <w:numFmt w:val="upperRoman"/>
+      <w:lvlText w:val="%1."/>
+      <w:lvlJc w:val="left"/>
+      <w:pPr>
+        <w:ind w:left="1080" w:hanging="720"/>
+      </w:pPr>
+      <w:rPr>
+        <w:rFonts w:hint="default"/>
+      </w:rPr>
+    </w:lvl>
+    <w:lvl w:ilvl="1" w:tplc="040C0019" w:tentative="1">
+      <w:start w:val="1"/>
+      <w:numFmt w:val="lowerLetter"/>
+      <w:lvlText w:val="%2."/>
+      <w:lvlJc w:val="left"/>
+      <w:pPr>
+        <w:ind w:left="1440" w:hanging="360"/>
+      </w:pPr>
+    </w:lvl>
+    <w:lvl w:ilvl="2" w:tplc="040C001B" w:tentative="1">
+      <w:start w:val="1"/>
+      <w:numFmt w:val="lowerRoman"/>
+      <w:lvlText w:val="%3."/>
+      <w:lvlJc w:val="right"/>
+      <w:pPr>
+        <w:ind w:left="2160" w:hanging="180"/>
+      </w:pPr>
+    </w:lvl>
+    <w:lvl w:ilvl="3" w:tplc="040C000F" w:tentative="1">
+      <w:start w:val="1"/>
+      <w:numFmt w:val="decimal"/>
+      <w:lvlText w:val="%4."/>
+      <w:lvlJc w:val="left"/>
+      <w:pPr>
+        <w:ind w:left="2880" w:hanging="360"/>
+      </w:pPr>
+    </w:lvl>
+    <w:lvl w:ilvl="4" w:tplc="040C0019" w:tentative="1">
+      <w:start w:val="1"/>
+      <w:numFmt w:val="lowerLetter"/>
+      <w:lvlText w:val="%5."/>
+      <w:lvlJc w:val="left"/>
+      <w:pPr>
+        <w:ind w:left="3600" w:hanging="360"/>
+      </w:pPr>
+    </w:lvl>
+    <w:lvl w:ilvl="5" w:tplc="040C001B" w:tentative="1">
+      <w:start w:val="1"/>
+      <w:numFmt w:val="lowerRoman"/>
+      <w:lvlText w:val="%6."/>
+      <w:lvlJc w:val="right"/>
+      <w:pPr>
+        <w:ind w:left="4320" w:hanging="180"/>
+      </w:pPr>
+    </w:lvl>
+    <w:lvl w:ilvl="6" w:tplc="040C000F" w:tentative="1">
+      <w:start w:val="1"/>
+      <w:numFmt w:val="decimal"/>
+      <w:lvlText w:val="%7."/>
+      <w:lvlJc w:val="left"/>
+      <w:pPr>
+        <w:ind w:left="5040" w:hanging="360"/>
+      </w:pPr>
+    </w:lvl>
+    <w:lvl w:ilvl="7" w:tplc="040C0019" w:tentative="1">
+      <w:start w:val="1"/>
+      <w:numFmt w:val="lowerLetter"/>
+      <w:lvlText w:val="%8."/>
+      <w:lvlJc w:val="left"/>
+      <w:pPr>
+        <w:ind w:left="5760" w:hanging="360"/>
+      </w:pPr>
+    </w:lvl>
+    <w:lvl w:ilvl="8" w:tplc="040C001B" w:tentative="1">
+      <w:start w:val="1"/>
+      <w:numFmt w:val="lowerRoman"/>
+      <w:lvlText w:val="%9."/>
+      <w:lvlJc w:val="right"/>
+      <w:pPr>
+        <w:ind w:left="6480" w:hanging="180"/>
+      </w:pPr>
+    </w:lvl>
+  </w:abstractNum>
+  <w:abstractNum w:abstractNumId="1" w15:restartNumberingAfterBreak="0">
     <w:nsid w:val="14B111E7"/>
     <w:multiLevelType w:val="hybridMultilevel"/>
     <w:tmpl w:val="7992710A"/>
@@ -1041,7 +1572,7 @@
       </w:pPr>
     </w:lvl>
   </w:abstractNum>
-  <w:abstractNum w:abstractNumId="1" w15:restartNumberingAfterBreak="0">
+  <w:abstractNum w:abstractNumId="2" w15:restartNumberingAfterBreak="0">
     <w:nsid w:val="1BCE6C64"/>
     <w:multiLevelType w:val="hybridMultilevel"/>
     <w:tmpl w:val="9AB815A6"/>
@@ -1130,7 +1661,7 @@
       </w:pPr>
     </w:lvl>
   </w:abstractNum>
-  <w:abstractNum w:abstractNumId="2" w15:restartNumberingAfterBreak="0">
+  <w:abstractNum w:abstractNumId="3" w15:restartNumberingAfterBreak="0">
     <w:nsid w:val="1EE85B91"/>
     <w:multiLevelType w:val="hybridMultilevel"/>
     <w:tmpl w:val="30B4C85C"/>
@@ -1219,7 +1750,7 @@
       </w:pPr>
     </w:lvl>
   </w:abstractNum>
-  <w:abstractNum w:abstractNumId="3" w15:restartNumberingAfterBreak="0">
+  <w:abstractNum w:abstractNumId="4" w15:restartNumberingAfterBreak="0">
     <w:nsid w:val="2B17579F"/>
     <w:multiLevelType w:val="hybridMultilevel"/>
     <w:tmpl w:val="7992710A"/>
@@ -1308,7 +1839,7 @@
       </w:pPr>
     </w:lvl>
   </w:abstractNum>
-  <w:abstractNum w:abstractNumId="4" w15:restartNumberingAfterBreak="0">
+  <w:abstractNum w:abstractNumId="5" w15:restartNumberingAfterBreak="0">
     <w:nsid w:val="3C9C725E"/>
     <w:multiLevelType w:val="hybridMultilevel"/>
     <w:tmpl w:val="968E310C"/>
@@ -1397,7 +1928,7 @@
       </w:pPr>
     </w:lvl>
   </w:abstractNum>
-  <w:abstractNum w:abstractNumId="5" w15:restartNumberingAfterBreak="0">
+  <w:abstractNum w:abstractNumId="6" w15:restartNumberingAfterBreak="0">
     <w:nsid w:val="41A17E30"/>
     <w:multiLevelType w:val="hybridMultilevel"/>
     <w:tmpl w:val="74988DCE"/>
@@ -1510,7 +2041,7 @@
       </w:rPr>
     </w:lvl>
   </w:abstractNum>
-  <w:abstractNum w:abstractNumId="6" w15:restartNumberingAfterBreak="0">
+  <w:abstractNum w:abstractNumId="7" w15:restartNumberingAfterBreak="0">
     <w:nsid w:val="6680137A"/>
     <w:multiLevelType w:val="hybridMultilevel"/>
     <w:tmpl w:val="97307EAC"/>
@@ -1599,7 +2130,7 @@
       </w:pPr>
     </w:lvl>
   </w:abstractNum>
-  <w:abstractNum w:abstractNumId="7" w15:restartNumberingAfterBreak="0">
+  <w:abstractNum w:abstractNumId="8" w15:restartNumberingAfterBreak="0">
     <w:nsid w:val="71AA618F"/>
     <w:multiLevelType w:val="hybridMultilevel"/>
     <w:tmpl w:val="7EA4C37E"/>
@@ -1689,27 +2220,30 @@
     </w:lvl>
   </w:abstractNum>
   <w:num w:numId="1">
+    <w:abstractNumId w:val="7"/>
+  </w:num>
+  <w:num w:numId="2">
+    <w:abstractNumId w:val="8"/>
+  </w:num>
+  <w:num w:numId="3">
+    <w:abstractNumId w:val="2"/>
+  </w:num>
+  <w:num w:numId="4">
+    <w:abstractNumId w:val="5"/>
+  </w:num>
+  <w:num w:numId="5">
     <w:abstractNumId w:val="6"/>
   </w:num>
-  <w:num w:numId="2">
-    <w:abstractNumId w:val="7"/>
+  <w:num w:numId="6">
+    <w:abstractNumId w:val="3"/>
   </w:num>
-  <w:num w:numId="3">
+  <w:num w:numId="7">
+    <w:abstractNumId w:val="4"/>
+  </w:num>
+  <w:num w:numId="8">
     <w:abstractNumId w:val="1"/>
   </w:num>
-  <w:num w:numId="4">
-    <w:abstractNumId w:val="4"/>
-  </w:num>
-  <w:num w:numId="5">
-    <w:abstractNumId w:val="5"/>
-  </w:num>
-  <w:num w:numId="6">
-    <w:abstractNumId w:val="2"/>
-  </w:num>
-  <w:num w:numId="7">
-    <w:abstractNumId w:val="3"/>
-  </w:num>
-  <w:num w:numId="8">
+  <w:num w:numId="9">
     <w:abstractNumId w:val="0"/>
   </w:num>
 </w:numbering>

</xml_diff>

<commit_message>
Chap 4 part 3 ended (session)
</commit_message>
<xml_diff>
--- a/Java-JEE.docx
+++ b/Java-JEE.docx
@@ -14,21 +14,7 @@
         <w:rPr>
           <w:i/>
         </w:rPr>
-        <w:t xml:space="preserve">Développez des sites web avec </w:t>
-      </w:r>
-      <w:proofErr w:type="spellStart"/>
-      <w:r>
-        <w:rPr>
-          <w:i/>
-        </w:rPr>
-        <w:t>Jave</w:t>
-      </w:r>
-      <w:proofErr w:type="spellEnd"/>
-      <w:r>
-        <w:rPr>
-          <w:i/>
-        </w:rPr>
-        <w:t xml:space="preserve"> EE</w:t>
+        <w:t>Développez des sites web avec Jave EE</w:t>
       </w:r>
     </w:p>
     <w:p>
@@ -229,15 +215,7 @@
         <w:t xml:space="preserve"> le conteneur JEE au moteur </w:t>
       </w:r>
       <w:r>
-        <w:t xml:space="preserve">PHP. Nous utiliserons dans ce cours « Apache </w:t>
-      </w:r>
-      <w:proofErr w:type="spellStart"/>
-      <w:r>
-        <w:t>Tomcat</w:t>
-      </w:r>
-      <w:proofErr w:type="spellEnd"/>
-      <w:r>
-        <w:t> » comme serveur d’application, outil gratuit et open source.</w:t>
+        <w:t>PHP. Nous utiliserons dans ce cours « Apache Tomcat » comme serveur d’application, outil gratuit et open source.</w:t>
       </w:r>
     </w:p>
     <w:p>
@@ -356,13 +334,8 @@
         <w:t xml:space="preserve">La requête http de l’utilisateur </w:t>
       </w:r>
       <w:r>
-        <w:t xml:space="preserve">envoyée au </w:t>
-      </w:r>
-      <w:proofErr w:type="spellStart"/>
-      <w:r>
-        <w:t>controller</w:t>
-      </w:r>
-      <w:proofErr w:type="spellEnd"/>
+        <w:t>envoyée au controller</w:t>
+      </w:r>
     </w:p>
     <w:p>
       <w:pPr>
@@ -418,13 +391,8 @@
         <w:jc w:val="both"/>
       </w:pPr>
       <w:r>
-        <w:t xml:space="preserve">Les Servlets correspondent aux </w:t>
-      </w:r>
-      <w:proofErr w:type="spellStart"/>
-      <w:r>
-        <w:t>controllers</w:t>
-      </w:r>
-      <w:proofErr w:type="spellEnd"/>
+        <w:t>Les Servlets correspondent aux controllers</w:t>
+      </w:r>
     </w:p>
     <w:p>
       <w:pPr>
@@ -441,14 +409,12 @@
       <w:r>
         <w:t xml:space="preserve"> </w:t>
       </w:r>
-      <w:proofErr w:type="spellStart"/>
       <w:r>
         <w:t>B</w:t>
       </w:r>
       <w:r>
         <w:t>eans</w:t>
       </w:r>
-      <w:proofErr w:type="spellEnd"/>
       <w:r>
         <w:t>) correspondent aux modèles, accompagnés par les bases de données</w:t>
       </w:r>
@@ -477,7 +443,6 @@
         <w:pStyle w:val="NoSpacing"/>
         <w:jc w:val="both"/>
       </w:pPr>
-      <w:proofErr w:type="gramStart"/>
       <w:r>
         <w:rPr>
           <w:b/>
@@ -485,7 +450,6 @@
         </w:rPr>
         <w:t>/!\</w:t>
       </w:r>
-      <w:proofErr w:type="gramEnd"/>
       <w:r>
         <w:rPr>
           <w:b/>
@@ -505,54 +469,22 @@
         <w:t>]</w:t>
       </w:r>
       <w:r>
-        <w:t xml:space="preserve"> langage » tout comme PHP spécialise le langage HTML. De nombreux </w:t>
-      </w:r>
-      <w:proofErr w:type="spellStart"/>
-      <w:r>
-        <w:t>frameworks</w:t>
-      </w:r>
-      <w:proofErr w:type="spellEnd"/>
-      <w:r>
-        <w:t xml:space="preserve"> existent comme </w:t>
-      </w:r>
-      <w:proofErr w:type="spellStart"/>
-      <w:r>
-        <w:t>Spring</w:t>
-      </w:r>
-      <w:proofErr w:type="spellEnd"/>
-      <w:r>
-        <w:t xml:space="preserve">, JSP, ou encore </w:t>
-      </w:r>
-      <w:proofErr w:type="spellStart"/>
-      <w:r>
-        <w:t>Struts</w:t>
-      </w:r>
-      <w:proofErr w:type="spellEnd"/>
-      <w:r>
-        <w:t>.</w:t>
-      </w:r>
-    </w:p>
-    <w:p>
-      <w:pPr>
-        <w:pStyle w:val="NoSpacing"/>
-        <w:jc w:val="both"/>
-      </w:pPr>
-    </w:p>
-    <w:p>
-      <w:pPr>
-        <w:pStyle w:val="NoSpacing"/>
-        <w:jc w:val="both"/>
-      </w:pPr>
-      <w:r>
-        <w:t xml:space="preserve">Pour crée un nouveau projet avec Eclipse il faut choisir l’option « New </w:t>
-      </w:r>
-      <w:proofErr w:type="spellStart"/>
-      <w:r>
-        <w:t>Dynamic</w:t>
-      </w:r>
-      <w:proofErr w:type="spellEnd"/>
-      <w:r>
-        <w:t xml:space="preserve"> Web Project ». L’arborescence d’un projet se compose comme suit : </w:t>
+        <w:t xml:space="preserve"> langage » tout comme PHP spécialise le langage HTML. De nombreux frameworks existent comme Spring, JSP, ou encore Struts.</w:t>
+      </w:r>
+    </w:p>
+    <w:p>
+      <w:pPr>
+        <w:pStyle w:val="NoSpacing"/>
+        <w:jc w:val="both"/>
+      </w:pPr>
+    </w:p>
+    <w:p>
+      <w:pPr>
+        <w:pStyle w:val="NoSpacing"/>
+        <w:jc w:val="both"/>
+      </w:pPr>
+      <w:r>
+        <w:t xml:space="preserve">Pour crée un nouveau projet avec Eclipse il faut choisir l’option « New Dynamic Web Project ». L’arborescence d’un projet se compose comme suit : </w:t>
       </w:r>
     </w:p>
     <w:p>
@@ -571,32 +503,10 @@
         <w:rPr>
           <w:b/>
         </w:rPr>
-        <w:t>« </w:t>
-      </w:r>
-      <w:proofErr w:type="spellStart"/>
-      <w:r>
-        <w:rPr>
-          <w:b/>
-        </w:rPr>
-        <w:t>src</w:t>
-      </w:r>
-      <w:proofErr w:type="spellEnd"/>
-      <w:r>
-        <w:rPr>
-          <w:b/>
-        </w:rPr>
-        <w:t> »</w:t>
-      </w:r>
-      <w:r>
-        <w:t xml:space="preserve"> contiendra le code </w:t>
-      </w:r>
-      <w:proofErr w:type="spellStart"/>
-      <w:r>
-        <w:t>metier</w:t>
-      </w:r>
-      <w:proofErr w:type="spellEnd"/>
-      <w:r>
-        <w:t>, c’est-à-dire les classes Java</w:t>
+        <w:t>« src »</w:t>
+      </w:r>
+      <w:r>
+        <w:t xml:space="preserve"> contiendra le code metier, c’est-à-dire les classes Java</w:t>
       </w:r>
     </w:p>
     <w:p>
@@ -615,21 +525,7 @@
         <w:rPr>
           <w:b/>
         </w:rPr>
-        <w:t>« </w:t>
-      </w:r>
-      <w:proofErr w:type="spellStart"/>
-      <w:r>
-        <w:rPr>
-          <w:b/>
-        </w:rPr>
-        <w:t>webcontent</w:t>
-      </w:r>
-      <w:proofErr w:type="spellEnd"/>
-      <w:r>
-        <w:rPr>
-          <w:b/>
-        </w:rPr>
-        <w:t> »</w:t>
+        <w:t>« webcontent »</w:t>
       </w:r>
       <w:r>
         <w:t xml:space="preserve"> contient tous les fichiers CSS, HTML, JSP qui formeront le front de notre application</w:t>
@@ -741,19 +637,8 @@
           <w:szCs w:val="32"/>
           <w:u w:val="double" w:color="FF0000"/>
         </w:rPr>
-        <w:t xml:space="preserve"> Comprendre les Servlets et les </w:t>
-      </w:r>
-      <w:proofErr w:type="spellStart"/>
-      <w:r>
-        <w:rPr>
-          <w:b/>
-          <w:sz w:val="32"/>
-          <w:szCs w:val="32"/>
-          <w:u w:val="double" w:color="FF0000"/>
-        </w:rPr>
-        <w:t>JSPs</w:t>
-      </w:r>
-      <w:proofErr w:type="spellEnd"/>
+        <w:t xml:space="preserve"> Comprendre les Servlets et les JSPs</w:t>
+      </w:r>
     </w:p>
     <w:p>
       <w:pPr>
@@ -813,34 +698,10 @@
         <w:t>contrôleur</w:t>
       </w:r>
       <w:r>
-        <w:t xml:space="preserve"> dans le modèle MVC. Ce sont de simples classes Java qui, par le biais de méthodes (« </w:t>
-      </w:r>
-      <w:proofErr w:type="spellStart"/>
-      <w:r>
-        <w:t>doGet</w:t>
-      </w:r>
-      <w:proofErr w:type="spellEnd"/>
-      <w:r>
-        <w:t> », « </w:t>
-      </w:r>
-      <w:proofErr w:type="spellStart"/>
-      <w:r>
-        <w:t>doPost</w:t>
-      </w:r>
-      <w:proofErr w:type="spellEnd"/>
-      <w:r>
-        <w:t> », etc…), reçoivent la requête du visiteur, la traitent en générant une page web et renvoient le tout dans une réponse HTTP.</w:t>
-      </w:r>
-      <w:r>
-        <w:t xml:space="preserve"> Une servlet n’est finalement rien de plus qu’une classe Java qui étend, donc hérite, de la classe Java « </w:t>
-      </w:r>
-      <w:proofErr w:type="spellStart"/>
-      <w:r>
-        <w:t>HttpServlet</w:t>
-      </w:r>
-      <w:proofErr w:type="spellEnd"/>
-      <w:r>
-        <w:t> ».</w:t>
+        <w:t xml:space="preserve"> dans le modèle MVC. Ce sont de simples classes Java qui, par le biais de méthodes (« doGet », « doPost », etc…), reçoivent la requête du visiteur, la traitent en générant une page web et renvoient le tout dans une réponse HTTP.</w:t>
+      </w:r>
+      <w:r>
+        <w:t xml:space="preserve"> Une servlet n’est finalement rien de plus qu’une classe Java qui étend, donc hérite, de la classe Java « HttpServlet ».</w:t>
       </w:r>
     </w:p>
     <w:p>
@@ -913,31 +774,7 @@
         <w:jc w:val="both"/>
       </w:pPr>
       <w:r>
-        <w:t>Pour associer une vue à une Servlet il faut s’intéresser d’un peu plus près à la méthode « </w:t>
-      </w:r>
-      <w:proofErr w:type="spellStart"/>
-      <w:r>
-        <w:t>doGet</w:t>
-      </w:r>
-      <w:proofErr w:type="spellEnd"/>
-      <w:r>
-        <w:t> » de la- dite Servlet. Celle-ci est formée par deux paramètres, « </w:t>
-      </w:r>
-      <w:proofErr w:type="spellStart"/>
-      <w:r>
-        <w:t>request</w:t>
-      </w:r>
-      <w:proofErr w:type="spellEnd"/>
-      <w:r>
-        <w:t> » et « </w:t>
-      </w:r>
-      <w:proofErr w:type="spellStart"/>
-      <w:r>
-        <w:t>response</w:t>
-      </w:r>
-      <w:proofErr w:type="spellEnd"/>
-      <w:r>
-        <w:t> »</w:t>
+        <w:t>Pour associer une vue à une Servlet il faut s’intéresser d’un peu plus près à la méthode « doGet » de la- dite Servlet. Celle-ci est formée par deux paramètres, « request » et « response »</w:t>
       </w:r>
       <w:r>
         <w:t xml:space="preserve">, le premier objet contient la </w:t>
@@ -949,26 +786,10 @@
         <w:t xml:space="preserve"> quand la </w:t>
       </w:r>
       <w:r>
-        <w:t xml:space="preserve">réponse (HTML, JSP, </w:t>
-      </w:r>
-      <w:proofErr w:type="spellStart"/>
-      <w:r>
-        <w:t>img</w:t>
-      </w:r>
-      <w:proofErr w:type="spellEnd"/>
-      <w:r>
-        <w:t>, etc…)</w:t>
-      </w:r>
-      <w:r>
-        <w:t xml:space="preserve"> est envoyée via l’objet « </w:t>
-      </w:r>
-      <w:proofErr w:type="spellStart"/>
-      <w:r>
-        <w:t>response</w:t>
-      </w:r>
-      <w:proofErr w:type="spellEnd"/>
-      <w:r>
-        <w:t> ».</w:t>
+        <w:t>réponse (HTML, JSP, img, etc…)</w:t>
+      </w:r>
+      <w:r>
+        <w:t xml:space="preserve"> est envoyée via l’objet « response ».</w:t>
       </w:r>
     </w:p>
     <w:p>
@@ -1071,28 +892,7 @@
         <w:t>En JEE on peut récupérer des informations de manières dynamiques comme un paramètre d’</w:t>
       </w:r>
       <w:r>
-        <w:t>URL par exemple, avec les méthodes « </w:t>
-      </w:r>
-      <w:proofErr w:type="spellStart"/>
-      <w:proofErr w:type="gramStart"/>
-      <w:r>
-        <w:t>getAttribute</w:t>
-      </w:r>
-      <w:proofErr w:type="spellEnd"/>
-      <w:r>
-        <w:t>(</w:t>
-      </w:r>
-      <w:proofErr w:type="gramEnd"/>
-      <w:r>
-        <w:t>) » et « </w:t>
-      </w:r>
-      <w:proofErr w:type="spellStart"/>
-      <w:r>
-        <w:t>setAttribute</w:t>
-      </w:r>
-      <w:proofErr w:type="spellEnd"/>
-      <w:r>
-        <w:t>() » depuis la Servlet.</w:t>
+        <w:t>URL par exemple, avec les méthodes « getAttribute() » et « setAttribute() » depuis la Servlet.</w:t>
       </w:r>
     </w:p>
     <w:p>
@@ -1226,70 +1026,22 @@
           <w:szCs w:val="26"/>
           <w:u w:val="single" w:color="70AD47" w:themeColor="accent6"/>
         </w:rPr>
-        <w:t xml:space="preserve">Manipuler des Java </w:t>
-      </w:r>
-      <w:proofErr w:type="spellStart"/>
-      <w:r>
-        <w:rPr>
-          <w:b/>
-          <w:sz w:val="26"/>
-          <w:szCs w:val="26"/>
-          <w:u w:val="single" w:color="70AD47" w:themeColor="accent6"/>
-        </w:rPr>
-        <w:t>Beans</w:t>
-      </w:r>
-      <w:proofErr w:type="spellEnd"/>
-      <w:r>
-        <w:rPr>
-          <w:b/>
-          <w:sz w:val="26"/>
-          <w:szCs w:val="26"/>
-          <w:u w:val="single" w:color="70AD47" w:themeColor="accent6"/>
-        </w:rPr>
-        <w:t xml:space="preserve"> dans les </w:t>
-      </w:r>
-      <w:proofErr w:type="spellStart"/>
-      <w:r>
-        <w:rPr>
-          <w:b/>
-          <w:sz w:val="26"/>
-          <w:szCs w:val="26"/>
-          <w:u w:val="single" w:color="70AD47" w:themeColor="accent6"/>
-        </w:rPr>
-        <w:t>JSPs</w:t>
-      </w:r>
-      <w:proofErr w:type="spellEnd"/>
-      <w:r>
-        <w:rPr>
-          <w:b/>
-          <w:sz w:val="26"/>
-          <w:szCs w:val="26"/>
-          <w:u w:val="single" w:color="70AD47" w:themeColor="accent6"/>
-        </w:rPr>
-        <w:t> :</w:t>
-      </w:r>
-    </w:p>
-    <w:p>
-      <w:pPr>
-        <w:pStyle w:val="NoSpacing"/>
-        <w:jc w:val="both"/>
-      </w:pPr>
-    </w:p>
-    <w:p>
-      <w:pPr>
-        <w:pStyle w:val="NoSpacing"/>
-        <w:jc w:val="both"/>
-      </w:pPr>
-      <w:r>
-        <w:t xml:space="preserve">Java est un langage orienté objet dont la partie modèle est assurée par de simples classes publiques Java, dont les attributs sont eux privés avec des méthodes publiques pour y accéder. Ce sont les « Java </w:t>
-      </w:r>
-      <w:proofErr w:type="spellStart"/>
-      <w:r>
-        <w:t>Beans</w:t>
-      </w:r>
-      <w:proofErr w:type="spellEnd"/>
-      <w:r>
-        <w:t> ».</w:t>
+        <w:t>Manipuler des Java Beans dans les JSPs :</w:t>
+      </w:r>
+    </w:p>
+    <w:p>
+      <w:pPr>
+        <w:pStyle w:val="NoSpacing"/>
+        <w:jc w:val="both"/>
+      </w:pPr>
+    </w:p>
+    <w:p>
+      <w:pPr>
+        <w:pStyle w:val="NoSpacing"/>
+        <w:jc w:val="both"/>
+      </w:pPr>
+      <w:r>
+        <w:t>Java est un langage orienté objet dont la partie modèle est assurée par de simples classes publiques Java, dont les attributs sont eux privés avec des méthodes publiques pour y accéder. Ce sont les « Java Beans ».</w:t>
       </w:r>
     </w:p>
     <w:p>
@@ -1340,21 +1092,7 @@
         <w:rPr>
           <w:b/>
         </w:rPr>
-        <w:t xml:space="preserve"> </w:t>
-      </w:r>
-      <w:proofErr w:type="spellStart"/>
-      <w:r>
-        <w:rPr>
-          <w:b/>
-        </w:rPr>
-        <w:t>Generate</w:t>
-      </w:r>
-      <w:proofErr w:type="spellEnd"/>
-      <w:r>
-        <w:rPr>
-          <w:b/>
-        </w:rPr>
-        <w:t xml:space="preserve"> getters and setters ».</w:t>
+        <w:t xml:space="preserve"> Generate getters and setters ».</w:t>
       </w:r>
       <w:r>
         <w:br w:type="page"/>
@@ -1403,19 +1141,8 @@
           <w:szCs w:val="32"/>
           <w:u w:val="double" w:color="FF0000"/>
         </w:rPr>
-        <w:t xml:space="preserve">: Comprendre les Servlets et les </w:t>
-      </w:r>
-      <w:proofErr w:type="spellStart"/>
-      <w:r>
-        <w:rPr>
-          <w:b/>
-          <w:sz w:val="32"/>
-          <w:szCs w:val="32"/>
-          <w:u w:val="double" w:color="FF0000"/>
-        </w:rPr>
-        <w:t>JSPs</w:t>
-      </w:r>
-      <w:proofErr w:type="spellEnd"/>
+        <w:t>: Comprendre les Servlets et les JSPs</w:t>
+      </w:r>
     </w:p>
     <w:p>
       <w:pPr>
@@ -1460,31 +1187,7 @@
         <w:jc w:val="both"/>
       </w:pPr>
       <w:r>
-        <w:t xml:space="preserve">La JSTL (pour </w:t>
-      </w:r>
-      <w:proofErr w:type="spellStart"/>
-      <w:r>
-        <w:t>JavaServer</w:t>
-      </w:r>
-      <w:proofErr w:type="spellEnd"/>
-      <w:r>
-        <w:t xml:space="preserve"> Standard Tag Library) est une bibliothèque à rajouter à un projet pour faire du Java dans les pages JSP, mais sous forme </w:t>
-      </w:r>
-      <w:proofErr w:type="spellStart"/>
-      <w:r>
-        <w:t>xml</w:t>
-      </w:r>
-      <w:proofErr w:type="spellEnd"/>
-      <w:r>
-        <w:t>. Elle se compose en réalité de 5 sous bibliothèques dont la « </w:t>
-      </w:r>
-      <w:proofErr w:type="spellStart"/>
-      <w:r>
-        <w:t>Core</w:t>
-      </w:r>
-      <w:proofErr w:type="spellEnd"/>
-      <w:r>
-        <w:t> » qui gère les variables, conditions, boucle, etc…</w:t>
+        <w:t>La JSTL (pour JavaServer Standard Tag Library) est une bibliothèque à rajouter à un projet pour faire du Java dans les pages JSP, mais sous forme xml. Elle se compose en réalité de 5 sous bibliothèques dont la « Core » qui gère les variables, conditions, boucle, etc…</w:t>
       </w:r>
     </w:p>
     <w:p>
@@ -1554,91 +1257,7 @@
         <w:rPr>
           <w:b/>
         </w:rPr>
-        <w:t xml:space="preserve">« &lt;%@ </w:t>
-      </w:r>
-      <w:proofErr w:type="spellStart"/>
-      <w:r>
-        <w:rPr>
-          <w:b/>
-        </w:rPr>
-        <w:t>taglib</w:t>
-      </w:r>
-      <w:proofErr w:type="spellEnd"/>
-      <w:r>
-        <w:rPr>
-          <w:b/>
-        </w:rPr>
-        <w:t xml:space="preserve"> </w:t>
-      </w:r>
-      <w:proofErr w:type="spellStart"/>
-      <w:r>
-        <w:rPr>
-          <w:b/>
-        </w:rPr>
-        <w:t>uri</w:t>
-      </w:r>
-      <w:proofErr w:type="spellEnd"/>
-      <w:r>
-        <w:rPr>
-          <w:b/>
-        </w:rPr>
-        <w:t>="http://java.sun.com/</w:t>
-      </w:r>
-      <w:proofErr w:type="spellStart"/>
-      <w:r>
-        <w:rPr>
-          <w:b/>
-        </w:rPr>
-        <w:t>jsp</w:t>
-      </w:r>
-      <w:proofErr w:type="spellEnd"/>
-      <w:r>
-        <w:rPr>
-          <w:b/>
-        </w:rPr>
-        <w:t>/</w:t>
-      </w:r>
-      <w:proofErr w:type="spellStart"/>
-      <w:r>
-        <w:rPr>
-          <w:b/>
-        </w:rPr>
-        <w:t>jstl</w:t>
-      </w:r>
-      <w:proofErr w:type="spellEnd"/>
-      <w:r>
-        <w:rPr>
-          <w:b/>
-        </w:rPr>
-        <w:t>/</w:t>
-      </w:r>
-      <w:proofErr w:type="spellStart"/>
-      <w:r>
-        <w:rPr>
-          <w:b/>
-        </w:rPr>
-        <w:t>core</w:t>
-      </w:r>
-      <w:proofErr w:type="spellEnd"/>
-      <w:r>
-        <w:rPr>
-          <w:b/>
-        </w:rPr>
-        <w:t xml:space="preserve">" </w:t>
-      </w:r>
-      <w:proofErr w:type="spellStart"/>
-      <w:r>
-        <w:rPr>
-          <w:b/>
-        </w:rPr>
-        <w:t>prefix</w:t>
-      </w:r>
-      <w:proofErr w:type="spellEnd"/>
-      <w:r>
-        <w:rPr>
-          <w:b/>
-        </w:rPr>
-        <w:t>="c" %&gt;</w:t>
+        <w:t>« &lt;%@ taglib uri="http://java.sun.com/jsp/jstl/core" prefix="c" %&gt;</w:t>
       </w:r>
       <w:r>
         <w:t xml:space="preserve"> » afin de pointer vers cette dernière.</w:t>
@@ -1745,43 +1364,13 @@
         <w:jc w:val="both"/>
       </w:pPr>
       <w:r>
-        <w:t xml:space="preserve">Afficher des variables ou une valeur par </w:t>
-      </w:r>
-      <w:proofErr w:type="spellStart"/>
-      <w:r>
-        <w:t>defaut</w:t>
-      </w:r>
-      <w:proofErr w:type="spellEnd"/>
-      <w:r>
-        <w:t xml:space="preserve"> : </w:t>
-      </w:r>
-      <w:r>
-        <w:rPr>
-          <w:b/>
-        </w:rPr>
-        <w:t>« &lt;</w:t>
-      </w:r>
-      <w:proofErr w:type="spellStart"/>
-      <w:proofErr w:type="gramStart"/>
-      <w:r>
-        <w:rPr>
-          <w:b/>
-        </w:rPr>
-        <w:t>c:</w:t>
-      </w:r>
-      <w:proofErr w:type="gramEnd"/>
-      <w:r>
-        <w:rPr>
-          <w:b/>
-        </w:rPr>
-        <w:t>out</w:t>
-      </w:r>
-      <w:proofErr w:type="spellEnd"/>
-      <w:r>
-        <w:rPr>
-          <w:b/>
-        </w:rPr>
-        <w:t xml:space="preserve"> value=’${var}’ default=’val’ /&gt; »</w:t>
+        <w:t xml:space="preserve">Afficher des variables ou une valeur par defaut : </w:t>
+      </w:r>
+      <w:r>
+        <w:rPr>
+          <w:b/>
+        </w:rPr>
+        <w:t>« &lt;c:out value=’${var}’ default=’val’ /&gt; »</w:t>
       </w:r>
     </w:p>
     <w:p>
@@ -1812,65 +1401,7 @@
         <w:rPr>
           <w:b/>
         </w:rPr>
-        <w:t>&lt;</w:t>
-      </w:r>
-      <w:proofErr w:type="spellStart"/>
-      <w:proofErr w:type="gramStart"/>
-      <w:r>
-        <w:rPr>
-          <w:b/>
-        </w:rPr>
-        <w:t>c:set</w:t>
-      </w:r>
-      <w:proofErr w:type="spellEnd"/>
-      <w:proofErr w:type="gramEnd"/>
-      <w:r>
-        <w:rPr>
-          <w:b/>
-        </w:rPr>
-        <w:t xml:space="preserve"> var=’</w:t>
-      </w:r>
-      <w:proofErr w:type="spellStart"/>
-      <w:r>
-        <w:rPr>
-          <w:b/>
-        </w:rPr>
-        <w:t>varName</w:t>
-      </w:r>
-      <w:proofErr w:type="spellEnd"/>
-      <w:r>
-        <w:rPr>
-          <w:b/>
-        </w:rPr>
-        <w:t>’ value=’</w:t>
-      </w:r>
-      <w:proofErr w:type="spellStart"/>
-      <w:r>
-        <w:rPr>
-          <w:b/>
-        </w:rPr>
-        <w:t>varValue</w:t>
-      </w:r>
-      <w:proofErr w:type="spellEnd"/>
-      <w:r>
-        <w:rPr>
-          <w:b/>
-        </w:rPr>
-        <w:t>’ scope=’</w:t>
-      </w:r>
-      <w:proofErr w:type="spellStart"/>
-      <w:r>
-        <w:rPr>
-          <w:b/>
-        </w:rPr>
-        <w:t>varScope</w:t>
-      </w:r>
-      <w:proofErr w:type="spellEnd"/>
-      <w:r>
-        <w:rPr>
-          <w:b/>
-        </w:rPr>
-        <w:t>’</w:t>
+        <w:t>&lt;c:set var=’varName’ value=’varValue’ scope=’varScope’</w:t>
       </w:r>
       <w:r>
         <w:rPr>
@@ -1901,105 +1432,27 @@
         <w:rPr>
           <w:lang w:val="en-US"/>
         </w:rPr>
-        <w:t xml:space="preserve">Java </w:t>
-      </w:r>
-      <w:proofErr w:type="gramStart"/>
+        <w:t xml:space="preserve">Java Beans </w:t>
+      </w:r>
       <w:r>
         <w:rPr>
           <w:lang w:val="en-US"/>
         </w:rPr>
-        <w:t xml:space="preserve">Beans </w:t>
-      </w:r>
-      <w:r>
-        <w:rPr>
+        <w:t xml:space="preserve">: </w:t>
+      </w:r>
+      <w:r>
+        <w:rPr>
+          <w:b/>
           <w:lang w:val="en-US"/>
         </w:rPr>
-        <w:t>:</w:t>
-      </w:r>
-      <w:proofErr w:type="gramEnd"/>
-      <w:r>
-        <w:rPr>
+        <w:t>« </w:t>
+      </w:r>
+      <w:r>
+        <w:rPr>
+          <w:b/>
           <w:lang w:val="en-US"/>
         </w:rPr>
-        <w:t xml:space="preserve"> </w:t>
-      </w:r>
-      <w:r>
-        <w:rPr>
-          <w:b/>
-          <w:lang w:val="en-US"/>
-        </w:rPr>
-        <w:t>« </w:t>
-      </w:r>
-      <w:r>
-        <w:rPr>
-          <w:b/>
-          <w:lang w:val="en-US"/>
-        </w:rPr>
-        <w:t>&lt;</w:t>
-      </w:r>
-      <w:proofErr w:type="spellStart"/>
-      <w:r>
-        <w:rPr>
-          <w:b/>
-          <w:lang w:val="en-US"/>
-        </w:rPr>
-        <w:t>c:set</w:t>
-      </w:r>
-      <w:proofErr w:type="spellEnd"/>
-      <w:r>
-        <w:rPr>
-          <w:b/>
-          <w:lang w:val="en-US"/>
-        </w:rPr>
-        <w:t xml:space="preserve"> target=’</w:t>
-      </w:r>
-      <w:proofErr w:type="spellStart"/>
-      <w:r>
-        <w:rPr>
-          <w:b/>
-          <w:lang w:val="en-US"/>
-        </w:rPr>
-        <w:t>beanSend</w:t>
-      </w:r>
-      <w:proofErr w:type="spellEnd"/>
-      <w:r>
-        <w:rPr>
-          <w:b/>
-          <w:lang w:val="en-US"/>
-        </w:rPr>
-        <w:t>’ property=’</w:t>
-      </w:r>
-      <w:proofErr w:type="spellStart"/>
-      <w:r>
-        <w:rPr>
-          <w:b/>
-          <w:lang w:val="en-US"/>
-        </w:rPr>
-        <w:t>targetProperty</w:t>
-      </w:r>
-      <w:proofErr w:type="spellEnd"/>
-      <w:r>
-        <w:rPr>
-          <w:b/>
-          <w:lang w:val="en-US"/>
-        </w:rPr>
-        <w:t>’ value=’</w:t>
-      </w:r>
-      <w:proofErr w:type="spellStart"/>
-      <w:r>
-        <w:rPr>
-          <w:b/>
-          <w:lang w:val="en-US"/>
-        </w:rPr>
-        <w:t>newValue</w:t>
-      </w:r>
-      <w:proofErr w:type="spellEnd"/>
-      <w:r>
-        <w:rPr>
-          <w:b/>
-          <w:lang w:val="en-US"/>
-        </w:rPr>
-        <w:t>’</w:t>
+        <w:t>&lt;c:set target=’beanSend’ property=’targetProperty’ value=’newValue’</w:t>
       </w:r>
       <w:r>
         <w:rPr>
@@ -2031,18 +1484,8 @@
         <w:rPr>
           <w:b/>
         </w:rPr>
-        <w:t>&lt;</w:t>
-      </w:r>
-      <w:proofErr w:type="spellStart"/>
-      <w:proofErr w:type="gramStart"/>
-      <w:r>
-        <w:rPr>
-          <w:b/>
-        </w:rPr>
-        <w:t>c:remove</w:t>
-      </w:r>
-      <w:proofErr w:type="spellEnd"/>
-      <w:proofErr w:type="gramEnd"/>
+        <w:t>&lt;c:remove</w:t>
+      </w:r>
       <w:r>
         <w:rPr>
           <w:b/>
@@ -2053,35 +1496,7 @@
         <w:rPr>
           <w:b/>
         </w:rPr>
-        <w:t xml:space="preserve"> var=’</w:t>
-      </w:r>
-      <w:proofErr w:type="spellStart"/>
-      <w:r>
-        <w:rPr>
-          <w:b/>
-        </w:rPr>
-        <w:t>varName</w:t>
-      </w:r>
-      <w:proofErr w:type="spellEnd"/>
-      <w:r>
-        <w:rPr>
-          <w:b/>
-        </w:rPr>
-        <w:t>’ scope=’</w:t>
-      </w:r>
-      <w:proofErr w:type="spellStart"/>
-      <w:r>
-        <w:rPr>
-          <w:b/>
-        </w:rPr>
-        <w:t>varScope</w:t>
-      </w:r>
-      <w:proofErr w:type="spellEnd"/>
-      <w:r>
-        <w:rPr>
-          <w:b/>
-        </w:rPr>
-        <w:t xml:space="preserve">’ </w:t>
+        <w:t xml:space="preserve"> var=’varName’ scope=’varScope’ </w:t>
       </w:r>
       <w:r>
         <w:rPr>
@@ -2137,11 +1552,9 @@
         </w:numPr>
         <w:jc w:val="both"/>
       </w:pPr>
-      <w:proofErr w:type="spellStart"/>
       <w:r>
         <w:t>Request</w:t>
       </w:r>
-      <w:proofErr w:type="spellEnd"/>
       <w:r>
         <w:tab/>
         <w:t>(accessible depuis la page et celles qui l’appellent ou qu’elle appelle)</w:t>
@@ -2195,7 +1608,6 @@
         <w:pStyle w:val="NoSpacing"/>
         <w:jc w:val="both"/>
       </w:pPr>
-      <w:proofErr w:type="gramStart"/>
       <w:r>
         <w:rPr>
           <w:b/>
@@ -2203,7 +1615,6 @@
         </w:rPr>
         <w:t>/!\</w:t>
       </w:r>
-      <w:proofErr w:type="gramEnd"/>
       <w:r>
         <w:rPr>
           <w:b/>
@@ -2275,43 +1686,13 @@
         <w:rPr>
           <w:b/>
         </w:rPr>
-        <w:t>« &lt;</w:t>
-      </w:r>
-      <w:proofErr w:type="spellStart"/>
-      <w:proofErr w:type="gramStart"/>
-      <w:r>
-        <w:rPr>
-          <w:b/>
-        </w:rPr>
-        <w:t>c:if</w:t>
-      </w:r>
-      <w:proofErr w:type="spellEnd"/>
-      <w:proofErr w:type="gramEnd"/>
-      <w:r>
-        <w:rPr>
-          <w:b/>
-        </w:rPr>
-        <w:t xml:space="preserve"> </w:t>
-      </w:r>
-      <w:r>
-        <w:rPr>
-          <w:b/>
-        </w:rPr>
-        <w:t>test=’’${condition}’’ var=’’</w:t>
-      </w:r>
-      <w:proofErr w:type="spellStart"/>
-      <w:r>
-        <w:rPr>
-          <w:b/>
-        </w:rPr>
-        <w:t>varName</w:t>
-      </w:r>
-      <w:proofErr w:type="spellEnd"/>
-      <w:r>
-        <w:rPr>
-          <w:b/>
-        </w:rPr>
-        <w:t>’’&gt; code… &lt;/c&gt; »</w:t>
+        <w:t xml:space="preserve">« &lt;c:if </w:t>
+      </w:r>
+      <w:r>
+        <w:rPr>
+          <w:b/>
+        </w:rPr>
+        <w:t>test=’’${condition}’’ var=’’varName’’&gt; code… &lt;/c&gt; »</w:t>
       </w:r>
       <w:r>
         <w:t xml:space="preserve"> L’attribut « var », contrairement à celui « test », est optionnel. Il permet d’enregistrer le résultat du test dans une variable accessible dans la suite du code. Par défaut le scope de cette variable est celui de la page mais on peut le modifier avec l’attribut « scope » de la même manière que pour les balises vues précédemment.</w:t>
@@ -2329,25 +1710,7 @@
         <w:jc w:val="both"/>
       </w:pPr>
       <w:r>
-        <w:t>Le « </w:t>
-      </w:r>
-      <w:proofErr w:type="spellStart"/>
-      <w:r>
-        <w:t>else</w:t>
-      </w:r>
-      <w:proofErr w:type="spellEnd"/>
-      <w:r>
-        <w:t xml:space="preserve"> if » n’existe pas en JSTL, pour ça il faut utiliser la balise « &lt;</w:t>
-      </w:r>
-      <w:proofErr w:type="spellStart"/>
-      <w:proofErr w:type="gramStart"/>
-      <w:r>
-        <w:t>c:choose</w:t>
-      </w:r>
-      <w:proofErr w:type="spellEnd"/>
-      <w:proofErr w:type="gramEnd"/>
-      <w:r>
-        <w:t>&gt; » de la manière suivante :</w:t>
+        <w:t>Le « else if » n’existe pas en JSTL, pour ça il faut utiliser la balise « &lt;c:choose&gt; » de la manière suivante :</w:t>
       </w:r>
     </w:p>
     <w:p>
@@ -2365,242 +1728,108 @@
         <w:rPr>
           <w:lang w:val="en-US"/>
         </w:rPr>
-        <w:t>&lt;</w:t>
-      </w:r>
-      <w:proofErr w:type="spellStart"/>
-      <w:proofErr w:type="gramStart"/>
+        <w:t>&lt;c:choose&gt;</w:t>
+      </w:r>
+    </w:p>
+    <w:p>
+      <w:pPr>
+        <w:pStyle w:val="NoSpacing"/>
+        <w:jc w:val="both"/>
+      </w:pPr>
       <w:r>
         <w:rPr>
           <w:lang w:val="en-US"/>
         </w:rPr>
-        <w:t>c:choose</w:t>
-      </w:r>
-      <w:proofErr w:type="spellEnd"/>
-      <w:proofErr w:type="gramEnd"/>
+        <w:tab/>
+      </w:r>
       <w:r>
         <w:rPr>
           <w:lang w:val="en-US"/>
         </w:rPr>
-        <w:t>&gt;</w:t>
-      </w:r>
-    </w:p>
-    <w:p>
-      <w:pPr>
-        <w:pStyle w:val="NoSpacing"/>
-        <w:jc w:val="both"/>
-      </w:pPr>
+        <w:tab/>
+        <w:t xml:space="preserve">&lt;c:when test=’’${condition 1}’’&gt; code… </w:t>
+      </w:r>
+      <w:r>
+        <w:t>&lt;/c:when&gt;</w:t>
+      </w:r>
+    </w:p>
+    <w:p>
+      <w:pPr>
+        <w:pStyle w:val="NoSpacing"/>
+        <w:jc w:val="both"/>
+      </w:pPr>
+      <w:r>
+        <w:tab/>
+      </w:r>
+      <w:r>
+        <w:tab/>
+      </w:r>
       <w:r>
         <w:rPr>
           <w:lang w:val="en-US"/>
         </w:rPr>
+        <w:t xml:space="preserve">&lt;c:when test=’’${condition 2}’’&gt; code… </w:t>
+      </w:r>
+      <w:r>
+        <w:t>&lt;/c:when&gt;</w:t>
+      </w:r>
+    </w:p>
+    <w:p>
+      <w:pPr>
+        <w:pStyle w:val="NoSpacing"/>
+        <w:jc w:val="both"/>
+        <w:rPr>
+          <w:lang w:val="en-US"/>
+        </w:rPr>
+      </w:pPr>
+      <w:r>
         <w:tab/>
       </w:r>
       <w:r>
+        <w:tab/>
+      </w:r>
+      <w:r>
         <w:rPr>
           <w:lang w:val="en-US"/>
         </w:rPr>
+        <w:t>&lt;c:when test=’’${condition 3}’’&gt; code… &lt;/c:when&gt;</w:t>
+      </w:r>
+    </w:p>
+    <w:p>
+      <w:pPr>
+        <w:pStyle w:val="NoSpacing"/>
+        <w:jc w:val="both"/>
+        <w:rPr>
+          <w:lang w:val="en-US"/>
+        </w:rPr>
+      </w:pPr>
+      <w:r>
+        <w:rPr>
+          <w:lang w:val="en-US"/>
+        </w:rPr>
         <w:tab/>
-        <w:t>&lt;</w:t>
-      </w:r>
-      <w:proofErr w:type="spellStart"/>
-      <w:proofErr w:type="gramStart"/>
+      </w:r>
       <w:r>
         <w:rPr>
           <w:lang w:val="en-US"/>
         </w:rPr>
-        <w:t>c:when</w:t>
-      </w:r>
-      <w:proofErr w:type="spellEnd"/>
-      <w:proofErr w:type="gramEnd"/>
+        <w:tab/>
+        <w:t>&lt;c:otherwise&gt; code… &lt;/c:otherwise &gt;</w:t>
+      </w:r>
+    </w:p>
+    <w:p>
+      <w:pPr>
+        <w:pStyle w:val="NoSpacing"/>
+        <w:jc w:val="both"/>
+      </w:pPr>
       <w:r>
         <w:rPr>
           <w:lang w:val="en-US"/>
         </w:rPr>
-        <w:t xml:space="preserve"> test=’’${condition 1}’’&gt; code… </w:t>
-      </w:r>
-      <w:r>
-        <w:t>&lt;/</w:t>
-      </w:r>
-      <w:proofErr w:type="spellStart"/>
-      <w:r>
-        <w:t>c:when</w:t>
-      </w:r>
-      <w:proofErr w:type="spellEnd"/>
-      <w:r>
-        <w:t>&gt;</w:t>
-      </w:r>
-    </w:p>
-    <w:p>
-      <w:pPr>
-        <w:pStyle w:val="NoSpacing"/>
-        <w:jc w:val="both"/>
-      </w:pPr>
-      <w:r>
         <w:tab/>
       </w:r>
       <w:r>
-        <w:tab/>
-      </w:r>
-      <w:r>
-        <w:rPr>
-          <w:lang w:val="en-US"/>
-        </w:rPr>
-        <w:t>&lt;</w:t>
-      </w:r>
-      <w:proofErr w:type="spellStart"/>
-      <w:proofErr w:type="gramStart"/>
-      <w:r>
-        <w:rPr>
-          <w:lang w:val="en-US"/>
-        </w:rPr>
-        <w:t>c:when</w:t>
-      </w:r>
-      <w:proofErr w:type="spellEnd"/>
-      <w:proofErr w:type="gramEnd"/>
-      <w:r>
-        <w:rPr>
-          <w:lang w:val="en-US"/>
-        </w:rPr>
-        <w:t xml:space="preserve"> test=’’${condition 2}’’&gt; code… </w:t>
-      </w:r>
-      <w:r>
-        <w:t>&lt;/</w:t>
-      </w:r>
-      <w:proofErr w:type="spellStart"/>
-      <w:r>
-        <w:t>c:when</w:t>
-      </w:r>
-      <w:proofErr w:type="spellEnd"/>
-      <w:r>
-        <w:t>&gt;</w:t>
-      </w:r>
-    </w:p>
-    <w:p>
-      <w:pPr>
-        <w:pStyle w:val="NoSpacing"/>
-        <w:jc w:val="both"/>
-        <w:rPr>
-          <w:lang w:val="en-US"/>
-        </w:rPr>
-      </w:pPr>
-      <w:r>
-        <w:tab/>
-      </w:r>
-      <w:r>
-        <w:tab/>
-      </w:r>
-      <w:r>
-        <w:rPr>
-          <w:lang w:val="en-US"/>
-        </w:rPr>
-        <w:t>&lt;</w:t>
-      </w:r>
-      <w:proofErr w:type="spellStart"/>
-      <w:proofErr w:type="gramStart"/>
-      <w:r>
-        <w:rPr>
-          <w:lang w:val="en-US"/>
-        </w:rPr>
-        <w:t>c:when</w:t>
-      </w:r>
-      <w:proofErr w:type="spellEnd"/>
-      <w:proofErr w:type="gramEnd"/>
-      <w:r>
-        <w:rPr>
-          <w:lang w:val="en-US"/>
-        </w:rPr>
-        <w:t xml:space="preserve"> test=’’${condition 3}’’&gt; code… &lt;/</w:t>
-      </w:r>
-      <w:proofErr w:type="spellStart"/>
-      <w:r>
-        <w:rPr>
-          <w:lang w:val="en-US"/>
-        </w:rPr>
-        <w:t>c:when</w:t>
-      </w:r>
-      <w:proofErr w:type="spellEnd"/>
-      <w:r>
-        <w:rPr>
-          <w:lang w:val="en-US"/>
-        </w:rPr>
-        <w:t>&gt;</w:t>
-      </w:r>
-    </w:p>
-    <w:p>
-      <w:pPr>
-        <w:pStyle w:val="NoSpacing"/>
-        <w:jc w:val="both"/>
-        <w:rPr>
-          <w:lang w:val="en-US"/>
-        </w:rPr>
-      </w:pPr>
-      <w:r>
-        <w:rPr>
-          <w:lang w:val="en-US"/>
-        </w:rPr>
-        <w:tab/>
-      </w:r>
-      <w:r>
-        <w:rPr>
-          <w:lang w:val="en-US"/>
-        </w:rPr>
-        <w:tab/>
-        <w:t>&lt;</w:t>
-      </w:r>
-      <w:proofErr w:type="spellStart"/>
-      <w:proofErr w:type="gramStart"/>
-      <w:r>
-        <w:rPr>
-          <w:lang w:val="en-US"/>
-        </w:rPr>
-        <w:t>c:otherwise</w:t>
-      </w:r>
-      <w:proofErr w:type="spellEnd"/>
-      <w:proofErr w:type="gramEnd"/>
-      <w:r>
-        <w:rPr>
-          <w:lang w:val="en-US"/>
-        </w:rPr>
-        <w:t>&gt; code… &lt;/</w:t>
-      </w:r>
-      <w:proofErr w:type="spellStart"/>
-      <w:r>
-        <w:rPr>
-          <w:lang w:val="en-US"/>
-        </w:rPr>
-        <w:t>c:otherwise</w:t>
-      </w:r>
-      <w:proofErr w:type="spellEnd"/>
-      <w:r>
-        <w:rPr>
-          <w:lang w:val="en-US"/>
-        </w:rPr>
-        <w:t xml:space="preserve"> &gt;</w:t>
-      </w:r>
-    </w:p>
-    <w:p>
-      <w:pPr>
-        <w:pStyle w:val="NoSpacing"/>
-        <w:jc w:val="both"/>
-      </w:pPr>
-      <w:r>
-        <w:rPr>
-          <w:lang w:val="en-US"/>
-        </w:rPr>
-        <w:tab/>
-      </w:r>
-      <w:r>
-        <w:t>&lt;/</w:t>
-      </w:r>
-      <w:proofErr w:type="spellStart"/>
-      <w:proofErr w:type="gramStart"/>
-      <w:r>
-        <w:t>c:choose</w:t>
-      </w:r>
-      <w:proofErr w:type="spellEnd"/>
-      <w:proofErr w:type="gramEnd"/>
-      <w:r>
-        <w:t>&gt;</w:t>
+        <w:t>&lt;/c:choose&gt;</w:t>
       </w:r>
     </w:p>
     <w:p>
@@ -2677,17 +1906,7 @@
         <w:jc w:val="both"/>
       </w:pPr>
       <w:r>
-        <w:t>Les boucles « for », ainsi que les tableaux et listes, sont gérés avec « &lt;</w:t>
-      </w:r>
-      <w:proofErr w:type="spellStart"/>
-      <w:proofErr w:type="gramStart"/>
-      <w:r>
-        <w:t>c:forEach</w:t>
-      </w:r>
-      <w:proofErr w:type="spellEnd"/>
-      <w:proofErr w:type="gramEnd"/>
-      <w:r>
-        <w:t>&gt; » :</w:t>
+        <w:t>Les boucles « for », ainsi que les tableaux et listes, sont gérés avec « &lt;c:forEach&gt; » :</w:t>
       </w:r>
     </w:p>
     <w:p>
@@ -2706,106 +1925,26 @@
         <w:rPr>
           <w:lang w:val="en-US"/>
         </w:rPr>
-        <w:t>&lt;</w:t>
-      </w:r>
-      <w:proofErr w:type="spellStart"/>
-      <w:proofErr w:type="gramStart"/>
+        <w:t>&lt;c:forEach i=’’0’’ begin=’’0’’ end=’’10’’ step=’’1’’&gt;</w:t>
+      </w:r>
       <w:r>
         <w:rPr>
           <w:lang w:val="en-US"/>
         </w:rPr>
-        <w:t>c:forEach</w:t>
-      </w:r>
-      <w:proofErr w:type="spellEnd"/>
-      <w:proofErr w:type="gramEnd"/>
+        <w:tab/>
+        <w:t xml:space="preserve">(l’attribut </w:t>
+      </w:r>
       <w:r>
         <w:rPr>
           <w:lang w:val="en-US"/>
         </w:rPr>
-        <w:t xml:space="preserve"> </w:t>
-      </w:r>
-      <w:proofErr w:type="spellStart"/>
+        <w:t xml:space="preserve">« i » </w:t>
+      </w:r>
       <w:r>
         <w:rPr>
           <w:lang w:val="en-US"/>
         </w:rPr>
-        <w:t>i</w:t>
-      </w:r>
-      <w:proofErr w:type="spellEnd"/>
-      <w:r>
-        <w:rPr>
-          <w:lang w:val="en-US"/>
-        </w:rPr>
-        <w:t>=’’0’’ begin=’’0’’ end=’’10’’ step=’’1’’&gt;</w:t>
-      </w:r>
-      <w:r>
-        <w:rPr>
-          <w:lang w:val="en-US"/>
-        </w:rPr>
-        <w:tab/>
-        <w:t>(</w:t>
-      </w:r>
-      <w:proofErr w:type="spellStart"/>
-      <w:r>
-        <w:rPr>
-          <w:lang w:val="en-US"/>
-        </w:rPr>
-        <w:t>l’attribut</w:t>
-      </w:r>
-      <w:proofErr w:type="spellEnd"/>
-      <w:r>
-        <w:rPr>
-          <w:lang w:val="en-US"/>
-        </w:rPr>
-        <w:t xml:space="preserve"> </w:t>
-      </w:r>
-      <w:r>
-        <w:rPr>
-          <w:lang w:val="en-US"/>
-        </w:rPr>
-        <w:t>« </w:t>
-      </w:r>
-      <w:proofErr w:type="spellStart"/>
-      <w:r>
-        <w:rPr>
-          <w:lang w:val="en-US"/>
-        </w:rPr>
-        <w:t>i</w:t>
-      </w:r>
-      <w:proofErr w:type="spellEnd"/>
-      <w:r>
-        <w:rPr>
-          <w:lang w:val="en-US"/>
-        </w:rPr>
-        <w:t xml:space="preserve"> » </w:t>
-      </w:r>
-      <w:proofErr w:type="spellStart"/>
-      <w:r>
-        <w:rPr>
-          <w:lang w:val="en-US"/>
-        </w:rPr>
-        <w:t>est</w:t>
-      </w:r>
-      <w:proofErr w:type="spellEnd"/>
-      <w:r>
-        <w:rPr>
-          <w:lang w:val="en-US"/>
-        </w:rPr>
-        <w:t xml:space="preserve"> </w:t>
-      </w:r>
-      <w:proofErr w:type="spellStart"/>
-      <w:r>
-        <w:rPr>
-          <w:lang w:val="en-US"/>
-        </w:rPr>
-        <w:t>optionnel</w:t>
-      </w:r>
-      <w:proofErr w:type="spellEnd"/>
-      <w:r>
-        <w:rPr>
-          <w:lang w:val="en-US"/>
-        </w:rPr>
-        <w:t>)</w:t>
+        <w:t>est optionnel)</w:t>
       </w:r>
     </w:p>
     <w:p>
@@ -2818,33 +1957,7 @@
         <w:jc w:val="both"/>
       </w:pPr>
       <w:r>
-        <w:t>&lt;</w:t>
-      </w:r>
-      <w:proofErr w:type="spellStart"/>
-      <w:proofErr w:type="gramStart"/>
-      <w:r>
-        <w:t>c:forEach</w:t>
-      </w:r>
-      <w:proofErr w:type="spellEnd"/>
-      <w:proofErr w:type="gramEnd"/>
-      <w:r>
-        <w:t xml:space="preserve">   items=’’</w:t>
-      </w:r>
-      <w:proofErr w:type="spellStart"/>
-      <w:r>
-        <w:t>varName</w:t>
-      </w:r>
-      <w:proofErr w:type="spellEnd"/>
-      <w:r>
-        <w:t>’’ var=”</w:t>
-      </w:r>
-      <w:proofErr w:type="spellStart"/>
-      <w:r>
-        <w:t>xName</w:t>
-      </w:r>
-      <w:proofErr w:type="spellEnd"/>
-      <w:r>
-        <w:t>”&gt;</w:t>
+        <w:t>&lt;c:forEach   items=’’varName’’ var=”xName”&gt;</w:t>
       </w:r>
       <w:r>
         <w:tab/>
@@ -2854,15 +1967,7 @@
         <w:t>(</w:t>
       </w:r>
       <w:r>
-        <w:t>« </w:t>
-      </w:r>
-      <w:proofErr w:type="spellStart"/>
-      <w:r>
-        <w:t>begin</w:t>
-      </w:r>
-      <w:proofErr w:type="spellEnd"/>
-      <w:r>
-        <w:t xml:space="preserve"> » </w:t>
+        <w:t xml:space="preserve">« begin » </w:t>
       </w:r>
       <w:r>
         <w:t xml:space="preserve">et </w:t>
@@ -2884,46 +1989,22 @@
         <w:jc w:val="both"/>
       </w:pPr>
       <w:r>
-        <w:t>Il est possible d’utiliser aussi l’attribut “</w:t>
-      </w:r>
-      <w:proofErr w:type="spellStart"/>
-      <w:r>
-        <w:t>varStatus</w:t>
-      </w:r>
-      <w:proofErr w:type="spellEnd"/>
-      <w:r>
-        <w:t xml:space="preserve">” qui va créer une variable contenant plusieurs informations sur la boucle (tour de boucle, index, </w:t>
-      </w:r>
-      <w:proofErr w:type="spellStart"/>
-      <w:r>
-        <w:t>element</w:t>
-      </w:r>
-      <w:proofErr w:type="spellEnd"/>
-      <w:r>
-        <w:t xml:space="preserve"> courant, longueur, etc…)</w:t>
-      </w:r>
-    </w:p>
-    <w:p>
-      <w:pPr>
-        <w:pStyle w:val="NoSpacing"/>
-        <w:jc w:val="both"/>
-      </w:pPr>
-    </w:p>
-    <w:p>
-      <w:pPr>
-        <w:pStyle w:val="NoSpacing"/>
-        <w:jc w:val="both"/>
-      </w:pPr>
-      <w:r>
-        <w:t>Il existe une autre boucle, la boucle « </w:t>
-      </w:r>
-      <w:proofErr w:type="spellStart"/>
-      <w:r>
-        <w:t>forTokens</w:t>
-      </w:r>
-      <w:proofErr w:type="spellEnd"/>
-      <w:r>
-        <w:t> » qui est uniquement dédiée aux chaines de caractères :</w:t>
+        <w:t>Il est possible d’utiliser aussi l’attribut “varStatus” qui va créer une variable contenant plusieurs informations sur la boucle (tour de boucle, index, element courant, longueur, etc…)</w:t>
+      </w:r>
+    </w:p>
+    <w:p>
+      <w:pPr>
+        <w:pStyle w:val="NoSpacing"/>
+        <w:jc w:val="both"/>
+      </w:pPr>
+    </w:p>
+    <w:p>
+      <w:pPr>
+        <w:pStyle w:val="NoSpacing"/>
+        <w:jc w:val="both"/>
+      </w:pPr>
+      <w:r>
+        <w:t>Il existe une autre boucle, la boucle « forTokens » qui est uniquement dédiée aux chaines de caractères :</w:t>
       </w:r>
     </w:p>
     <w:p>
@@ -2942,107 +2023,7 @@
         <w:rPr>
           <w:lang w:val="en-US"/>
         </w:rPr>
-        <w:t>&lt;</w:t>
-      </w:r>
-      <w:proofErr w:type="spellStart"/>
-      <w:proofErr w:type="gramStart"/>
-      <w:r>
-        <w:rPr>
-          <w:lang w:val="en-US"/>
-        </w:rPr>
-        <w:t>c:forToken</w:t>
-      </w:r>
-      <w:proofErr w:type="spellEnd"/>
-      <w:proofErr w:type="gramEnd"/>
-      <w:r>
-        <w:rPr>
-          <w:lang w:val="en-US"/>
-        </w:rPr>
-        <w:t xml:space="preserve"> items=’’</w:t>
-      </w:r>
-      <w:proofErr w:type="spellStart"/>
-      <w:r>
-        <w:rPr>
-          <w:lang w:val="en-US"/>
-        </w:rPr>
-        <w:t>chaineADecoupe</w:t>
-      </w:r>
-      <w:proofErr w:type="spellEnd"/>
-      <w:r>
-        <w:rPr>
-          <w:lang w:val="en-US"/>
-        </w:rPr>
-        <w:t xml:space="preserve">’’ </w:t>
-      </w:r>
-      <w:proofErr w:type="spellStart"/>
-      <w:r>
-        <w:rPr>
-          <w:lang w:val="en-US"/>
-        </w:rPr>
-        <w:t>morceau</w:t>
-      </w:r>
-      <w:proofErr w:type="spellEnd"/>
-      <w:r>
-        <w:rPr>
-          <w:lang w:val="en-US"/>
-        </w:rPr>
-        <w:t>=’’</w:t>
-      </w:r>
-      <w:proofErr w:type="spellStart"/>
-      <w:r>
-        <w:rPr>
-          <w:lang w:val="en-US"/>
-        </w:rPr>
-        <w:t>moreceauAct</w:t>
-      </w:r>
-      <w:proofErr w:type="spellEnd"/>
-      <w:r>
-        <w:rPr>
-          <w:lang w:val="en-US"/>
-        </w:rPr>
-        <w:t xml:space="preserve">’’ </w:t>
-      </w:r>
-      <w:proofErr w:type="spellStart"/>
-      <w:r>
-        <w:rPr>
-          <w:lang w:val="en-US"/>
-        </w:rPr>
-        <w:t>delims</w:t>
-      </w:r>
-      <w:proofErr w:type="spellEnd"/>
-      <w:r>
-        <w:rPr>
-          <w:lang w:val="en-US"/>
-        </w:rPr>
-        <w:t>=’’</w:t>
-      </w:r>
-      <w:proofErr w:type="spellStart"/>
-      <w:r>
-        <w:rPr>
-          <w:lang w:val="en-US"/>
-        </w:rPr>
-        <w:t>delimiteur</w:t>
-      </w:r>
-      <w:proofErr w:type="spellEnd"/>
-      <w:r>
-        <w:rPr>
-          <w:lang w:val="en-US"/>
-        </w:rPr>
-        <w:t>’’&gt; code… &lt;/</w:t>
-      </w:r>
-      <w:proofErr w:type="spellStart"/>
-      <w:r>
-        <w:rPr>
-          <w:lang w:val="en-US"/>
-        </w:rPr>
-        <w:t>c:forToken</w:t>
-      </w:r>
-      <w:proofErr w:type="spellEnd"/>
-      <w:r>
-        <w:rPr>
-          <w:lang w:val="en-US"/>
-        </w:rPr>
-        <w:t>&gt;</w:t>
+        <w:t>&lt;c:forToken items=’’chaineADecoupe’’ morceau=’’moreceauAct’’ delims=’’delimiteur’’&gt; code… &lt;/c:forToken&gt;</w:t>
       </w:r>
     </w:p>
     <w:p>
@@ -3152,8 +2133,141 @@
         <w:jc w:val="both"/>
       </w:pPr>
       <w:r>
-        <w:t xml:space="preserve">On ne récupère pas les paramètres d’un formulaire de la même manière que pour récupérer un fichier, qui lui nécessite de prendre en compte la norme http.  </w:t>
-      </w:r>
+        <w:t>On ne récupère pas les paramètres d’un formulaire de la même manière que pour récupérer un fichier, qui lui nécessite de pr</w:t>
+      </w:r>
+      <w:r>
+        <w:t>endre en compte la norme http.</w:t>
+      </w:r>
+    </w:p>
+    <w:p>
+      <w:pPr>
+        <w:pStyle w:val="NoSpacing"/>
+        <w:jc w:val="both"/>
+      </w:pPr>
+    </w:p>
+    <w:p>
+      <w:pPr>
+        <w:pStyle w:val="NoSpacing"/>
+        <w:jc w:val="both"/>
+      </w:pPr>
+      <w:r>
+        <w:t xml:space="preserve">En JEE les formulaires qui contiennent un </w:t>
+      </w:r>
+      <w:r>
+        <w:t>champs d’upload de fichier doivent obligatoirement avoir l’attribut suivant dans leur balise &lt;form&gt; : « enctype=’’multipart/form-data’’ ».</w:t>
+      </w:r>
+      <w:r>
+        <w:t xml:space="preserve"> Il faut ensuite configurer ledit attribut directement dans le fichier « web.xml ».</w:t>
+      </w:r>
+    </w:p>
+    <w:p>
+      <w:pPr>
+        <w:pStyle w:val="NoSpacing"/>
+        <w:jc w:val="both"/>
+      </w:pPr>
+    </w:p>
+    <w:p>
+      <w:pPr>
+        <w:pStyle w:val="NoSpacing"/>
+        <w:jc w:val="both"/>
+      </w:pPr>
+      <w:r>
+        <w:t>Pour récupérer un fichier il faut utiliser la fonction « </w:t>
+      </w:r>
+      <w:r>
+        <w:t>request.</w:t>
+      </w:r>
+      <w:r>
+        <w:t>getPart(‘’</w:t>
+      </w:r>
+      <w:r>
+        <w:t>fileField</w:t>
+      </w:r>
+      <w:r>
+        <w:t>Name’’) ».</w:t>
+      </w:r>
+    </w:p>
+    <w:p>
+      <w:pPr>
+        <w:pStyle w:val="NoSpacing"/>
+        <w:jc w:val="both"/>
+      </w:pPr>
+    </w:p>
+    <w:p>
+      <w:pPr>
+        <w:pStyle w:val="NoSpacing"/>
+        <w:jc w:val="both"/>
+      </w:pPr>
+    </w:p>
+    <w:p>
+      <w:pPr>
+        <w:pStyle w:val="NoSpacing"/>
+        <w:numPr>
+          <w:ilvl w:val="0"/>
+          <w:numId w:val="13"/>
+        </w:numPr>
+        <w:jc w:val="both"/>
+        <w:rPr>
+          <w:b/>
+          <w:sz w:val="26"/>
+          <w:szCs w:val="26"/>
+          <w:u w:val="single" w:color="70AD47" w:themeColor="accent6"/>
+        </w:rPr>
+      </w:pPr>
+      <w:r>
+        <w:rPr>
+          <w:b/>
+          <w:sz w:val="26"/>
+          <w:szCs w:val="26"/>
+          <w:u w:val="single" w:color="70AD47" w:themeColor="accent6"/>
+        </w:rPr>
+        <w:t xml:space="preserve">Gérer </w:t>
+      </w:r>
+      <w:r>
+        <w:rPr>
+          <w:b/>
+          <w:sz w:val="26"/>
+          <w:szCs w:val="26"/>
+          <w:u w:val="single" w:color="70AD47" w:themeColor="accent6"/>
+        </w:rPr>
+        <w:t>l</w:t>
+      </w:r>
+      <w:r>
+        <w:rPr>
+          <w:b/>
+          <w:sz w:val="26"/>
+          <w:szCs w:val="26"/>
+          <w:u w:val="single" w:color="70AD47" w:themeColor="accent6"/>
+        </w:rPr>
+        <w:t>es sessions :</w:t>
+      </w:r>
+    </w:p>
+    <w:p>
+      <w:pPr>
+        <w:pStyle w:val="NoSpacing"/>
+        <w:jc w:val="both"/>
+      </w:pPr>
+    </w:p>
+    <w:p>
+      <w:pPr>
+        <w:pStyle w:val="NoSpacing"/>
+        <w:jc w:val="both"/>
+      </w:pPr>
+      <w:r>
+        <w:t>Les sessions servent à suivre un utilisateur jusqu’à la fin de sa visite de notre site web. Ses informations seront stockées dans des variables de sessions qui restent valables d’une page à l’autre du serveur (au contraire des autres variables).</w:t>
+      </w:r>
+    </w:p>
+    <w:p>
+      <w:pPr>
+        <w:pStyle w:val="NoSpacing"/>
+        <w:jc w:val="both"/>
+      </w:pPr>
+    </w:p>
+    <w:p>
+      <w:pPr>
+        <w:pStyle w:val="NoSpacing"/>
+        <w:jc w:val="both"/>
+      </w:pPr>
       <w:bookmarkStart w:id="0" w:name="_GoBack"/>
       <w:bookmarkEnd w:id="0"/>
     </w:p>

</xml_diff>

<commit_message>
Chap 5 part 1 ended (JDBC install)
</commit_message>
<xml_diff>
--- a/Java-JEE.docx
+++ b/Java-JEE.docx
@@ -14,7 +14,21 @@
         <w:rPr>
           <w:i/>
         </w:rPr>
-        <w:t>Développez des sites web avec Jave EE</w:t>
+        <w:t xml:space="preserve">Développez des sites web avec </w:t>
+      </w:r>
+      <w:proofErr w:type="spellStart"/>
+      <w:r>
+        <w:rPr>
+          <w:i/>
+        </w:rPr>
+        <w:t>Jave</w:t>
+      </w:r>
+      <w:proofErr w:type="spellEnd"/>
+      <w:r>
+        <w:rPr>
+          <w:i/>
+        </w:rPr>
+        <w:t xml:space="preserve"> EE</w:t>
       </w:r>
     </w:p>
     <w:p>
@@ -215,7 +229,15 @@
         <w:t xml:space="preserve"> le conteneur JEE au moteur </w:t>
       </w:r>
       <w:r>
-        <w:t>PHP. Nous utiliserons dans ce cours « Apache Tomcat » comme serveur d’application, outil gratuit et open source.</w:t>
+        <w:t xml:space="preserve">PHP. Nous utiliserons dans ce cours « Apache </w:t>
+      </w:r>
+      <w:proofErr w:type="spellStart"/>
+      <w:r>
+        <w:t>Tomcat</w:t>
+      </w:r>
+      <w:proofErr w:type="spellEnd"/>
+      <w:r>
+        <w:t> » comme serveur d’application, outil gratuit et open source.</w:t>
       </w:r>
     </w:p>
     <w:p>
@@ -334,8 +356,13 @@
         <w:t xml:space="preserve">La requête http de l’utilisateur </w:t>
       </w:r>
       <w:r>
-        <w:t>envoyée au controller</w:t>
-      </w:r>
+        <w:t xml:space="preserve">envoyée au </w:t>
+      </w:r>
+      <w:proofErr w:type="spellStart"/>
+      <w:r>
+        <w:t>controller</w:t>
+      </w:r>
+      <w:proofErr w:type="spellEnd"/>
     </w:p>
     <w:p>
       <w:pPr>
@@ -391,8 +418,13 @@
         <w:jc w:val="both"/>
       </w:pPr>
       <w:r>
-        <w:t>Les Servlets correspondent aux controllers</w:t>
-      </w:r>
+        <w:t xml:space="preserve">Les Servlets correspondent aux </w:t>
+      </w:r>
+      <w:proofErr w:type="spellStart"/>
+      <w:r>
+        <w:t>controllers</w:t>
+      </w:r>
+      <w:proofErr w:type="spellEnd"/>
     </w:p>
     <w:p>
       <w:pPr>
@@ -409,12 +441,14 @@
       <w:r>
         <w:t xml:space="preserve"> </w:t>
       </w:r>
+      <w:proofErr w:type="spellStart"/>
       <w:r>
         <w:t>B</w:t>
       </w:r>
       <w:r>
         <w:t>eans</w:t>
       </w:r>
+      <w:proofErr w:type="spellEnd"/>
       <w:r>
         <w:t>) correspondent aux modèles, accompagnés par les bases de données</w:t>
       </w:r>
@@ -443,6 +477,7 @@
         <w:pStyle w:val="NoSpacing"/>
         <w:jc w:val="both"/>
       </w:pPr>
+      <w:proofErr w:type="gramStart"/>
       <w:r>
         <w:rPr>
           <w:b/>
@@ -450,6 +485,7 @@
         </w:rPr>
         <w:t>/!\</w:t>
       </w:r>
+      <w:proofErr w:type="gramEnd"/>
       <w:r>
         <w:rPr>
           <w:b/>
@@ -469,22 +505,54 @@
         <w:t>]</w:t>
       </w:r>
       <w:r>
-        <w:t xml:space="preserve"> langage » tout comme PHP spécialise le langage HTML. De nombreux frameworks existent comme Spring, JSP, ou encore Struts.</w:t>
-      </w:r>
-    </w:p>
-    <w:p>
-      <w:pPr>
-        <w:pStyle w:val="NoSpacing"/>
-        <w:jc w:val="both"/>
-      </w:pPr>
-    </w:p>
-    <w:p>
-      <w:pPr>
-        <w:pStyle w:val="NoSpacing"/>
-        <w:jc w:val="both"/>
-      </w:pPr>
-      <w:r>
-        <w:t xml:space="preserve">Pour crée un nouveau projet avec Eclipse il faut choisir l’option « New Dynamic Web Project ». L’arborescence d’un projet se compose comme suit : </w:t>
+        <w:t xml:space="preserve"> langage » tout comme PHP spécialise le langage HTML. De nombreux </w:t>
+      </w:r>
+      <w:proofErr w:type="spellStart"/>
+      <w:r>
+        <w:t>frameworks</w:t>
+      </w:r>
+      <w:proofErr w:type="spellEnd"/>
+      <w:r>
+        <w:t xml:space="preserve"> existent comme </w:t>
+      </w:r>
+      <w:proofErr w:type="spellStart"/>
+      <w:r>
+        <w:t>Spring</w:t>
+      </w:r>
+      <w:proofErr w:type="spellEnd"/>
+      <w:r>
+        <w:t xml:space="preserve">, JSP, ou encore </w:t>
+      </w:r>
+      <w:proofErr w:type="spellStart"/>
+      <w:r>
+        <w:t>Struts</w:t>
+      </w:r>
+      <w:proofErr w:type="spellEnd"/>
+      <w:r>
+        <w:t>.</w:t>
+      </w:r>
+    </w:p>
+    <w:p>
+      <w:pPr>
+        <w:pStyle w:val="NoSpacing"/>
+        <w:jc w:val="both"/>
+      </w:pPr>
+    </w:p>
+    <w:p>
+      <w:pPr>
+        <w:pStyle w:val="NoSpacing"/>
+        <w:jc w:val="both"/>
+      </w:pPr>
+      <w:r>
+        <w:t xml:space="preserve">Pour crée un nouveau projet avec Eclipse il faut choisir l’option « New </w:t>
+      </w:r>
+      <w:proofErr w:type="spellStart"/>
+      <w:r>
+        <w:t>Dynamic</w:t>
+      </w:r>
+      <w:proofErr w:type="spellEnd"/>
+      <w:r>
+        <w:t xml:space="preserve"> Web Project ». L’arborescence d’un projet se compose comme suit : </w:t>
       </w:r>
     </w:p>
     <w:p>
@@ -503,10 +571,32 @@
         <w:rPr>
           <w:b/>
         </w:rPr>
-        <w:t>« src »</w:t>
-      </w:r>
-      <w:r>
-        <w:t xml:space="preserve"> contiendra le code metier, c’est-à-dire les classes Java</w:t>
+        <w:t>« </w:t>
+      </w:r>
+      <w:proofErr w:type="spellStart"/>
+      <w:r>
+        <w:rPr>
+          <w:b/>
+        </w:rPr>
+        <w:t>src</w:t>
+      </w:r>
+      <w:proofErr w:type="spellEnd"/>
+      <w:r>
+        <w:rPr>
+          <w:b/>
+        </w:rPr>
+        <w:t> »</w:t>
+      </w:r>
+      <w:r>
+        <w:t xml:space="preserve"> contiendra le code </w:t>
+      </w:r>
+      <w:proofErr w:type="spellStart"/>
+      <w:r>
+        <w:t>metier</w:t>
+      </w:r>
+      <w:proofErr w:type="spellEnd"/>
+      <w:r>
+        <w:t>, c’est-à-dire les classes Java</w:t>
       </w:r>
     </w:p>
     <w:p>
@@ -525,7 +615,21 @@
         <w:rPr>
           <w:b/>
         </w:rPr>
-        <w:t>« webcontent »</w:t>
+        <w:t>« </w:t>
+      </w:r>
+      <w:proofErr w:type="spellStart"/>
+      <w:r>
+        <w:rPr>
+          <w:b/>
+        </w:rPr>
+        <w:t>webcontent</w:t>
+      </w:r>
+      <w:proofErr w:type="spellEnd"/>
+      <w:r>
+        <w:rPr>
+          <w:b/>
+        </w:rPr>
+        <w:t> »</w:t>
       </w:r>
       <w:r>
         <w:t xml:space="preserve"> contient tous les fichiers CSS, HTML, JSP qui formeront le front de notre application</w:t>
@@ -637,8 +741,19 @@
           <w:szCs w:val="32"/>
           <w:u w:val="double" w:color="FF0000"/>
         </w:rPr>
-        <w:t xml:space="preserve"> Comprendre les Servlets et les JSPs</w:t>
-      </w:r>
+        <w:t xml:space="preserve"> Comprendre les Servlets et les </w:t>
+      </w:r>
+      <w:proofErr w:type="spellStart"/>
+      <w:r>
+        <w:rPr>
+          <w:b/>
+          <w:sz w:val="32"/>
+          <w:szCs w:val="32"/>
+          <w:u w:val="double" w:color="FF0000"/>
+        </w:rPr>
+        <w:t>JSPs</w:t>
+      </w:r>
+      <w:proofErr w:type="spellEnd"/>
     </w:p>
     <w:p>
       <w:pPr>
@@ -698,10 +813,34 @@
         <w:t>contrôleur</w:t>
       </w:r>
       <w:r>
-        <w:t xml:space="preserve"> dans le modèle MVC. Ce sont de simples classes Java qui, par le biais de méthodes (« doGet », « doPost », etc…), reçoivent la requête du visiteur, la traitent en générant une page web et renvoient le tout dans une réponse HTTP.</w:t>
-      </w:r>
-      <w:r>
-        <w:t xml:space="preserve"> Une servlet n’est finalement rien de plus qu’une classe Java qui étend, donc hérite, de la classe Java « HttpServlet ».</w:t>
+        <w:t xml:space="preserve"> dans le modèle MVC. Ce sont de simples classes Java qui, par le biais de méthodes (« </w:t>
+      </w:r>
+      <w:proofErr w:type="spellStart"/>
+      <w:r>
+        <w:t>doGet</w:t>
+      </w:r>
+      <w:proofErr w:type="spellEnd"/>
+      <w:r>
+        <w:t> », « </w:t>
+      </w:r>
+      <w:proofErr w:type="spellStart"/>
+      <w:r>
+        <w:t>doPost</w:t>
+      </w:r>
+      <w:proofErr w:type="spellEnd"/>
+      <w:r>
+        <w:t> », etc…), reçoivent la requête du visiteur, la traitent en générant une page web et renvoient le tout dans une réponse HTTP.</w:t>
+      </w:r>
+      <w:r>
+        <w:t xml:space="preserve"> Une servlet n’est finalement rien de plus qu’une classe Java qui étend, donc hérite, de la classe Java « </w:t>
+      </w:r>
+      <w:proofErr w:type="spellStart"/>
+      <w:r>
+        <w:t>HttpServlet</w:t>
+      </w:r>
+      <w:proofErr w:type="spellEnd"/>
+      <w:r>
+        <w:t> ».</w:t>
       </w:r>
     </w:p>
     <w:p>
@@ -774,7 +913,31 @@
         <w:jc w:val="both"/>
       </w:pPr>
       <w:r>
-        <w:t>Pour associer une vue à une Servlet il faut s’intéresser d’un peu plus près à la méthode « doGet » de la- dite Servlet. Celle-ci est formée par deux paramètres, « request » et « response »</w:t>
+        <w:t>Pour associer une vue à une Servlet il faut s’intéresser d’un peu plus près à la méthode « </w:t>
+      </w:r>
+      <w:proofErr w:type="spellStart"/>
+      <w:r>
+        <w:t>doGet</w:t>
+      </w:r>
+      <w:proofErr w:type="spellEnd"/>
+      <w:r>
+        <w:t> » de la- dite Servlet. Celle-ci est formée par deux paramètres, « </w:t>
+      </w:r>
+      <w:proofErr w:type="spellStart"/>
+      <w:r>
+        <w:t>request</w:t>
+      </w:r>
+      <w:proofErr w:type="spellEnd"/>
+      <w:r>
+        <w:t> » et « </w:t>
+      </w:r>
+      <w:proofErr w:type="spellStart"/>
+      <w:r>
+        <w:t>response</w:t>
+      </w:r>
+      <w:proofErr w:type="spellEnd"/>
+      <w:r>
+        <w:t> »</w:t>
       </w:r>
       <w:r>
         <w:t xml:space="preserve">, le premier objet contient la </w:t>
@@ -786,10 +949,26 @@
         <w:t xml:space="preserve"> quand la </w:t>
       </w:r>
       <w:r>
-        <w:t>réponse (HTML, JSP, img, etc…)</w:t>
-      </w:r>
-      <w:r>
-        <w:t xml:space="preserve"> est envoyée via l’objet « response ».</w:t>
+        <w:t xml:space="preserve">réponse (HTML, JSP, </w:t>
+      </w:r>
+      <w:proofErr w:type="spellStart"/>
+      <w:r>
+        <w:t>img</w:t>
+      </w:r>
+      <w:proofErr w:type="spellEnd"/>
+      <w:r>
+        <w:t>, etc…)</w:t>
+      </w:r>
+      <w:r>
+        <w:t xml:space="preserve"> est envoyée via l’objet « </w:t>
+      </w:r>
+      <w:proofErr w:type="spellStart"/>
+      <w:r>
+        <w:t>response</w:t>
+      </w:r>
+      <w:proofErr w:type="spellEnd"/>
+      <w:r>
+        <w:t> ».</w:t>
       </w:r>
     </w:p>
     <w:p>
@@ -892,7 +1071,28 @@
         <w:t>En JEE on peut récupérer des informations de manières dynamiques comme un paramètre d’</w:t>
       </w:r>
       <w:r>
-        <w:t>URL par exemple, avec les méthodes « getAttribute() » et « setAttribute() » depuis la Servlet.</w:t>
+        <w:t>URL par exemple, avec les méthodes « </w:t>
+      </w:r>
+      <w:proofErr w:type="spellStart"/>
+      <w:proofErr w:type="gramStart"/>
+      <w:r>
+        <w:t>getAttribute</w:t>
+      </w:r>
+      <w:proofErr w:type="spellEnd"/>
+      <w:r>
+        <w:t>(</w:t>
+      </w:r>
+      <w:proofErr w:type="gramEnd"/>
+      <w:r>
+        <w:t>) » et « </w:t>
+      </w:r>
+      <w:proofErr w:type="spellStart"/>
+      <w:r>
+        <w:t>setAttribute</w:t>
+      </w:r>
+      <w:proofErr w:type="spellEnd"/>
+      <w:r>
+        <w:t>() » depuis la Servlet.</w:t>
       </w:r>
     </w:p>
     <w:p>
@@ -1026,22 +1226,70 @@
           <w:szCs w:val="26"/>
           <w:u w:val="single" w:color="70AD47" w:themeColor="accent6"/>
         </w:rPr>
-        <w:t>Manipuler des Java Beans dans les JSPs :</w:t>
-      </w:r>
-    </w:p>
-    <w:p>
-      <w:pPr>
-        <w:pStyle w:val="NoSpacing"/>
-        <w:jc w:val="both"/>
-      </w:pPr>
-    </w:p>
-    <w:p>
-      <w:pPr>
-        <w:pStyle w:val="NoSpacing"/>
-        <w:jc w:val="both"/>
-      </w:pPr>
-      <w:r>
-        <w:t>Java est un langage orienté objet dont la partie modèle est assurée par de simples classes publiques Java, dont les attributs sont eux privés avec des méthodes publiques pour y accéder. Ce sont les « Java Beans ».</w:t>
+        <w:t xml:space="preserve">Manipuler des Java </w:t>
+      </w:r>
+      <w:proofErr w:type="spellStart"/>
+      <w:r>
+        <w:rPr>
+          <w:b/>
+          <w:sz w:val="26"/>
+          <w:szCs w:val="26"/>
+          <w:u w:val="single" w:color="70AD47" w:themeColor="accent6"/>
+        </w:rPr>
+        <w:t>Beans</w:t>
+      </w:r>
+      <w:proofErr w:type="spellEnd"/>
+      <w:r>
+        <w:rPr>
+          <w:b/>
+          <w:sz w:val="26"/>
+          <w:szCs w:val="26"/>
+          <w:u w:val="single" w:color="70AD47" w:themeColor="accent6"/>
+        </w:rPr>
+        <w:t xml:space="preserve"> dans les </w:t>
+      </w:r>
+      <w:proofErr w:type="spellStart"/>
+      <w:r>
+        <w:rPr>
+          <w:b/>
+          <w:sz w:val="26"/>
+          <w:szCs w:val="26"/>
+          <w:u w:val="single" w:color="70AD47" w:themeColor="accent6"/>
+        </w:rPr>
+        <w:t>JSPs</w:t>
+      </w:r>
+      <w:proofErr w:type="spellEnd"/>
+      <w:r>
+        <w:rPr>
+          <w:b/>
+          <w:sz w:val="26"/>
+          <w:szCs w:val="26"/>
+          <w:u w:val="single" w:color="70AD47" w:themeColor="accent6"/>
+        </w:rPr>
+        <w:t> :</w:t>
+      </w:r>
+    </w:p>
+    <w:p>
+      <w:pPr>
+        <w:pStyle w:val="NoSpacing"/>
+        <w:jc w:val="both"/>
+      </w:pPr>
+    </w:p>
+    <w:p>
+      <w:pPr>
+        <w:pStyle w:val="NoSpacing"/>
+        <w:jc w:val="both"/>
+      </w:pPr>
+      <w:r>
+        <w:t xml:space="preserve">Java est un langage orienté objet dont la partie modèle est assurée par de simples classes publiques Java, dont les attributs sont eux privés avec des méthodes publiques pour y accéder. Ce sont les « Java </w:t>
+      </w:r>
+      <w:proofErr w:type="spellStart"/>
+      <w:r>
+        <w:t>Beans</w:t>
+      </w:r>
+      <w:proofErr w:type="spellEnd"/>
+      <w:r>
+        <w:t> ».</w:t>
       </w:r>
     </w:p>
     <w:p>
@@ -1092,7 +1340,21 @@
         <w:rPr>
           <w:b/>
         </w:rPr>
-        <w:t xml:space="preserve"> Generate getters and setters ».</w:t>
+        <w:t xml:space="preserve"> </w:t>
+      </w:r>
+      <w:proofErr w:type="spellStart"/>
+      <w:r>
+        <w:rPr>
+          <w:b/>
+        </w:rPr>
+        <w:t>Generate</w:t>
+      </w:r>
+      <w:proofErr w:type="spellEnd"/>
+      <w:r>
+        <w:rPr>
+          <w:b/>
+        </w:rPr>
+        <w:t xml:space="preserve"> getters and setters ».</w:t>
       </w:r>
       <w:r>
         <w:br w:type="page"/>
@@ -1141,8 +1403,19 @@
           <w:szCs w:val="32"/>
           <w:u w:val="double" w:color="FF0000"/>
         </w:rPr>
-        <w:t>: Comprendre les Servlets et les JSPs</w:t>
-      </w:r>
+        <w:t xml:space="preserve">: Comprendre les Servlets et les </w:t>
+      </w:r>
+      <w:proofErr w:type="spellStart"/>
+      <w:r>
+        <w:rPr>
+          <w:b/>
+          <w:sz w:val="32"/>
+          <w:szCs w:val="32"/>
+          <w:u w:val="double" w:color="FF0000"/>
+        </w:rPr>
+        <w:t>JSPs</w:t>
+      </w:r>
+      <w:proofErr w:type="spellEnd"/>
     </w:p>
     <w:p>
       <w:pPr>
@@ -1187,7 +1460,31 @@
         <w:jc w:val="both"/>
       </w:pPr>
       <w:r>
-        <w:t>La JSTL (pour JavaServer Standard Tag Library) est une bibliothèque à rajouter à un projet pour faire du Java dans les pages JSP, mais sous forme xml. Elle se compose en réalité de 5 sous bibliothèques dont la « Core » qui gère les variables, conditions, boucle, etc…</w:t>
+        <w:t xml:space="preserve">La JSTL (pour </w:t>
+      </w:r>
+      <w:proofErr w:type="spellStart"/>
+      <w:r>
+        <w:t>JavaServer</w:t>
+      </w:r>
+      <w:proofErr w:type="spellEnd"/>
+      <w:r>
+        <w:t xml:space="preserve"> Standard Tag Library) est une bibliothèque à rajouter à un projet pour faire du Java dans les pages JSP, mais sous forme </w:t>
+      </w:r>
+      <w:proofErr w:type="spellStart"/>
+      <w:r>
+        <w:t>xml</w:t>
+      </w:r>
+      <w:proofErr w:type="spellEnd"/>
+      <w:r>
+        <w:t>. Elle se compose en réalité de 5 sous bibliothèques dont la « </w:t>
+      </w:r>
+      <w:proofErr w:type="spellStart"/>
+      <w:r>
+        <w:t>Core</w:t>
+      </w:r>
+      <w:proofErr w:type="spellEnd"/>
+      <w:r>
+        <w:t> » qui gère les variables, conditions, boucle, etc…</w:t>
       </w:r>
     </w:p>
     <w:p>
@@ -1257,7 +1554,91 @@
         <w:rPr>
           <w:b/>
         </w:rPr>
-        <w:t>« &lt;%@ taglib uri="http://java.sun.com/jsp/jstl/core" prefix="c" %&gt;</w:t>
+        <w:t xml:space="preserve">« &lt;%@ </w:t>
+      </w:r>
+      <w:proofErr w:type="spellStart"/>
+      <w:r>
+        <w:rPr>
+          <w:b/>
+        </w:rPr>
+        <w:t>taglib</w:t>
+      </w:r>
+      <w:proofErr w:type="spellEnd"/>
+      <w:r>
+        <w:rPr>
+          <w:b/>
+        </w:rPr>
+        <w:t xml:space="preserve"> </w:t>
+      </w:r>
+      <w:proofErr w:type="spellStart"/>
+      <w:r>
+        <w:rPr>
+          <w:b/>
+        </w:rPr>
+        <w:t>uri</w:t>
+      </w:r>
+      <w:proofErr w:type="spellEnd"/>
+      <w:r>
+        <w:rPr>
+          <w:b/>
+        </w:rPr>
+        <w:t>="http://java.sun.com/</w:t>
+      </w:r>
+      <w:proofErr w:type="spellStart"/>
+      <w:r>
+        <w:rPr>
+          <w:b/>
+        </w:rPr>
+        <w:t>jsp</w:t>
+      </w:r>
+      <w:proofErr w:type="spellEnd"/>
+      <w:r>
+        <w:rPr>
+          <w:b/>
+        </w:rPr>
+        <w:t>/</w:t>
+      </w:r>
+      <w:proofErr w:type="spellStart"/>
+      <w:r>
+        <w:rPr>
+          <w:b/>
+        </w:rPr>
+        <w:t>jstl</w:t>
+      </w:r>
+      <w:proofErr w:type="spellEnd"/>
+      <w:r>
+        <w:rPr>
+          <w:b/>
+        </w:rPr>
+        <w:t>/</w:t>
+      </w:r>
+      <w:proofErr w:type="spellStart"/>
+      <w:r>
+        <w:rPr>
+          <w:b/>
+        </w:rPr>
+        <w:t>core</w:t>
+      </w:r>
+      <w:proofErr w:type="spellEnd"/>
+      <w:r>
+        <w:rPr>
+          <w:b/>
+        </w:rPr>
+        <w:t xml:space="preserve">" </w:t>
+      </w:r>
+      <w:proofErr w:type="spellStart"/>
+      <w:r>
+        <w:rPr>
+          <w:b/>
+        </w:rPr>
+        <w:t>prefix</w:t>
+      </w:r>
+      <w:proofErr w:type="spellEnd"/>
+      <w:r>
+        <w:rPr>
+          <w:b/>
+        </w:rPr>
+        <w:t>="c" %&gt;</w:t>
       </w:r>
       <w:r>
         <w:t xml:space="preserve"> » afin de pointer vers cette dernière.</w:t>
@@ -1364,13 +1745,43 @@
         <w:jc w:val="both"/>
       </w:pPr>
       <w:r>
-        <w:t xml:space="preserve">Afficher des variables ou une valeur par defaut : </w:t>
-      </w:r>
-      <w:r>
-        <w:rPr>
-          <w:b/>
-        </w:rPr>
-        <w:t>« &lt;c:out value=’${var}’ default=’val’ /&gt; »</w:t>
+        <w:t xml:space="preserve">Afficher des variables ou une valeur par </w:t>
+      </w:r>
+      <w:proofErr w:type="spellStart"/>
+      <w:r>
+        <w:t>defaut</w:t>
+      </w:r>
+      <w:proofErr w:type="spellEnd"/>
+      <w:r>
+        <w:t xml:space="preserve"> : </w:t>
+      </w:r>
+      <w:r>
+        <w:rPr>
+          <w:b/>
+        </w:rPr>
+        <w:t>« &lt;</w:t>
+      </w:r>
+      <w:proofErr w:type="spellStart"/>
+      <w:proofErr w:type="gramStart"/>
+      <w:r>
+        <w:rPr>
+          <w:b/>
+        </w:rPr>
+        <w:t>c:</w:t>
+      </w:r>
+      <w:proofErr w:type="gramEnd"/>
+      <w:r>
+        <w:rPr>
+          <w:b/>
+        </w:rPr>
+        <w:t>out</w:t>
+      </w:r>
+      <w:proofErr w:type="spellEnd"/>
+      <w:r>
+        <w:rPr>
+          <w:b/>
+        </w:rPr>
+        <w:t xml:space="preserve"> value=’${var}’ default=’val’ /&gt; »</w:t>
       </w:r>
     </w:p>
     <w:p>
@@ -1401,7 +1812,65 @@
         <w:rPr>
           <w:b/>
         </w:rPr>
-        <w:t>&lt;c:set var=’varName’ value=’varValue’ scope=’varScope’</w:t>
+        <w:t>&lt;</w:t>
+      </w:r>
+      <w:proofErr w:type="spellStart"/>
+      <w:proofErr w:type="gramStart"/>
+      <w:r>
+        <w:rPr>
+          <w:b/>
+        </w:rPr>
+        <w:t>c:set</w:t>
+      </w:r>
+      <w:proofErr w:type="spellEnd"/>
+      <w:proofErr w:type="gramEnd"/>
+      <w:r>
+        <w:rPr>
+          <w:b/>
+        </w:rPr>
+        <w:t xml:space="preserve"> var=’</w:t>
+      </w:r>
+      <w:proofErr w:type="spellStart"/>
+      <w:r>
+        <w:rPr>
+          <w:b/>
+        </w:rPr>
+        <w:t>varName</w:t>
+      </w:r>
+      <w:proofErr w:type="spellEnd"/>
+      <w:r>
+        <w:rPr>
+          <w:b/>
+        </w:rPr>
+        <w:t>’ value=’</w:t>
+      </w:r>
+      <w:proofErr w:type="spellStart"/>
+      <w:r>
+        <w:rPr>
+          <w:b/>
+        </w:rPr>
+        <w:t>varValue</w:t>
+      </w:r>
+      <w:proofErr w:type="spellEnd"/>
+      <w:r>
+        <w:rPr>
+          <w:b/>
+        </w:rPr>
+        <w:t>’ scope=’</w:t>
+      </w:r>
+      <w:proofErr w:type="spellStart"/>
+      <w:r>
+        <w:rPr>
+          <w:b/>
+        </w:rPr>
+        <w:t>varScope</w:t>
+      </w:r>
+      <w:proofErr w:type="spellEnd"/>
+      <w:r>
+        <w:rPr>
+          <w:b/>
+        </w:rPr>
+        <w:t>’</w:t>
       </w:r>
       <w:r>
         <w:rPr>
@@ -1432,13 +1901,27 @@
         <w:rPr>
           <w:lang w:val="en-US"/>
         </w:rPr>
-        <w:t xml:space="preserve">Java Beans </w:t>
-      </w:r>
-      <w:r>
-        <w:rPr>
-          <w:lang w:val="en-US"/>
-        </w:rPr>
-        <w:t xml:space="preserve">: </w:t>
+        <w:t xml:space="preserve">Java </w:t>
+      </w:r>
+      <w:proofErr w:type="gramStart"/>
+      <w:r>
+        <w:rPr>
+          <w:lang w:val="en-US"/>
+        </w:rPr>
+        <w:t xml:space="preserve">Beans </w:t>
+      </w:r>
+      <w:r>
+        <w:rPr>
+          <w:lang w:val="en-US"/>
+        </w:rPr>
+        <w:t>:</w:t>
+      </w:r>
+      <w:proofErr w:type="gramEnd"/>
+      <w:r>
+        <w:rPr>
+          <w:lang w:val="en-US"/>
+        </w:rPr>
+        <w:t xml:space="preserve"> </w:t>
       </w:r>
       <w:r>
         <w:rPr>
@@ -1452,7 +1935,71 @@
           <w:b/>
           <w:lang w:val="en-US"/>
         </w:rPr>
-        <w:t>&lt;c:set target=’beanSend’ property=’targetProperty’ value=’newValue’</w:t>
+        <w:t>&lt;</w:t>
+      </w:r>
+      <w:proofErr w:type="spellStart"/>
+      <w:r>
+        <w:rPr>
+          <w:b/>
+          <w:lang w:val="en-US"/>
+        </w:rPr>
+        <w:t>c:set</w:t>
+      </w:r>
+      <w:proofErr w:type="spellEnd"/>
+      <w:r>
+        <w:rPr>
+          <w:b/>
+          <w:lang w:val="en-US"/>
+        </w:rPr>
+        <w:t xml:space="preserve"> target=’</w:t>
+      </w:r>
+      <w:proofErr w:type="spellStart"/>
+      <w:r>
+        <w:rPr>
+          <w:b/>
+          <w:lang w:val="en-US"/>
+        </w:rPr>
+        <w:t>beanSend</w:t>
+      </w:r>
+      <w:proofErr w:type="spellEnd"/>
+      <w:r>
+        <w:rPr>
+          <w:b/>
+          <w:lang w:val="en-US"/>
+        </w:rPr>
+        <w:t>’ property=’</w:t>
+      </w:r>
+      <w:proofErr w:type="spellStart"/>
+      <w:r>
+        <w:rPr>
+          <w:b/>
+          <w:lang w:val="en-US"/>
+        </w:rPr>
+        <w:t>targetProperty</w:t>
+      </w:r>
+      <w:proofErr w:type="spellEnd"/>
+      <w:r>
+        <w:rPr>
+          <w:b/>
+          <w:lang w:val="en-US"/>
+        </w:rPr>
+        <w:t>’ value=’</w:t>
+      </w:r>
+      <w:proofErr w:type="spellStart"/>
+      <w:r>
+        <w:rPr>
+          <w:b/>
+          <w:lang w:val="en-US"/>
+        </w:rPr>
+        <w:t>newValue</w:t>
+      </w:r>
+      <w:proofErr w:type="spellEnd"/>
+      <w:r>
+        <w:rPr>
+          <w:b/>
+          <w:lang w:val="en-US"/>
+        </w:rPr>
+        <w:t>’</w:t>
       </w:r>
       <w:r>
         <w:rPr>
@@ -1484,8 +2031,18 @@
         <w:rPr>
           <w:b/>
         </w:rPr>
-        <w:t>&lt;c:remove</w:t>
-      </w:r>
+        <w:t>&lt;</w:t>
+      </w:r>
+      <w:proofErr w:type="spellStart"/>
+      <w:proofErr w:type="gramStart"/>
+      <w:r>
+        <w:rPr>
+          <w:b/>
+        </w:rPr>
+        <w:t>c:remove</w:t>
+      </w:r>
+      <w:proofErr w:type="spellEnd"/>
+      <w:proofErr w:type="gramEnd"/>
       <w:r>
         <w:rPr>
           <w:b/>
@@ -1496,7 +2053,35 @@
         <w:rPr>
           <w:b/>
         </w:rPr>
-        <w:t xml:space="preserve"> var=’varName’ scope=’varScope’ </w:t>
+        <w:t xml:space="preserve"> var=’</w:t>
+      </w:r>
+      <w:proofErr w:type="spellStart"/>
+      <w:r>
+        <w:rPr>
+          <w:b/>
+        </w:rPr>
+        <w:t>varName</w:t>
+      </w:r>
+      <w:proofErr w:type="spellEnd"/>
+      <w:r>
+        <w:rPr>
+          <w:b/>
+        </w:rPr>
+        <w:t>’ scope=’</w:t>
+      </w:r>
+      <w:proofErr w:type="spellStart"/>
+      <w:r>
+        <w:rPr>
+          <w:b/>
+        </w:rPr>
+        <w:t>varScope</w:t>
+      </w:r>
+      <w:proofErr w:type="spellEnd"/>
+      <w:r>
+        <w:rPr>
+          <w:b/>
+        </w:rPr>
+        <w:t xml:space="preserve">’ </w:t>
       </w:r>
       <w:r>
         <w:rPr>
@@ -1552,9 +2137,11 @@
         </w:numPr>
         <w:jc w:val="both"/>
       </w:pPr>
+      <w:proofErr w:type="spellStart"/>
       <w:r>
         <w:t>Request</w:t>
       </w:r>
+      <w:proofErr w:type="spellEnd"/>
       <w:r>
         <w:tab/>
         <w:t>(accessible depuis la page et celles qui l’appellent ou qu’elle appelle)</w:t>
@@ -1608,6 +2195,7 @@
         <w:pStyle w:val="NoSpacing"/>
         <w:jc w:val="both"/>
       </w:pPr>
+      <w:proofErr w:type="gramStart"/>
       <w:r>
         <w:rPr>
           <w:b/>
@@ -1615,6 +2203,7 @@
         </w:rPr>
         <w:t>/!\</w:t>
       </w:r>
+      <w:proofErr w:type="gramEnd"/>
       <w:r>
         <w:rPr>
           <w:b/>
@@ -1686,13 +2275,43 @@
         <w:rPr>
           <w:b/>
         </w:rPr>
-        <w:t xml:space="preserve">« &lt;c:if </w:t>
-      </w:r>
-      <w:r>
-        <w:rPr>
-          <w:b/>
-        </w:rPr>
-        <w:t>test=’’${condition}’’ var=’’varName’’&gt; code… &lt;/c&gt; »</w:t>
+        <w:t>« &lt;</w:t>
+      </w:r>
+      <w:proofErr w:type="spellStart"/>
+      <w:proofErr w:type="gramStart"/>
+      <w:r>
+        <w:rPr>
+          <w:b/>
+        </w:rPr>
+        <w:t>c:if</w:t>
+      </w:r>
+      <w:proofErr w:type="spellEnd"/>
+      <w:proofErr w:type="gramEnd"/>
+      <w:r>
+        <w:rPr>
+          <w:b/>
+        </w:rPr>
+        <w:t xml:space="preserve"> </w:t>
+      </w:r>
+      <w:r>
+        <w:rPr>
+          <w:b/>
+        </w:rPr>
+        <w:t>test=’’${condition}’’ var=’’</w:t>
+      </w:r>
+      <w:proofErr w:type="spellStart"/>
+      <w:r>
+        <w:rPr>
+          <w:b/>
+        </w:rPr>
+        <w:t>varName</w:t>
+      </w:r>
+      <w:proofErr w:type="spellEnd"/>
+      <w:r>
+        <w:rPr>
+          <w:b/>
+        </w:rPr>
+        <w:t>’’&gt; code… &lt;/c&gt; »</w:t>
       </w:r>
       <w:r>
         <w:t xml:space="preserve"> L’attribut « var », contrairement à celui « test », est optionnel. Il permet d’enregistrer le résultat du test dans une variable accessible dans la suite du code. Par défaut le scope de cette variable est celui de la page mais on peut le modifier avec l’attribut « scope » de la même manière que pour les balises vues précédemment.</w:t>
@@ -1710,7 +2329,25 @@
         <w:jc w:val="both"/>
       </w:pPr>
       <w:r>
-        <w:t>Le « else if » n’existe pas en JSTL, pour ça il faut utiliser la balise « &lt;c:choose&gt; » de la manière suivante :</w:t>
+        <w:t>Le « </w:t>
+      </w:r>
+      <w:proofErr w:type="spellStart"/>
+      <w:r>
+        <w:t>else</w:t>
+      </w:r>
+      <w:proofErr w:type="spellEnd"/>
+      <w:r>
+        <w:t xml:space="preserve"> if » n’existe pas en JSTL, pour ça il faut utiliser la balise « &lt;</w:t>
+      </w:r>
+      <w:proofErr w:type="spellStart"/>
+      <w:proofErr w:type="gramStart"/>
+      <w:r>
+        <w:t>c:choose</w:t>
+      </w:r>
+      <w:proofErr w:type="spellEnd"/>
+      <w:proofErr w:type="gramEnd"/>
+      <w:r>
+        <w:t>&gt; » de la manière suivante :</w:t>
       </w:r>
     </w:p>
     <w:p>
@@ -1728,7 +2365,23 @@
         <w:rPr>
           <w:lang w:val="en-US"/>
         </w:rPr>
-        <w:t>&lt;c:choose&gt;</w:t>
+        <w:t>&lt;</w:t>
+      </w:r>
+      <w:proofErr w:type="spellStart"/>
+      <w:proofErr w:type="gramStart"/>
+      <w:r>
+        <w:rPr>
+          <w:lang w:val="en-US"/>
+        </w:rPr>
+        <w:t>c:choose</w:t>
+      </w:r>
+      <w:proofErr w:type="spellEnd"/>
+      <w:proofErr w:type="gramEnd"/>
+      <w:r>
+        <w:rPr>
+          <w:lang w:val="en-US"/>
+        </w:rPr>
+        <w:t>&gt;</w:t>
       </w:r>
     </w:p>
     <w:p>
@@ -1747,10 +2400,34 @@
           <w:lang w:val="en-US"/>
         </w:rPr>
         <w:tab/>
-        <w:t xml:space="preserve">&lt;c:when test=’’${condition 1}’’&gt; code… </w:t>
-      </w:r>
-      <w:r>
-        <w:t>&lt;/c:when&gt;</w:t>
+        <w:t>&lt;</w:t>
+      </w:r>
+      <w:proofErr w:type="spellStart"/>
+      <w:proofErr w:type="gramStart"/>
+      <w:r>
+        <w:rPr>
+          <w:lang w:val="en-US"/>
+        </w:rPr>
+        <w:t>c:when</w:t>
+      </w:r>
+      <w:proofErr w:type="spellEnd"/>
+      <w:proofErr w:type="gramEnd"/>
+      <w:r>
+        <w:rPr>
+          <w:lang w:val="en-US"/>
+        </w:rPr>
+        <w:t xml:space="preserve"> test=’’${condition 1}’’&gt; code… </w:t>
+      </w:r>
+      <w:r>
+        <w:t>&lt;/</w:t>
+      </w:r>
+      <w:proofErr w:type="spellStart"/>
+      <w:r>
+        <w:t>c:when</w:t>
+      </w:r>
+      <w:proofErr w:type="spellEnd"/>
+      <w:r>
+        <w:t>&gt;</w:t>
       </w:r>
     </w:p>
     <w:p>
@@ -1768,10 +2445,34 @@
         <w:rPr>
           <w:lang w:val="en-US"/>
         </w:rPr>
-        <w:t xml:space="preserve">&lt;c:when test=’’${condition 2}’’&gt; code… </w:t>
-      </w:r>
-      <w:r>
-        <w:t>&lt;/c:when&gt;</w:t>
+        <w:t>&lt;</w:t>
+      </w:r>
+      <w:proofErr w:type="spellStart"/>
+      <w:proofErr w:type="gramStart"/>
+      <w:r>
+        <w:rPr>
+          <w:lang w:val="en-US"/>
+        </w:rPr>
+        <w:t>c:when</w:t>
+      </w:r>
+      <w:proofErr w:type="spellEnd"/>
+      <w:proofErr w:type="gramEnd"/>
+      <w:r>
+        <w:rPr>
+          <w:lang w:val="en-US"/>
+        </w:rPr>
+        <w:t xml:space="preserve"> test=’’${condition 2}’’&gt; code… </w:t>
+      </w:r>
+      <w:r>
+        <w:t>&lt;/</w:t>
+      </w:r>
+      <w:proofErr w:type="spellStart"/>
+      <w:r>
+        <w:t>c:when</w:t>
+      </w:r>
+      <w:proofErr w:type="spellEnd"/>
+      <w:r>
+        <w:t>&gt;</w:t>
       </w:r>
     </w:p>
     <w:p>
@@ -1792,7 +2493,37 @@
         <w:rPr>
           <w:lang w:val="en-US"/>
         </w:rPr>
-        <w:t>&lt;c:when test=’’${condition 3}’’&gt; code… &lt;/c:when&gt;</w:t>
+        <w:t>&lt;</w:t>
+      </w:r>
+      <w:proofErr w:type="spellStart"/>
+      <w:proofErr w:type="gramStart"/>
+      <w:r>
+        <w:rPr>
+          <w:lang w:val="en-US"/>
+        </w:rPr>
+        <w:t>c:when</w:t>
+      </w:r>
+      <w:proofErr w:type="spellEnd"/>
+      <w:proofErr w:type="gramEnd"/>
+      <w:r>
+        <w:rPr>
+          <w:lang w:val="en-US"/>
+        </w:rPr>
+        <w:t xml:space="preserve"> test=’’${condition 3}’’&gt; code… &lt;/</w:t>
+      </w:r>
+      <w:proofErr w:type="spellStart"/>
+      <w:r>
+        <w:rPr>
+          <w:lang w:val="en-US"/>
+        </w:rPr>
+        <w:t>c:when</w:t>
+      </w:r>
+      <w:proofErr w:type="spellEnd"/>
+      <w:r>
+        <w:rPr>
+          <w:lang w:val="en-US"/>
+        </w:rPr>
+        <w:t>&gt;</w:t>
       </w:r>
     </w:p>
     <w:p>
@@ -1814,7 +2545,37 @@
           <w:lang w:val="en-US"/>
         </w:rPr>
         <w:tab/>
-        <w:t>&lt;c:otherwise&gt; code… &lt;/c:otherwise &gt;</w:t>
+        <w:t>&lt;</w:t>
+      </w:r>
+      <w:proofErr w:type="spellStart"/>
+      <w:proofErr w:type="gramStart"/>
+      <w:r>
+        <w:rPr>
+          <w:lang w:val="en-US"/>
+        </w:rPr>
+        <w:t>c:otherwise</w:t>
+      </w:r>
+      <w:proofErr w:type="spellEnd"/>
+      <w:proofErr w:type="gramEnd"/>
+      <w:r>
+        <w:rPr>
+          <w:lang w:val="en-US"/>
+        </w:rPr>
+        <w:t>&gt; code… &lt;/</w:t>
+      </w:r>
+      <w:proofErr w:type="spellStart"/>
+      <w:r>
+        <w:rPr>
+          <w:lang w:val="en-US"/>
+        </w:rPr>
+        <w:t>c:otherwise</w:t>
+      </w:r>
+      <w:proofErr w:type="spellEnd"/>
+      <w:r>
+        <w:rPr>
+          <w:lang w:val="en-US"/>
+        </w:rPr>
+        <w:t xml:space="preserve"> &gt;</w:t>
       </w:r>
     </w:p>
     <w:p>
@@ -1829,7 +2590,17 @@
         <w:tab/>
       </w:r>
       <w:r>
-        <w:t>&lt;/c:choose&gt;</w:t>
+        <w:t>&lt;/</w:t>
+      </w:r>
+      <w:proofErr w:type="spellStart"/>
+      <w:proofErr w:type="gramStart"/>
+      <w:r>
+        <w:t>c:choose</w:t>
+      </w:r>
+      <w:proofErr w:type="spellEnd"/>
+      <w:proofErr w:type="gramEnd"/>
+      <w:r>
+        <w:t>&gt;</w:t>
       </w:r>
     </w:p>
     <w:p>
@@ -1906,7 +2677,17 @@
         <w:jc w:val="both"/>
       </w:pPr>
       <w:r>
-        <w:t>Les boucles « for », ainsi que les tableaux et listes, sont gérés avec « &lt;c:forEach&gt; » :</w:t>
+        <w:t>Les boucles « for », ainsi que les tableaux et listes, sont gérés avec « &lt;</w:t>
+      </w:r>
+      <w:proofErr w:type="spellStart"/>
+      <w:proofErr w:type="gramStart"/>
+      <w:r>
+        <w:t>c:forEach</w:t>
+      </w:r>
+      <w:proofErr w:type="spellEnd"/>
+      <w:proofErr w:type="gramEnd"/>
+      <w:r>
+        <w:t>&gt; » :</w:t>
       </w:r>
     </w:p>
     <w:p>
@@ -1925,26 +2706,106 @@
         <w:rPr>
           <w:lang w:val="en-US"/>
         </w:rPr>
-        <w:t>&lt;c:forEach i=’’0’’ begin=’’0’’ end=’’10’’ step=’’1’’&gt;</w:t>
+        <w:t>&lt;</w:t>
+      </w:r>
+      <w:proofErr w:type="spellStart"/>
+      <w:proofErr w:type="gramStart"/>
+      <w:r>
+        <w:rPr>
+          <w:lang w:val="en-US"/>
+        </w:rPr>
+        <w:t>c:forEach</w:t>
+      </w:r>
+      <w:proofErr w:type="spellEnd"/>
+      <w:proofErr w:type="gramEnd"/>
+      <w:r>
+        <w:rPr>
+          <w:lang w:val="en-US"/>
+        </w:rPr>
+        <w:t xml:space="preserve"> </w:t>
+      </w:r>
+      <w:proofErr w:type="spellStart"/>
+      <w:r>
+        <w:rPr>
+          <w:lang w:val="en-US"/>
+        </w:rPr>
+        <w:t>i</w:t>
+      </w:r>
+      <w:proofErr w:type="spellEnd"/>
+      <w:r>
+        <w:rPr>
+          <w:lang w:val="en-US"/>
+        </w:rPr>
+        <w:t>=’’0’’ begin=’’0’’ end=’’10’’ step=’’1’’&gt;</w:t>
       </w:r>
       <w:r>
         <w:rPr>
           <w:lang w:val="en-US"/>
         </w:rPr>
         <w:tab/>
-        <w:t xml:space="preserve">(l’attribut </w:t>
-      </w:r>
-      <w:r>
-        <w:rPr>
-          <w:lang w:val="en-US"/>
-        </w:rPr>
-        <w:t xml:space="preserve">« i » </w:t>
-      </w:r>
-      <w:r>
-        <w:rPr>
-          <w:lang w:val="en-US"/>
-        </w:rPr>
-        <w:t>est optionnel)</w:t>
+        <w:t>(</w:t>
+      </w:r>
+      <w:proofErr w:type="spellStart"/>
+      <w:r>
+        <w:rPr>
+          <w:lang w:val="en-US"/>
+        </w:rPr>
+        <w:t>l’attribut</w:t>
+      </w:r>
+      <w:proofErr w:type="spellEnd"/>
+      <w:r>
+        <w:rPr>
+          <w:lang w:val="en-US"/>
+        </w:rPr>
+        <w:t xml:space="preserve"> </w:t>
+      </w:r>
+      <w:r>
+        <w:rPr>
+          <w:lang w:val="en-US"/>
+        </w:rPr>
+        <w:t>« </w:t>
+      </w:r>
+      <w:proofErr w:type="spellStart"/>
+      <w:r>
+        <w:rPr>
+          <w:lang w:val="en-US"/>
+        </w:rPr>
+        <w:t>i</w:t>
+      </w:r>
+      <w:proofErr w:type="spellEnd"/>
+      <w:r>
+        <w:rPr>
+          <w:lang w:val="en-US"/>
+        </w:rPr>
+        <w:t xml:space="preserve"> » </w:t>
+      </w:r>
+      <w:proofErr w:type="spellStart"/>
+      <w:r>
+        <w:rPr>
+          <w:lang w:val="en-US"/>
+        </w:rPr>
+        <w:t>est</w:t>
+      </w:r>
+      <w:proofErr w:type="spellEnd"/>
+      <w:r>
+        <w:rPr>
+          <w:lang w:val="en-US"/>
+        </w:rPr>
+        <w:t xml:space="preserve"> </w:t>
+      </w:r>
+      <w:proofErr w:type="spellStart"/>
+      <w:r>
+        <w:rPr>
+          <w:lang w:val="en-US"/>
+        </w:rPr>
+        <w:t>optionnel</w:t>
+      </w:r>
+      <w:proofErr w:type="spellEnd"/>
+      <w:r>
+        <w:rPr>
+          <w:lang w:val="en-US"/>
+        </w:rPr>
+        <w:t>)</w:t>
       </w:r>
     </w:p>
     <w:p>
@@ -1957,7 +2818,33 @@
         <w:jc w:val="both"/>
       </w:pPr>
       <w:r>
-        <w:t>&lt;c:forEach   items=’’varName’’ var=”xName”&gt;</w:t>
+        <w:t>&lt;</w:t>
+      </w:r>
+      <w:proofErr w:type="spellStart"/>
+      <w:proofErr w:type="gramStart"/>
+      <w:r>
+        <w:t>c:forEach</w:t>
+      </w:r>
+      <w:proofErr w:type="spellEnd"/>
+      <w:proofErr w:type="gramEnd"/>
+      <w:r>
+        <w:t xml:space="preserve">   items=’’</w:t>
+      </w:r>
+      <w:proofErr w:type="spellStart"/>
+      <w:r>
+        <w:t>varName</w:t>
+      </w:r>
+      <w:proofErr w:type="spellEnd"/>
+      <w:r>
+        <w:t>’’ var=”</w:t>
+      </w:r>
+      <w:proofErr w:type="spellStart"/>
+      <w:r>
+        <w:t>xName</w:t>
+      </w:r>
+      <w:proofErr w:type="spellEnd"/>
+      <w:r>
+        <w:t>”&gt;</w:t>
       </w:r>
       <w:r>
         <w:tab/>
@@ -1967,7 +2854,15 @@
         <w:t>(</w:t>
       </w:r>
       <w:r>
-        <w:t xml:space="preserve">« begin » </w:t>
+        <w:t>« </w:t>
+      </w:r>
+      <w:proofErr w:type="spellStart"/>
+      <w:r>
+        <w:t>begin</w:t>
+      </w:r>
+      <w:proofErr w:type="spellEnd"/>
+      <w:r>
+        <w:t xml:space="preserve"> » </w:t>
       </w:r>
       <w:r>
         <w:t xml:space="preserve">et </w:t>
@@ -1989,22 +2884,46 @@
         <w:jc w:val="both"/>
       </w:pPr>
       <w:r>
-        <w:t>Il est possible d’utiliser aussi l’attribut “varStatus” qui va créer une variable contenant plusieurs informations sur la boucle (tour de boucle, index, element courant, longueur, etc…)</w:t>
-      </w:r>
-    </w:p>
-    <w:p>
-      <w:pPr>
-        <w:pStyle w:val="NoSpacing"/>
-        <w:jc w:val="both"/>
-      </w:pPr>
-    </w:p>
-    <w:p>
-      <w:pPr>
-        <w:pStyle w:val="NoSpacing"/>
-        <w:jc w:val="both"/>
-      </w:pPr>
-      <w:r>
-        <w:t>Il existe une autre boucle, la boucle « forTokens » qui est uniquement dédiée aux chaines de caractères :</w:t>
+        <w:t>Il est possible d’utiliser aussi l’attribut “</w:t>
+      </w:r>
+      <w:proofErr w:type="spellStart"/>
+      <w:r>
+        <w:t>varStatus</w:t>
+      </w:r>
+      <w:proofErr w:type="spellEnd"/>
+      <w:r>
+        <w:t xml:space="preserve">” qui va créer une variable contenant plusieurs informations sur la boucle (tour de boucle, index, </w:t>
+      </w:r>
+      <w:proofErr w:type="spellStart"/>
+      <w:r>
+        <w:t>element</w:t>
+      </w:r>
+      <w:proofErr w:type="spellEnd"/>
+      <w:r>
+        <w:t xml:space="preserve"> courant, longueur, etc…)</w:t>
+      </w:r>
+    </w:p>
+    <w:p>
+      <w:pPr>
+        <w:pStyle w:val="NoSpacing"/>
+        <w:jc w:val="both"/>
+      </w:pPr>
+    </w:p>
+    <w:p>
+      <w:pPr>
+        <w:pStyle w:val="NoSpacing"/>
+        <w:jc w:val="both"/>
+      </w:pPr>
+      <w:r>
+        <w:t>Il existe une autre boucle, la boucle « </w:t>
+      </w:r>
+      <w:proofErr w:type="spellStart"/>
+      <w:r>
+        <w:t>forTokens</w:t>
+      </w:r>
+      <w:proofErr w:type="spellEnd"/>
+      <w:r>
+        <w:t> » qui est uniquement dédiée aux chaines de caractères :</w:t>
       </w:r>
     </w:p>
     <w:p>
@@ -2023,7 +2942,107 @@
         <w:rPr>
           <w:lang w:val="en-US"/>
         </w:rPr>
-        <w:t>&lt;c:forToken items=’’chaineADecoupe’’ morceau=’’moreceauAct’’ delims=’’delimiteur’’&gt; code… &lt;/c:forToken&gt;</w:t>
+        <w:t>&lt;</w:t>
+      </w:r>
+      <w:proofErr w:type="spellStart"/>
+      <w:proofErr w:type="gramStart"/>
+      <w:r>
+        <w:rPr>
+          <w:lang w:val="en-US"/>
+        </w:rPr>
+        <w:t>c:forToken</w:t>
+      </w:r>
+      <w:proofErr w:type="spellEnd"/>
+      <w:proofErr w:type="gramEnd"/>
+      <w:r>
+        <w:rPr>
+          <w:lang w:val="en-US"/>
+        </w:rPr>
+        <w:t xml:space="preserve"> items=’’</w:t>
+      </w:r>
+      <w:proofErr w:type="spellStart"/>
+      <w:r>
+        <w:rPr>
+          <w:lang w:val="en-US"/>
+        </w:rPr>
+        <w:t>chaineADecoupe</w:t>
+      </w:r>
+      <w:proofErr w:type="spellEnd"/>
+      <w:r>
+        <w:rPr>
+          <w:lang w:val="en-US"/>
+        </w:rPr>
+        <w:t xml:space="preserve">’’ </w:t>
+      </w:r>
+      <w:proofErr w:type="spellStart"/>
+      <w:r>
+        <w:rPr>
+          <w:lang w:val="en-US"/>
+        </w:rPr>
+        <w:t>morceau</w:t>
+      </w:r>
+      <w:proofErr w:type="spellEnd"/>
+      <w:r>
+        <w:rPr>
+          <w:lang w:val="en-US"/>
+        </w:rPr>
+        <w:t>=’’</w:t>
+      </w:r>
+      <w:proofErr w:type="spellStart"/>
+      <w:r>
+        <w:rPr>
+          <w:lang w:val="en-US"/>
+        </w:rPr>
+        <w:t>moreceauAct</w:t>
+      </w:r>
+      <w:proofErr w:type="spellEnd"/>
+      <w:r>
+        <w:rPr>
+          <w:lang w:val="en-US"/>
+        </w:rPr>
+        <w:t xml:space="preserve">’’ </w:t>
+      </w:r>
+      <w:proofErr w:type="spellStart"/>
+      <w:r>
+        <w:rPr>
+          <w:lang w:val="en-US"/>
+        </w:rPr>
+        <w:t>delims</w:t>
+      </w:r>
+      <w:proofErr w:type="spellEnd"/>
+      <w:r>
+        <w:rPr>
+          <w:lang w:val="en-US"/>
+        </w:rPr>
+        <w:t>=’’</w:t>
+      </w:r>
+      <w:proofErr w:type="spellStart"/>
+      <w:r>
+        <w:rPr>
+          <w:lang w:val="en-US"/>
+        </w:rPr>
+        <w:t>delimiteur</w:t>
+      </w:r>
+      <w:proofErr w:type="spellEnd"/>
+      <w:r>
+        <w:rPr>
+          <w:lang w:val="en-US"/>
+        </w:rPr>
+        <w:t>’’&gt; code… &lt;/</w:t>
+      </w:r>
+      <w:proofErr w:type="spellStart"/>
+      <w:r>
+        <w:rPr>
+          <w:lang w:val="en-US"/>
+        </w:rPr>
+        <w:t>c:forToken</w:t>
+      </w:r>
+      <w:proofErr w:type="spellEnd"/>
+      <w:r>
+        <w:rPr>
+          <w:lang w:val="en-US"/>
+        </w:rPr>
+        <w:t>&gt;</w:t>
       </w:r>
     </w:p>
     <w:p>
@@ -2154,7 +3173,47 @@
         <w:t xml:space="preserve">En JEE les formulaires qui contiennent un </w:t>
       </w:r>
       <w:r>
-        <w:t>champs d’upload de fichier doivent obligatoirement avoir l’attribut suivant dans leur balise &lt;form&gt; : « enctype=’’multipart/form-data’’ ».</w:t>
+        <w:t>champs d’</w:t>
+      </w:r>
+      <w:proofErr w:type="spellStart"/>
+      <w:r>
+        <w:t>upload</w:t>
+      </w:r>
+      <w:proofErr w:type="spellEnd"/>
+      <w:r>
+        <w:t xml:space="preserve"> de fichier doivent obligatoirement avoir l’attribut suivant dans leur balise &lt;</w:t>
+      </w:r>
+      <w:proofErr w:type="spellStart"/>
+      <w:r>
+        <w:t>form</w:t>
+      </w:r>
+      <w:proofErr w:type="spellEnd"/>
+      <w:r>
+        <w:t>&gt; : « </w:t>
+      </w:r>
+      <w:proofErr w:type="spellStart"/>
+      <w:r>
+        <w:t>enctype</w:t>
+      </w:r>
+      <w:proofErr w:type="spellEnd"/>
+      <w:r>
+        <w:t>=’’</w:t>
+      </w:r>
+      <w:proofErr w:type="spellStart"/>
+      <w:r>
+        <w:t>multipart</w:t>
+      </w:r>
+      <w:proofErr w:type="spellEnd"/>
+      <w:r>
+        <w:t>/</w:t>
+      </w:r>
+      <w:proofErr w:type="spellStart"/>
+      <w:r>
+        <w:t>form</w:t>
+      </w:r>
+      <w:proofErr w:type="spellEnd"/>
+      <w:r>
+        <w:t>-data’’ ».</w:t>
       </w:r>
       <w:r>
         <w:t xml:space="preserve"> Il faut ensuite configurer ledit attribut directement dans le fichier « web.xml ».</w:t>
@@ -2174,17 +3233,29 @@
       <w:r>
         <w:t>Pour récupérer un fichier il faut utiliser la fonction « </w:t>
       </w:r>
+      <w:proofErr w:type="spellStart"/>
+      <w:proofErr w:type="gramStart"/>
       <w:r>
         <w:t>request.</w:t>
       </w:r>
       <w:r>
-        <w:t>getPart(‘’</w:t>
-      </w:r>
+        <w:t>getPart</w:t>
+      </w:r>
+      <w:proofErr w:type="spellEnd"/>
+      <w:proofErr w:type="gramEnd"/>
+      <w:r>
+        <w:t>(‘’</w:t>
+      </w:r>
+      <w:proofErr w:type="spellStart"/>
       <w:r>
         <w:t>fileField</w:t>
       </w:r>
       <w:r>
-        <w:t>Name’’) ».</w:t>
+        <w:t>Name</w:t>
+      </w:r>
+      <w:proofErr w:type="spellEnd"/>
+      <w:r>
+        <w:t>’’) ».</w:t>
       </w:r>
     </w:p>
     <w:p>
@@ -2255,6 +3326,456 @@
       </w:pPr>
       <w:r>
         <w:t>Les sessions servent à suivre un utilisateur jusqu’à la fin de sa visite de notre site web. Ses informations seront stockées dans des variables de sessions qui restent valables d’une page à l’autre du serveur (au contraire des autres variables).</w:t>
+      </w:r>
+    </w:p>
+    <w:p>
+      <w:pPr>
+        <w:pStyle w:val="NoSpacing"/>
+        <w:numPr>
+          <w:ilvl w:val="0"/>
+          <w:numId w:val="5"/>
+        </w:numPr>
+        <w:jc w:val="both"/>
+      </w:pPr>
+      <w:r>
+        <w:t>Pour ce faire il faut d’abord créer un objet de la classe « </w:t>
+      </w:r>
+      <w:proofErr w:type="spellStart"/>
+      <w:r>
+        <w:t>HttpSession</w:t>
+      </w:r>
+      <w:proofErr w:type="spellEnd"/>
+      <w:r>
+        <w:t> » dans la servlet</w:t>
+      </w:r>
+    </w:p>
+    <w:p>
+      <w:pPr>
+        <w:pStyle w:val="NoSpacing"/>
+        <w:numPr>
+          <w:ilvl w:val="0"/>
+          <w:numId w:val="5"/>
+        </w:numPr>
+        <w:jc w:val="both"/>
+      </w:pPr>
+      <w:r>
+        <w:t xml:space="preserve">Pour accéder aux variable de session depuis une </w:t>
+      </w:r>
+      <w:proofErr w:type="spellStart"/>
+      <w:r>
+        <w:t>jsp</w:t>
+      </w:r>
+      <w:proofErr w:type="spellEnd"/>
+      <w:r>
+        <w:t xml:space="preserve"> on utilise « </w:t>
+      </w:r>
+      <w:proofErr w:type="spellStart"/>
+      <w:r>
+        <w:t>sessionScope.varName</w:t>
+      </w:r>
+      <w:proofErr w:type="spellEnd"/>
+      <w:r>
+        <w:t> »</w:t>
+      </w:r>
+    </w:p>
+    <w:p>
+      <w:pPr>
+        <w:pStyle w:val="NoSpacing"/>
+        <w:numPr>
+          <w:ilvl w:val="0"/>
+          <w:numId w:val="5"/>
+        </w:numPr>
+        <w:jc w:val="both"/>
+      </w:pPr>
+      <w:r>
+        <w:t>Pour terminer une session on utilise « </w:t>
+      </w:r>
+      <w:proofErr w:type="spellStart"/>
+      <w:proofErr w:type="gramStart"/>
+      <w:r>
+        <w:t>session.invalidate</w:t>
+      </w:r>
+      <w:proofErr w:type="spellEnd"/>
+      <w:proofErr w:type="gramEnd"/>
+      <w:r>
+        <w:t>() »</w:t>
+      </w:r>
+    </w:p>
+    <w:p>
+      <w:pPr>
+        <w:pStyle w:val="NoSpacing"/>
+        <w:jc w:val="both"/>
+      </w:pPr>
+    </w:p>
+    <w:p>
+      <w:pPr>
+        <w:pStyle w:val="NoSpacing"/>
+        <w:jc w:val="both"/>
+      </w:pPr>
+    </w:p>
+    <w:p>
+      <w:pPr>
+        <w:pStyle w:val="NoSpacing"/>
+        <w:numPr>
+          <w:ilvl w:val="0"/>
+          <w:numId w:val="13"/>
+        </w:numPr>
+        <w:jc w:val="both"/>
+        <w:rPr>
+          <w:b/>
+          <w:sz w:val="26"/>
+          <w:szCs w:val="26"/>
+          <w:u w:val="single"/>
+        </w:rPr>
+      </w:pPr>
+      <w:r>
+        <w:rPr>
+          <w:b/>
+          <w:sz w:val="26"/>
+          <w:szCs w:val="26"/>
+          <w:u w:val="single"/>
+        </w:rPr>
+        <w:t>Gérer les cookies :</w:t>
+      </w:r>
+    </w:p>
+    <w:p>
+      <w:pPr>
+        <w:pStyle w:val="NoSpacing"/>
+        <w:jc w:val="both"/>
+      </w:pPr>
+    </w:p>
+    <w:p>
+      <w:pPr>
+        <w:pStyle w:val="NoSpacing"/>
+        <w:jc w:val="both"/>
+      </w:pPr>
+      <w:r>
+        <w:t xml:space="preserve">Le cookie est une petite information que nous stockons sur l’ordinateur de notre visiteur pour, par exemple, lui éviter d’avoir à retaper son pseudo à chaque fois qu’il </w:t>
+      </w:r>
+      <w:r>
+        <w:t>veut se connecter à notre site</w:t>
+      </w:r>
+      <w:r>
+        <w:t>.</w:t>
+      </w:r>
+    </w:p>
+    <w:p>
+      <w:pPr>
+        <w:pStyle w:val="NoSpacing"/>
+        <w:numPr>
+          <w:ilvl w:val="0"/>
+          <w:numId w:val="5"/>
+        </w:numPr>
+        <w:jc w:val="both"/>
+      </w:pPr>
+      <w:r>
+        <w:t xml:space="preserve">Pour créer un cookie depuis la servlet il faut s’appuyer sur l’objet </w:t>
+      </w:r>
+      <w:proofErr w:type="spellStart"/>
+      <w:r>
+        <w:t>response</w:t>
+      </w:r>
+      <w:proofErr w:type="spellEnd"/>
+      <w:r>
+        <w:t> :</w:t>
+      </w:r>
+    </w:p>
+    <w:p>
+      <w:pPr>
+        <w:pStyle w:val="NoSpacing"/>
+        <w:ind w:left="720"/>
+        <w:jc w:val="both"/>
+      </w:pPr>
+      <w:r>
+        <w:t>« </w:t>
+      </w:r>
+      <w:proofErr w:type="spellStart"/>
+      <w:proofErr w:type="gramStart"/>
+      <w:r>
+        <w:t>response.addCookie</w:t>
+      </w:r>
+      <w:proofErr w:type="spellEnd"/>
+      <w:proofErr w:type="gramEnd"/>
+      <w:r>
+        <w:t>(‘’</w:t>
+      </w:r>
+      <w:proofErr w:type="spellStart"/>
+      <w:r>
+        <w:t>cookieName</w:t>
+      </w:r>
+      <w:proofErr w:type="spellEnd"/>
+      <w:r>
+        <w:t>’’, value) ; »</w:t>
+      </w:r>
+    </w:p>
+    <w:p>
+      <w:pPr>
+        <w:pStyle w:val="NoSpacing"/>
+        <w:numPr>
+          <w:ilvl w:val="0"/>
+          <w:numId w:val="5"/>
+        </w:numPr>
+        <w:jc w:val="both"/>
+      </w:pPr>
+      <w:r>
+        <w:t xml:space="preserve">Des </w:t>
+      </w:r>
+      <w:proofErr w:type="spellStart"/>
+      <w:r>
+        <w:t>parametres</w:t>
+      </w:r>
+      <w:proofErr w:type="spellEnd"/>
+      <w:r>
+        <w:t xml:space="preserve"> peuvent être indiqués à la création du cookie pour, par exemple, déterminer sa durée de vie :</w:t>
+      </w:r>
+    </w:p>
+    <w:p>
+      <w:pPr>
+        <w:pStyle w:val="NoSpacing"/>
+        <w:ind w:left="720"/>
+        <w:jc w:val="both"/>
+      </w:pPr>
+      <w:r>
+        <w:t>« </w:t>
+      </w:r>
+      <w:proofErr w:type="spellStart"/>
+      <w:proofErr w:type="gramStart"/>
+      <w:r>
+        <w:t>cookie.setMaxAge</w:t>
+      </w:r>
+      <w:proofErr w:type="spellEnd"/>
+      <w:proofErr w:type="gramEnd"/>
+      <w:r>
+        <w:t>(60) »</w:t>
+      </w:r>
+      <w:r>
+        <w:tab/>
+      </w:r>
+      <w:r>
+        <w:tab/>
+      </w:r>
+      <w:r>
+        <w:rPr>
+          <w:i/>
+        </w:rPr>
+        <w:t>Le cookie expirera dans 60 secondes</w:t>
+      </w:r>
+    </w:p>
+    <w:p>
+      <w:pPr>
+        <w:pStyle w:val="NoSpacing"/>
+        <w:numPr>
+          <w:ilvl w:val="0"/>
+          <w:numId w:val="5"/>
+        </w:numPr>
+        <w:jc w:val="both"/>
+      </w:pPr>
+      <w:r>
+        <w:t xml:space="preserve">Pour </w:t>
+      </w:r>
+      <w:proofErr w:type="spellStart"/>
+      <w:r>
+        <w:t>récuperer</w:t>
+      </w:r>
+      <w:proofErr w:type="spellEnd"/>
+      <w:r>
+        <w:t xml:space="preserve"> tous les cookies liés à notre site et présent sur le PC de notre visiteur il faut, depuis la servlet, utilisé la méthode : « </w:t>
+      </w:r>
+      <w:proofErr w:type="spellStart"/>
+      <w:proofErr w:type="gramStart"/>
+      <w:r>
+        <w:t>request.getCookies</w:t>
+      </w:r>
+      <w:proofErr w:type="spellEnd"/>
+      <w:proofErr w:type="gramEnd"/>
+      <w:r>
+        <w:t>’) ; »</w:t>
+      </w:r>
+      <w:r>
+        <w:t xml:space="preserve"> </w:t>
+      </w:r>
+    </w:p>
+    <w:p>
+      <w:pPr>
+        <w:pStyle w:val="NoSpacing"/>
+        <w:jc w:val="both"/>
+      </w:pPr>
+    </w:p>
+    <w:p>
+      <w:r>
+        <w:br w:type="page"/>
+      </w:r>
+    </w:p>
+    <w:p>
+      <w:pPr>
+        <w:pStyle w:val="NoSpacing"/>
+        <w:jc w:val="both"/>
+        <w:rPr>
+          <w:b/>
+          <w:sz w:val="32"/>
+          <w:u w:val="double" w:color="FF0000"/>
+        </w:rPr>
+      </w:pPr>
+      <w:r>
+        <w:rPr>
+          <w:b/>
+          <w:sz w:val="32"/>
+          <w:u w:val="double" w:color="FF0000"/>
+        </w:rPr>
+        <w:lastRenderedPageBreak/>
+        <w:t xml:space="preserve">Chapitre </w:t>
+      </w:r>
+      <w:r>
+        <w:rPr>
+          <w:b/>
+          <w:sz w:val="32"/>
+          <w:u w:val="double" w:color="FF0000"/>
+        </w:rPr>
+        <w:t>5</w:t>
+      </w:r>
+      <w:r>
+        <w:rPr>
+          <w:b/>
+          <w:sz w:val="32"/>
+          <w:u w:val="double" w:color="FF0000"/>
+        </w:rPr>
+        <w:t xml:space="preserve"> : </w:t>
+      </w:r>
+      <w:r>
+        <w:rPr>
+          <w:b/>
+          <w:sz w:val="32"/>
+          <w:u w:val="double" w:color="FF0000"/>
+        </w:rPr>
+        <w:t>Enregistrer dans une base de données</w:t>
+      </w:r>
+    </w:p>
+    <w:p>
+      <w:pPr>
+        <w:pStyle w:val="NoSpacing"/>
+        <w:jc w:val="both"/>
+      </w:pPr>
+    </w:p>
+    <w:p>
+      <w:pPr>
+        <w:pStyle w:val="NoSpacing"/>
+        <w:numPr>
+          <w:ilvl w:val="0"/>
+          <w:numId w:val="14"/>
+        </w:numPr>
+        <w:jc w:val="both"/>
+        <w:rPr>
+          <w:b/>
+          <w:sz w:val="26"/>
+          <w:szCs w:val="26"/>
+          <w:u w:val="single" w:color="70AD47" w:themeColor="accent6"/>
+        </w:rPr>
+      </w:pPr>
+      <w:r>
+        <w:rPr>
+          <w:b/>
+          <w:sz w:val="26"/>
+          <w:szCs w:val="26"/>
+          <w:u w:val="single" w:color="70AD47" w:themeColor="accent6"/>
+        </w:rPr>
+        <w:t>Travailler avec JDBC et une base de données</w:t>
+      </w:r>
+      <w:r>
+        <w:rPr>
+          <w:b/>
+          <w:sz w:val="26"/>
+          <w:szCs w:val="26"/>
+          <w:u w:val="single" w:color="70AD47" w:themeColor="accent6"/>
+        </w:rPr>
+        <w:t xml:space="preserve"> :</w:t>
+      </w:r>
+    </w:p>
+    <w:p>
+      <w:pPr>
+        <w:pStyle w:val="NoSpacing"/>
+        <w:jc w:val="both"/>
+      </w:pPr>
+    </w:p>
+    <w:p>
+      <w:pPr>
+        <w:pStyle w:val="NoSpacing"/>
+        <w:jc w:val="both"/>
+      </w:pPr>
+      <w:r>
+        <w:t>Un site web sans base de données n’est pas très utile. Une bibliothèque JEE existe, nommée « JBDC », et permet de se connecter à n’importe quel type de base de données (MySQL, Oracle, etc…).</w:t>
+      </w:r>
+    </w:p>
+    <w:p>
+      <w:pPr>
+        <w:pStyle w:val="NoSpacing"/>
+        <w:jc w:val="both"/>
+      </w:pPr>
+    </w:p>
+    <w:p>
+      <w:pPr>
+        <w:pStyle w:val="NoSpacing"/>
+        <w:jc w:val="both"/>
+      </w:pPr>
+      <w:r>
+        <w:t>Pour que cela fonctionne il faut bien évidemment installer MySQL mais aussi le driver JDBC (procédure dans le cours).</w:t>
+      </w:r>
+    </w:p>
+    <w:p>
+      <w:pPr>
+        <w:pStyle w:val="NoSpacing"/>
+        <w:jc w:val="both"/>
+      </w:pPr>
+    </w:p>
+    <w:p>
+      <w:pPr>
+        <w:pStyle w:val="NoSpacing"/>
+        <w:jc w:val="both"/>
+      </w:pPr>
+    </w:p>
+    <w:p>
+      <w:pPr>
+        <w:pStyle w:val="NoSpacing"/>
+        <w:numPr>
+          <w:ilvl w:val="0"/>
+          <w:numId w:val="14"/>
+        </w:numPr>
+        <w:jc w:val="both"/>
+        <w:rPr>
+          <w:b/>
+          <w:sz w:val="26"/>
+          <w:szCs w:val="26"/>
+          <w:u w:val="single" w:color="70AD47" w:themeColor="accent6"/>
+        </w:rPr>
+      </w:pPr>
+      <w:r>
+        <w:rPr>
+          <w:b/>
+          <w:sz w:val="26"/>
+          <w:szCs w:val="26"/>
+          <w:u w:val="single" w:color="70AD47" w:themeColor="accent6"/>
+        </w:rPr>
+        <w:t>Lire et enregistrer des données en SQL :</w:t>
+      </w:r>
+    </w:p>
+    <w:p>
+      <w:pPr>
+        <w:pStyle w:val="NoSpacing"/>
+        <w:jc w:val="both"/>
+      </w:pPr>
+    </w:p>
+    <w:p>
+      <w:pPr>
+        <w:pStyle w:val="NoSpacing"/>
+        <w:jc w:val="both"/>
+      </w:pPr>
+      <w:r>
+        <w:t>On peut lire et écrire des informations dans la base de données en utilisant directement des requêtes SQL à l’intérieur de notre code</w:t>
+      </w:r>
+      <w:r>
+        <w:t xml:space="preserve"> Java</w:t>
+      </w:r>
+      <w:r>
+        <w:t>. En effet, c’est JDBC qui se chargera de faire le lien entre notre application et la base de données.</w:t>
       </w:r>
     </w:p>
     <w:p>
@@ -3410,6 +4931,95 @@
       <w:lvlJc w:val="left"/>
       <w:pPr>
         <w:ind w:left="720" w:hanging="360"/>
+      </w:pPr>
+      <w:rPr>
+        <w:rFonts w:hint="default"/>
+      </w:rPr>
+    </w:lvl>
+    <w:lvl w:ilvl="1" w:tplc="040C0019" w:tentative="1">
+      <w:start w:val="1"/>
+      <w:numFmt w:val="lowerLetter"/>
+      <w:lvlText w:val="%2."/>
+      <w:lvlJc w:val="left"/>
+      <w:pPr>
+        <w:ind w:left="1440" w:hanging="360"/>
+      </w:pPr>
+    </w:lvl>
+    <w:lvl w:ilvl="2" w:tplc="040C001B" w:tentative="1">
+      <w:start w:val="1"/>
+      <w:numFmt w:val="lowerRoman"/>
+      <w:lvlText w:val="%3."/>
+      <w:lvlJc w:val="right"/>
+      <w:pPr>
+        <w:ind w:left="2160" w:hanging="180"/>
+      </w:pPr>
+    </w:lvl>
+    <w:lvl w:ilvl="3" w:tplc="040C000F" w:tentative="1">
+      <w:start w:val="1"/>
+      <w:numFmt w:val="decimal"/>
+      <w:lvlText w:val="%4."/>
+      <w:lvlJc w:val="left"/>
+      <w:pPr>
+        <w:ind w:left="2880" w:hanging="360"/>
+      </w:pPr>
+    </w:lvl>
+    <w:lvl w:ilvl="4" w:tplc="040C0019" w:tentative="1">
+      <w:start w:val="1"/>
+      <w:numFmt w:val="lowerLetter"/>
+      <w:lvlText w:val="%5."/>
+      <w:lvlJc w:val="left"/>
+      <w:pPr>
+        <w:ind w:left="3600" w:hanging="360"/>
+      </w:pPr>
+    </w:lvl>
+    <w:lvl w:ilvl="5" w:tplc="040C001B" w:tentative="1">
+      <w:start w:val="1"/>
+      <w:numFmt w:val="lowerRoman"/>
+      <w:lvlText w:val="%6."/>
+      <w:lvlJc w:val="right"/>
+      <w:pPr>
+        <w:ind w:left="4320" w:hanging="180"/>
+      </w:pPr>
+    </w:lvl>
+    <w:lvl w:ilvl="6" w:tplc="040C000F" w:tentative="1">
+      <w:start w:val="1"/>
+      <w:numFmt w:val="decimal"/>
+      <w:lvlText w:val="%7."/>
+      <w:lvlJc w:val="left"/>
+      <w:pPr>
+        <w:ind w:left="5040" w:hanging="360"/>
+      </w:pPr>
+    </w:lvl>
+    <w:lvl w:ilvl="7" w:tplc="040C0019" w:tentative="1">
+      <w:start w:val="1"/>
+      <w:numFmt w:val="lowerLetter"/>
+      <w:lvlText w:val="%8."/>
+      <w:lvlJc w:val="left"/>
+      <w:pPr>
+        <w:ind w:left="5760" w:hanging="360"/>
+      </w:pPr>
+    </w:lvl>
+    <w:lvl w:ilvl="8" w:tplc="040C001B" w:tentative="1">
+      <w:start w:val="1"/>
+      <w:numFmt w:val="lowerRoman"/>
+      <w:lvlText w:val="%9."/>
+      <w:lvlJc w:val="right"/>
+      <w:pPr>
+        <w:ind w:left="6480" w:hanging="180"/>
+      </w:pPr>
+    </w:lvl>
+  </w:abstractNum>
+  <w:abstractNum w:abstractNumId="13" w15:restartNumberingAfterBreak="0">
+    <w:nsid w:val="7A501C1E"/>
+    <w:multiLevelType w:val="hybridMultilevel"/>
+    <w:tmpl w:val="AF7A7FB0"/>
+    <w:lvl w:ilvl="0" w:tplc="40CEADD0">
+      <w:start w:val="1"/>
+      <w:numFmt w:val="upperRoman"/>
+      <w:lvlText w:val="%1."/>
+      <w:lvlJc w:val="left"/>
+      <w:pPr>
+        <w:ind w:left="1080" w:hanging="720"/>
       </w:pPr>
       <w:rPr>
         <w:rFonts w:hint="default"/>
@@ -3526,6 +5136,9 @@
   </w:num>
   <w:num w:numId="13">
     <w:abstractNumId w:val="10"/>
+  </w:num>
+  <w:num w:numId="14">
+    <w:abstractNumId w:val="13"/>
   </w:num>
 </w:numbering>
 </file>

</xml_diff>

<commit_message>
Some updates + Chap 5 part 3 started (Use DAO)
</commit_message>
<xml_diff>
--- a/Java-JEE.docx
+++ b/Java-JEE.docx
@@ -2620,47 +2620,209 @@
     <w:p>
       <w:pPr>
         <w:pStyle w:val="NoSpacing"/>
-        <w:numPr>
-          <w:ilvl w:val="0"/>
-          <w:numId w:val="5"/>
-        </w:numPr>
-        <w:jc w:val="both"/>
-      </w:pPr>
-      <w:r>
-        <w:t>Beans UTILISATEUR</w:t>
-      </w:r>
-      <w:r>
-        <w:tab/>
-      </w:r>
-      <w:r>
-        <w:tab/>
-      </w:r>
-      <w:r>
-        <w:tab/>
-        <w:t>MODELE</w:t>
-      </w:r>
-    </w:p>
-    <w:p>
-      <w:pPr>
-        <w:pStyle w:val="NoSpacing"/>
-        <w:numPr>
-          <w:ilvl w:val="0"/>
-          <w:numId w:val="5"/>
-        </w:numPr>
-        <w:jc w:val="both"/>
-      </w:pPr>
-      <w:r>
-        <w:t>Classe CONNEXION</w:t>
-      </w:r>
-      <w:r>
-        <w:tab/>
-      </w:r>
-      <w:r>
-        <w:tab/>
-      </w:r>
-      <w:r>
-        <w:tab/>
-        <w:t>MODELE ?</w:t>
+        <w:jc w:val="both"/>
+      </w:pPr>
+      <w:r>
+        <w:t xml:space="preserve">Pour rappel, les objets Java prennent les rôles de modèles </w:t>
+      </w:r>
+      <w:r>
+        <w:t xml:space="preserve">(partie métier) </w:t>
+      </w:r>
+      <w:r>
+        <w:t>et la</w:t>
+      </w:r>
+      <w:r>
+        <w:t xml:space="preserve"> servlet prend celui de contrôleur (rôle d’aiguilleur)</w:t>
+      </w:r>
+      <w:r>
+        <w:t>, pour envoyer toutes les données à la JSP qui représente donc la vue.</w:t>
+      </w:r>
+    </w:p>
+    <w:p>
+      <w:pPr>
+        <w:pStyle w:val="NoSpacing"/>
+        <w:jc w:val="both"/>
+      </w:pPr>
+    </w:p>
+    <w:p>
+      <w:pPr>
+        <w:pStyle w:val="NoSpacing"/>
+        <w:jc w:val="both"/>
+      </w:pPr>
+    </w:p>
+    <w:p>
+      <w:pPr>
+        <w:pStyle w:val="NoSpacing"/>
+        <w:numPr>
+          <w:ilvl w:val="0"/>
+          <w:numId w:val="14"/>
+        </w:numPr>
+        <w:jc w:val="both"/>
+        <w:rPr>
+          <w:b/>
+          <w:sz w:val="26"/>
+          <w:szCs w:val="26"/>
+          <w:u w:val="single" w:color="70AD47" w:themeColor="accent6"/>
+        </w:rPr>
+      </w:pPr>
+      <w:r>
+        <w:rPr>
+          <w:b/>
+          <w:sz w:val="26"/>
+          <w:szCs w:val="26"/>
+          <w:u w:val="single" w:color="70AD47" w:themeColor="accent6"/>
+        </w:rPr>
+        <w:t>Utiliser le modèle DAO :</w:t>
+      </w:r>
+    </w:p>
+    <w:p>
+      <w:pPr>
+        <w:pStyle w:val="NoSpacing"/>
+        <w:jc w:val="both"/>
+      </w:pPr>
+    </w:p>
+    <w:p>
+      <w:pPr>
+        <w:pStyle w:val="NoSpacing"/>
+        <w:jc w:val="both"/>
+      </w:pPr>
+      <w:r>
+        <w:t xml:space="preserve">En général, il n’est pas bienvenu </w:t>
+      </w:r>
+      <w:r>
+        <w:t>de retrouver</w:t>
+      </w:r>
+      <w:r>
+        <w:t xml:space="preserve"> du SQL directement dans les vues ou les </w:t>
+      </w:r>
+      <w:r>
+        <w:t>contrôleurs</w:t>
+      </w:r>
+      <w:r>
+        <w:t>. Il est préférable de passer</w:t>
+      </w:r>
+      <w:r>
+        <w:t xml:space="preserve"> par une interface DAO</w:t>
+      </w:r>
+      <w:r>
+        <w:t xml:space="preserve"> (pour Data Access Object)</w:t>
+      </w:r>
+      <w:r>
+        <w:t>.</w:t>
+      </w:r>
+    </w:p>
+    <w:p>
+      <w:pPr>
+        <w:pStyle w:val="NoSpacing"/>
+        <w:jc w:val="both"/>
+      </w:pPr>
+    </w:p>
+    <w:p>
+      <w:pPr>
+        <w:pStyle w:val="NoSpacing"/>
+        <w:jc w:val="both"/>
+      </w:pPr>
+      <w:r>
+        <w:t>Dans une logique MVC les données de la BDD sont gérées par les modèles. En réalité il ne devrait même pas y avoir de SQL dans les objets Java (qui prennent le rôle de model). L’idée est de séparer</w:t>
+      </w:r>
+      <w:r>
+        <w:t xml:space="preserve"> au maximum le code SQL qui se retrouvera isolé dans des objets à part, dans lesquels tous les autres fichiers viendront piocher par l’intermédiaire de fonctions. Il peut y avoir plusieurs DAO sur un seul projet et dans ce cas-là il faut passer par une interface DAO qui elle fera le lien avec les différents </w:t>
+      </w:r>
+      <w:r>
+        <w:t xml:space="preserve">objets d’accès aux données, ou </w:t>
+      </w:r>
+      <w:r>
+        <w:t>systèmes de stockages</w:t>
+      </w:r>
+      <w:r>
+        <w:t> :</w:t>
+      </w:r>
+    </w:p>
+    <w:p>
+      <w:pPr>
+        <w:pStyle w:val="NoSpacing"/>
+        <w:jc w:val="both"/>
+      </w:pPr>
+    </w:p>
+    <w:p>
+      <w:pPr>
+        <w:pStyle w:val="NoSpacing"/>
+        <w:jc w:val="center"/>
+      </w:pPr>
+      <w:r>
+        <w:rPr>
+          <w:noProof/>
+          <w:lang w:eastAsia="fr-FR"/>
+        </w:rPr>
+        <w:drawing>
+          <wp:inline distT="0" distB="0" distL="0" distR="0">
+            <wp:extent cx="4940135" cy="3093250"/>
+            <wp:effectExtent l="0" t="0" r="0" b="0"/>
+            <wp:docPr id="1" name="Picture 1"/>
+            <wp:cNvGraphicFramePr>
+              <a:graphicFrameLocks xmlns:a="http://schemas.openxmlformats.org/drawingml/2006/main" noChangeAspect="1"/>
+            </wp:cNvGraphicFramePr>
+            <a:graphic xmlns:a="http://schemas.openxmlformats.org/drawingml/2006/main">
+              <a:graphicData uri="http://schemas.openxmlformats.org/drawingml/2006/picture">
+                <pic:pic xmlns:pic="http://schemas.openxmlformats.org/drawingml/2006/picture">
+                  <pic:nvPicPr>
+                    <pic:cNvPr id="1" name="Untitled.jpg"/>
+                    <pic:cNvPicPr/>
+                  </pic:nvPicPr>
+                  <pic:blipFill>
+                    <a:blip r:embed="rId5">
+                      <a:extLst>
+                        <a:ext uri="{28A0092B-C50C-407E-A947-70E740481C1C}">
+                          <a14:useLocalDpi xmlns:a14="http://schemas.microsoft.com/office/drawing/2010/main" val="0"/>
+                        </a:ext>
+                      </a:extLst>
+                    </a:blip>
+                    <a:stretch>
+                      <a:fillRect/>
+                    </a:stretch>
+                  </pic:blipFill>
+                  <pic:spPr>
+                    <a:xfrm>
+                      <a:off x="0" y="0"/>
+                      <a:ext cx="4971838" cy="3113101"/>
+                    </a:xfrm>
+                    <a:prstGeom prst="rect">
+                      <a:avLst/>
+                    </a:prstGeom>
+                  </pic:spPr>
+                </pic:pic>
+              </a:graphicData>
+            </a:graphic>
+          </wp:inline>
+        </w:drawing>
+      </w:r>
+    </w:p>
+    <w:p>
+      <w:pPr>
+        <w:pStyle w:val="NoSpacing"/>
+        <w:jc w:val="center"/>
+      </w:pPr>
+    </w:p>
+    <w:p>
+      <w:pPr>
+        <w:pStyle w:val="NoSpacing"/>
+      </w:pPr>
+    </w:p>
+    <w:p>
+      <w:pPr>
+        <w:pStyle w:val="NoSpacing"/>
+      </w:pPr>
+      <w:r>
+        <w:t xml:space="preserve">Une interface en Java est une classe qui définit des noms de méthodes sans les implémenter, car elles le seront par ses classes filles qui viendront surcharger </w:t>
+      </w:r>
+      <w:r>
+        <w:t>lesdites</w:t>
+      </w:r>
+      <w:r>
+        <w:t xml:space="preserve"> méthodes dans leur classe propre.</w:t>
+      </w:r>
+      <w:r>
+        <w:t xml:space="preserve"> Cela permet de changer de système de stockage sans retoucher à tout le code.</w:t>
       </w:r>
       <w:bookmarkStart w:id="0" w:name="_GoBack"/>
       <w:bookmarkEnd w:id="0"/>
@@ -2668,48 +2830,7 @@
     <w:p>
       <w:pPr>
         <w:pStyle w:val="NoSpacing"/>
-        <w:numPr>
-          <w:ilvl w:val="0"/>
-          <w:numId w:val="5"/>
-        </w:numPr>
-        <w:jc w:val="both"/>
-      </w:pPr>
-      <w:r>
-        <w:t>Servlet SESSION</w:t>
-      </w:r>
-      <w:r>
-        <w:tab/>
-      </w:r>
-      <w:r>
-        <w:tab/>
-      </w:r>
-      <w:r>
-        <w:tab/>
-        <w:t>CONTROLLER</w:t>
-      </w:r>
-    </w:p>
-    <w:p>
-      <w:pPr>
-        <w:pStyle w:val="NoSpacing"/>
-        <w:numPr>
-          <w:ilvl w:val="0"/>
-          <w:numId w:val="5"/>
-        </w:numPr>
-        <w:jc w:val="both"/>
-      </w:pPr>
-      <w:r>
-        <w:t>JSP page SESSION</w:t>
-      </w:r>
-      <w:r>
-        <w:tab/>
-      </w:r>
-      <w:r>
-        <w:tab/>
-      </w:r>
-      <w:r>
-        <w:tab/>
-        <w:t>VUE</w:t>
-      </w:r>
+      </w:pPr>
     </w:p>
     <w:sectPr>
       <w:pgSz w:w="11906" w:h="16838"/>

</xml_diff>

<commit_message>
20190717 update - folder restrucuration after TF prblms
</commit_message>
<xml_diff>
--- a/Java-JEE.docx
+++ b/Java-JEE.docx
@@ -14,7 +14,21 @@
         <w:rPr>
           <w:i/>
         </w:rPr>
-        <w:t>Développez des sites web avec Jave EE</w:t>
+        <w:t xml:space="preserve">Développez des sites web avec </w:t>
+      </w:r>
+      <w:proofErr w:type="spellStart"/>
+      <w:r>
+        <w:rPr>
+          <w:i/>
+        </w:rPr>
+        <w:t>Jave</w:t>
+      </w:r>
+      <w:proofErr w:type="spellEnd"/>
+      <w:r>
+        <w:rPr>
+          <w:i/>
+        </w:rPr>
+        <w:t xml:space="preserve"> EE</w:t>
       </w:r>
     </w:p>
     <w:p>
@@ -215,7 +229,15 @@
         <w:t xml:space="preserve"> le conteneur JEE au moteur </w:t>
       </w:r>
       <w:r>
-        <w:t>PHP. Nous utiliserons dans ce cours « Apache Tomcat » comme serveur d’application, outil gratuit et open source.</w:t>
+        <w:t xml:space="preserve">PHP. Nous utiliserons dans ce cours « Apache </w:t>
+      </w:r>
+      <w:proofErr w:type="spellStart"/>
+      <w:r>
+        <w:t>Tomcat</w:t>
+      </w:r>
+      <w:proofErr w:type="spellEnd"/>
+      <w:r>
+        <w:t> » comme serveur d’application, outil gratuit et open source.</w:t>
       </w:r>
     </w:p>
     <w:p>
@@ -334,8 +356,13 @@
         <w:t xml:space="preserve">La requête http de l’utilisateur </w:t>
       </w:r>
       <w:r>
-        <w:t>envoyée au controller</w:t>
-      </w:r>
+        <w:t xml:space="preserve">envoyée au </w:t>
+      </w:r>
+      <w:proofErr w:type="spellStart"/>
+      <w:r>
+        <w:t>controller</w:t>
+      </w:r>
+      <w:proofErr w:type="spellEnd"/>
     </w:p>
     <w:p>
       <w:pPr>
@@ -391,8 +418,13 @@
         <w:jc w:val="both"/>
       </w:pPr>
       <w:r>
-        <w:t>Les Servlets correspondent aux controllers</w:t>
-      </w:r>
+        <w:t xml:space="preserve">Les Servlets correspondent aux </w:t>
+      </w:r>
+      <w:proofErr w:type="spellStart"/>
+      <w:r>
+        <w:t>controllers</w:t>
+      </w:r>
+      <w:proofErr w:type="spellEnd"/>
     </w:p>
     <w:p>
       <w:pPr>
@@ -409,12 +441,14 @@
       <w:r>
         <w:t xml:space="preserve"> </w:t>
       </w:r>
+      <w:proofErr w:type="spellStart"/>
       <w:r>
         <w:t>B</w:t>
       </w:r>
       <w:r>
         <w:t>eans</w:t>
       </w:r>
+      <w:proofErr w:type="spellEnd"/>
       <w:r>
         <w:t>) correspondent aux modèles, accompagnés par les bases de données</w:t>
       </w:r>
@@ -443,6 +477,7 @@
         <w:pStyle w:val="NoSpacing"/>
         <w:jc w:val="both"/>
       </w:pPr>
+      <w:proofErr w:type="gramStart"/>
       <w:r>
         <w:rPr>
           <w:b/>
@@ -450,6 +485,7 @@
         </w:rPr>
         <w:t>/!\</w:t>
       </w:r>
+      <w:proofErr w:type="gramEnd"/>
       <w:r>
         <w:rPr>
           <w:b/>
@@ -469,22 +505,54 @@
         <w:t>]</w:t>
       </w:r>
       <w:r>
-        <w:t xml:space="preserve"> langage » tout comme PHP spécialise le langage HTML. De nombreux frameworks existent comme Spring, JSP, ou encore Struts.</w:t>
-      </w:r>
-    </w:p>
-    <w:p>
-      <w:pPr>
-        <w:pStyle w:val="NoSpacing"/>
-        <w:jc w:val="both"/>
-      </w:pPr>
-    </w:p>
-    <w:p>
-      <w:pPr>
-        <w:pStyle w:val="NoSpacing"/>
-        <w:jc w:val="both"/>
-      </w:pPr>
-      <w:r>
-        <w:t xml:space="preserve">Pour crée un nouveau projet avec Eclipse il faut choisir l’option « New Dynamic Web Project ». L’arborescence d’un projet se compose comme suit : </w:t>
+        <w:t xml:space="preserve"> langage » tout comme PHP spécialise le langage HTML. De nombreux </w:t>
+      </w:r>
+      <w:proofErr w:type="spellStart"/>
+      <w:r>
+        <w:t>frameworks</w:t>
+      </w:r>
+      <w:proofErr w:type="spellEnd"/>
+      <w:r>
+        <w:t xml:space="preserve"> existent comme </w:t>
+      </w:r>
+      <w:proofErr w:type="spellStart"/>
+      <w:r>
+        <w:t>Spring</w:t>
+      </w:r>
+      <w:proofErr w:type="spellEnd"/>
+      <w:r>
+        <w:t xml:space="preserve">, JSP, ou encore </w:t>
+      </w:r>
+      <w:proofErr w:type="spellStart"/>
+      <w:r>
+        <w:t>Struts</w:t>
+      </w:r>
+      <w:proofErr w:type="spellEnd"/>
+      <w:r>
+        <w:t>.</w:t>
+      </w:r>
+    </w:p>
+    <w:p>
+      <w:pPr>
+        <w:pStyle w:val="NoSpacing"/>
+        <w:jc w:val="both"/>
+      </w:pPr>
+    </w:p>
+    <w:p>
+      <w:pPr>
+        <w:pStyle w:val="NoSpacing"/>
+        <w:jc w:val="both"/>
+      </w:pPr>
+      <w:r>
+        <w:t xml:space="preserve">Pour crée un nouveau projet avec Eclipse il faut choisir l’option « New </w:t>
+      </w:r>
+      <w:proofErr w:type="spellStart"/>
+      <w:r>
+        <w:t>Dynamic</w:t>
+      </w:r>
+      <w:proofErr w:type="spellEnd"/>
+      <w:r>
+        <w:t xml:space="preserve"> Web Project ». L’arborescence d’un projet se compose comme suit : </w:t>
       </w:r>
     </w:p>
     <w:p>
@@ -503,10 +571,32 @@
         <w:rPr>
           <w:b/>
         </w:rPr>
-        <w:t>« src »</w:t>
-      </w:r>
-      <w:r>
-        <w:t xml:space="preserve"> contiendra le code metier, c’est-à-dire les classes Java</w:t>
+        <w:t>« </w:t>
+      </w:r>
+      <w:proofErr w:type="spellStart"/>
+      <w:r>
+        <w:rPr>
+          <w:b/>
+        </w:rPr>
+        <w:t>src</w:t>
+      </w:r>
+      <w:proofErr w:type="spellEnd"/>
+      <w:r>
+        <w:rPr>
+          <w:b/>
+        </w:rPr>
+        <w:t> »</w:t>
+      </w:r>
+      <w:r>
+        <w:t xml:space="preserve"> contiendra le code </w:t>
+      </w:r>
+      <w:proofErr w:type="spellStart"/>
+      <w:r>
+        <w:t>metier</w:t>
+      </w:r>
+      <w:proofErr w:type="spellEnd"/>
+      <w:r>
+        <w:t>, c’est-à-dire les classes Java</w:t>
       </w:r>
     </w:p>
     <w:p>
@@ -525,7 +615,21 @@
         <w:rPr>
           <w:b/>
         </w:rPr>
-        <w:t>« webcontent »</w:t>
+        <w:t>« </w:t>
+      </w:r>
+      <w:proofErr w:type="spellStart"/>
+      <w:r>
+        <w:rPr>
+          <w:b/>
+        </w:rPr>
+        <w:t>webcontent</w:t>
+      </w:r>
+      <w:proofErr w:type="spellEnd"/>
+      <w:r>
+        <w:rPr>
+          <w:b/>
+        </w:rPr>
+        <w:t> »</w:t>
       </w:r>
       <w:r>
         <w:t xml:space="preserve"> contient tous les fichiers CSS, HTML, JSP qui formeront le front de notre application</w:t>
@@ -589,37 +693,55 @@
       <w:r>
         <w:t xml:space="preserve"> contient les librairies externes importées au projet</w:t>
       </w:r>
-    </w:p>
-    <w:p>
-      <w:pPr>
+      <w:bookmarkStart w:id="0" w:name="_GoBack"/>
+      <w:bookmarkEnd w:id="0"/>
+    </w:p>
+    <w:p>
+      <w:pPr>
+        <w:rPr>
+          <w:b/>
+          <w:u w:val="double" w:color="FF0000"/>
+        </w:rPr>
+      </w:pPr>
+    </w:p>
+    <w:p>
+      <w:pPr>
+        <w:rPr>
+          <w:b/>
+          <w:u w:val="double" w:color="FF0000"/>
+        </w:rPr>
+      </w:pPr>
+      <w:r>
         <w:rPr>
           <w:b/>
           <w:sz w:val="32"/>
           <w:szCs w:val="32"/>
           <w:u w:val="double" w:color="FF0000"/>
         </w:rPr>
-      </w:pPr>
-      <w:r>
+        <w:br w:type="page"/>
+      </w:r>
+    </w:p>
+    <w:p>
+      <w:pPr>
+        <w:pStyle w:val="NoSpacing"/>
+        <w:jc w:val="both"/>
         <w:rPr>
           <w:b/>
           <w:sz w:val="32"/>
           <w:szCs w:val="32"/>
           <w:u w:val="double" w:color="FF0000"/>
         </w:rPr>
-        <w:br w:type="page"/>
-      </w:r>
-    </w:p>
-    <w:p>
-      <w:pPr>
-        <w:pStyle w:val="NoSpacing"/>
-        <w:jc w:val="both"/>
+      </w:pPr>
+      <w:r>
         <w:rPr>
           <w:b/>
           <w:sz w:val="32"/>
           <w:szCs w:val="32"/>
           <w:u w:val="double" w:color="FF0000"/>
         </w:rPr>
-      </w:pPr>
+        <w:lastRenderedPageBreak/>
+        <w:t>Chapitre 2 :</w:t>
+      </w:r>
       <w:r>
         <w:rPr>
           <w:b/>
@@ -627,9 +749,9 @@
           <w:szCs w:val="32"/>
           <w:u w:val="double" w:color="FF0000"/>
         </w:rPr>
-        <w:lastRenderedPageBreak/>
-        <w:t>Chapitre 2 :</w:t>
-      </w:r>
+        <w:t xml:space="preserve"> Comprendre les Servlets et les </w:t>
+      </w:r>
+      <w:proofErr w:type="spellStart"/>
       <w:r>
         <w:rPr>
           <w:b/>
@@ -637,8 +759,9 @@
           <w:szCs w:val="32"/>
           <w:u w:val="double" w:color="FF0000"/>
         </w:rPr>
-        <w:t xml:space="preserve"> Comprendre les Servlets et les JSPs</w:t>
-      </w:r>
+        <w:t>JSPs</w:t>
+      </w:r>
+      <w:proofErr w:type="spellEnd"/>
     </w:p>
     <w:p>
       <w:pPr>
@@ -698,10 +821,34 @@
         <w:t>contrôleur</w:t>
       </w:r>
       <w:r>
-        <w:t xml:space="preserve"> dans le modèle MVC. Ce sont de simples classes Java qui, par le biais de méthodes (« doGet », « doPost », etc…), reçoivent la requête du visiteur, la traitent en générant une page web et renvoient le tout dans une réponse HTTP.</w:t>
-      </w:r>
-      <w:r>
-        <w:t xml:space="preserve"> Une servlet n’est finalement rien de plus qu’une classe Java qui étend, donc hérite, de la classe Java « HttpServlet ».</w:t>
+        <w:t xml:space="preserve"> dans le modèle MVC. Ce sont de simples classes Java qui, par le biais de méthodes (« </w:t>
+      </w:r>
+      <w:proofErr w:type="spellStart"/>
+      <w:r>
+        <w:t>doGet</w:t>
+      </w:r>
+      <w:proofErr w:type="spellEnd"/>
+      <w:r>
+        <w:t> », « </w:t>
+      </w:r>
+      <w:proofErr w:type="spellStart"/>
+      <w:r>
+        <w:t>doPost</w:t>
+      </w:r>
+      <w:proofErr w:type="spellEnd"/>
+      <w:r>
+        <w:t> », etc…), reçoivent la requête du visiteur, la traitent en générant une page web et renvoient le tout dans une réponse HTTP.</w:t>
+      </w:r>
+      <w:r>
+        <w:t xml:space="preserve"> Une servlet n’est finalement rien de plus qu’une classe Java qui étend, donc hérite, de la classe Java « </w:t>
+      </w:r>
+      <w:proofErr w:type="spellStart"/>
+      <w:r>
+        <w:t>HttpServlet</w:t>
+      </w:r>
+      <w:proofErr w:type="spellEnd"/>
+      <w:r>
+        <w:t> ».</w:t>
       </w:r>
     </w:p>
     <w:p>
@@ -774,7 +921,31 @@
         <w:jc w:val="both"/>
       </w:pPr>
       <w:r>
-        <w:t>Pour associer une vue à une Servlet il faut s’intéresser d’un peu plus près à la méthode « doGet » de la- dite Servlet. Celle-ci est formée par deux paramètres, « request » et « response »</w:t>
+        <w:t>Pour associer une vue à une Servlet il faut s’intéresser d’un peu plus près à la méthode « </w:t>
+      </w:r>
+      <w:proofErr w:type="spellStart"/>
+      <w:r>
+        <w:t>doGet</w:t>
+      </w:r>
+      <w:proofErr w:type="spellEnd"/>
+      <w:r>
+        <w:t> » de la- dite Servlet. Celle-ci est formée par deux paramètres, « </w:t>
+      </w:r>
+      <w:proofErr w:type="spellStart"/>
+      <w:r>
+        <w:t>request</w:t>
+      </w:r>
+      <w:proofErr w:type="spellEnd"/>
+      <w:r>
+        <w:t> » et « </w:t>
+      </w:r>
+      <w:proofErr w:type="spellStart"/>
+      <w:r>
+        <w:t>response</w:t>
+      </w:r>
+      <w:proofErr w:type="spellEnd"/>
+      <w:r>
+        <w:t> »</w:t>
       </w:r>
       <w:r>
         <w:t xml:space="preserve">, le premier objet contient la </w:t>
@@ -786,10 +957,29 @@
         <w:t xml:space="preserve"> quand la </w:t>
       </w:r>
       <w:r>
-        <w:t>réponse (HTML, JSP, img, etc…)</w:t>
-      </w:r>
-      <w:r>
-        <w:t xml:space="preserve"> est envoyée via l’objet « response ».</w:t>
+        <w:t xml:space="preserve">réponse (HTML, JSP, </w:t>
+      </w:r>
+      <w:proofErr w:type="spellStart"/>
+      <w:r>
+        <w:t>img</w:t>
+      </w:r>
+      <w:proofErr w:type="spellEnd"/>
+      <w:r>
+        <w:t>, etc…)</w:t>
+      </w:r>
+      <w:r>
+        <w:t xml:space="preserve"> est envoyée via l’objet « </w:t>
+      </w:r>
+      <w:proofErr w:type="spellStart"/>
+      <w:r>
+        <w:t>response</w:t>
+      </w:r>
+      <w:proofErr w:type="spellEnd"/>
+      <w:r>
+        <w:t> ».</w:t>
+      </w:r>
+      <w:r>
+        <w:t xml:space="preserve"> </w:t>
       </w:r>
     </w:p>
     <w:p>
@@ -892,7 +1082,28 @@
         <w:t>En JEE on peut récupérer des informations de manières dynamiques comme un paramètre d’</w:t>
       </w:r>
       <w:r>
-        <w:t>URL par exemple, avec les méthodes « getAttribute() » et « setAttribute() » depuis la Servlet.</w:t>
+        <w:t>URL par exemple, avec les méthodes « </w:t>
+      </w:r>
+      <w:proofErr w:type="spellStart"/>
+      <w:proofErr w:type="gramStart"/>
+      <w:r>
+        <w:t>getAttribute</w:t>
+      </w:r>
+      <w:proofErr w:type="spellEnd"/>
+      <w:r>
+        <w:t>(</w:t>
+      </w:r>
+      <w:proofErr w:type="gramEnd"/>
+      <w:r>
+        <w:t>) » et « </w:t>
+      </w:r>
+      <w:proofErr w:type="spellStart"/>
+      <w:r>
+        <w:t>setAttribute</w:t>
+      </w:r>
+      <w:proofErr w:type="spellEnd"/>
+      <w:r>
+        <w:t>() » depuis la Servlet.</w:t>
       </w:r>
     </w:p>
     <w:p>
@@ -1026,22 +1237,70 @@
           <w:szCs w:val="26"/>
           <w:u w:val="single" w:color="70AD47" w:themeColor="accent6"/>
         </w:rPr>
-        <w:t>Manipuler des Java Beans dans les JSPs :</w:t>
-      </w:r>
-    </w:p>
-    <w:p>
-      <w:pPr>
-        <w:pStyle w:val="NoSpacing"/>
-        <w:jc w:val="both"/>
-      </w:pPr>
-    </w:p>
-    <w:p>
-      <w:pPr>
-        <w:pStyle w:val="NoSpacing"/>
-        <w:jc w:val="both"/>
-      </w:pPr>
-      <w:r>
-        <w:t>Java est un langage orienté objet dont la partie modèle est assurée par de simples classes publiques Java, dont les attributs sont eux privés avec des méthodes publiques pour y accéder. Ce sont les « Java Beans ».</w:t>
+        <w:t xml:space="preserve">Manipuler des Java </w:t>
+      </w:r>
+      <w:proofErr w:type="spellStart"/>
+      <w:r>
+        <w:rPr>
+          <w:b/>
+          <w:sz w:val="26"/>
+          <w:szCs w:val="26"/>
+          <w:u w:val="single" w:color="70AD47" w:themeColor="accent6"/>
+        </w:rPr>
+        <w:t>Beans</w:t>
+      </w:r>
+      <w:proofErr w:type="spellEnd"/>
+      <w:r>
+        <w:rPr>
+          <w:b/>
+          <w:sz w:val="26"/>
+          <w:szCs w:val="26"/>
+          <w:u w:val="single" w:color="70AD47" w:themeColor="accent6"/>
+        </w:rPr>
+        <w:t xml:space="preserve"> dans les </w:t>
+      </w:r>
+      <w:proofErr w:type="spellStart"/>
+      <w:r>
+        <w:rPr>
+          <w:b/>
+          <w:sz w:val="26"/>
+          <w:szCs w:val="26"/>
+          <w:u w:val="single" w:color="70AD47" w:themeColor="accent6"/>
+        </w:rPr>
+        <w:t>JSPs</w:t>
+      </w:r>
+      <w:proofErr w:type="spellEnd"/>
+      <w:r>
+        <w:rPr>
+          <w:b/>
+          <w:sz w:val="26"/>
+          <w:szCs w:val="26"/>
+          <w:u w:val="single" w:color="70AD47" w:themeColor="accent6"/>
+        </w:rPr>
+        <w:t> :</w:t>
+      </w:r>
+    </w:p>
+    <w:p>
+      <w:pPr>
+        <w:pStyle w:val="NoSpacing"/>
+        <w:jc w:val="both"/>
+      </w:pPr>
+    </w:p>
+    <w:p>
+      <w:pPr>
+        <w:pStyle w:val="NoSpacing"/>
+        <w:jc w:val="both"/>
+      </w:pPr>
+      <w:r>
+        <w:t xml:space="preserve">Java est un langage orienté objet dont la partie modèle est assurée par de simples classes publiques Java, dont les attributs sont eux privés avec des méthodes publiques pour y accéder. Ce sont les « Java </w:t>
+      </w:r>
+      <w:proofErr w:type="spellStart"/>
+      <w:r>
+        <w:t>Beans</w:t>
+      </w:r>
+      <w:proofErr w:type="spellEnd"/>
+      <w:r>
+        <w:t> ».</w:t>
       </w:r>
     </w:p>
     <w:p>
@@ -1092,7 +1351,21 @@
         <w:rPr>
           <w:b/>
         </w:rPr>
-        <w:t xml:space="preserve"> Generate getters and setters ».</w:t>
+        <w:t xml:space="preserve"> </w:t>
+      </w:r>
+      <w:proofErr w:type="spellStart"/>
+      <w:r>
+        <w:rPr>
+          <w:b/>
+        </w:rPr>
+        <w:t>Generate</w:t>
+      </w:r>
+      <w:proofErr w:type="spellEnd"/>
+      <w:r>
+        <w:rPr>
+          <w:b/>
+        </w:rPr>
+        <w:t xml:space="preserve"> getters and setters ».</w:t>
       </w:r>
       <w:r>
         <w:br w:type="page"/>
@@ -1141,8 +1414,19 @@
           <w:szCs w:val="32"/>
           <w:u w:val="double" w:color="FF0000"/>
         </w:rPr>
-        <w:t>: Comprendre les Servlets et les JSPs</w:t>
-      </w:r>
+        <w:t xml:space="preserve">: Comprendre les Servlets et les </w:t>
+      </w:r>
+      <w:proofErr w:type="spellStart"/>
+      <w:r>
+        <w:rPr>
+          <w:b/>
+          <w:sz w:val="32"/>
+          <w:szCs w:val="32"/>
+          <w:u w:val="double" w:color="FF0000"/>
+        </w:rPr>
+        <w:t>JSPs</w:t>
+      </w:r>
+      <w:proofErr w:type="spellEnd"/>
     </w:p>
     <w:p>
       <w:pPr>
@@ -1187,7 +1471,31 @@
         <w:jc w:val="both"/>
       </w:pPr>
       <w:r>
-        <w:t>La JSTL (pour JavaServer Standard Tag Library) est une bibliothèque à rajouter à un projet pour faire du Java dans les pages JSP, mais sous forme xml. Elle se compose en réalité de 5 sous bibliothèques dont la « Core » qui gère les variables, conditions, boucle, etc…</w:t>
+        <w:t xml:space="preserve">La JSTL (pour </w:t>
+      </w:r>
+      <w:proofErr w:type="spellStart"/>
+      <w:r>
+        <w:t>JavaServer</w:t>
+      </w:r>
+      <w:proofErr w:type="spellEnd"/>
+      <w:r>
+        <w:t xml:space="preserve"> Standard Tag Library) est une bibliothèque à rajouter à un projet pour faire du Java dans les pages JSP, mais sous forme </w:t>
+      </w:r>
+      <w:proofErr w:type="spellStart"/>
+      <w:r>
+        <w:t>xml</w:t>
+      </w:r>
+      <w:proofErr w:type="spellEnd"/>
+      <w:r>
+        <w:t>. Elle se compose en réalité de 5 sous bibliothèques dont la « </w:t>
+      </w:r>
+      <w:proofErr w:type="spellStart"/>
+      <w:r>
+        <w:t>Core</w:t>
+      </w:r>
+      <w:proofErr w:type="spellEnd"/>
+      <w:r>
+        <w:t> » qui gère les variables, conditions, boucle, etc…</w:t>
       </w:r>
     </w:p>
     <w:p>
@@ -1257,7 +1565,91 @@
         <w:rPr>
           <w:b/>
         </w:rPr>
-        <w:t>« &lt;%@ taglib uri="http://java.sun.com/jsp/jstl/core" prefix="c" %&gt;</w:t>
+        <w:t xml:space="preserve">« &lt;%@ </w:t>
+      </w:r>
+      <w:proofErr w:type="spellStart"/>
+      <w:r>
+        <w:rPr>
+          <w:b/>
+        </w:rPr>
+        <w:t>taglib</w:t>
+      </w:r>
+      <w:proofErr w:type="spellEnd"/>
+      <w:r>
+        <w:rPr>
+          <w:b/>
+        </w:rPr>
+        <w:t xml:space="preserve"> </w:t>
+      </w:r>
+      <w:proofErr w:type="spellStart"/>
+      <w:r>
+        <w:rPr>
+          <w:b/>
+        </w:rPr>
+        <w:t>uri</w:t>
+      </w:r>
+      <w:proofErr w:type="spellEnd"/>
+      <w:r>
+        <w:rPr>
+          <w:b/>
+        </w:rPr>
+        <w:t>="http://java.sun.com/</w:t>
+      </w:r>
+      <w:proofErr w:type="spellStart"/>
+      <w:r>
+        <w:rPr>
+          <w:b/>
+        </w:rPr>
+        <w:t>jsp</w:t>
+      </w:r>
+      <w:proofErr w:type="spellEnd"/>
+      <w:r>
+        <w:rPr>
+          <w:b/>
+        </w:rPr>
+        <w:t>/</w:t>
+      </w:r>
+      <w:proofErr w:type="spellStart"/>
+      <w:r>
+        <w:rPr>
+          <w:b/>
+        </w:rPr>
+        <w:t>jstl</w:t>
+      </w:r>
+      <w:proofErr w:type="spellEnd"/>
+      <w:r>
+        <w:rPr>
+          <w:b/>
+        </w:rPr>
+        <w:t>/</w:t>
+      </w:r>
+      <w:proofErr w:type="spellStart"/>
+      <w:r>
+        <w:rPr>
+          <w:b/>
+        </w:rPr>
+        <w:t>core</w:t>
+      </w:r>
+      <w:proofErr w:type="spellEnd"/>
+      <w:r>
+        <w:rPr>
+          <w:b/>
+        </w:rPr>
+        <w:t xml:space="preserve">" </w:t>
+      </w:r>
+      <w:proofErr w:type="spellStart"/>
+      <w:r>
+        <w:rPr>
+          <w:b/>
+        </w:rPr>
+        <w:t>prefix</w:t>
+      </w:r>
+      <w:proofErr w:type="spellEnd"/>
+      <w:r>
+        <w:rPr>
+          <w:b/>
+        </w:rPr>
+        <w:t>="c" %&gt;</w:t>
       </w:r>
       <w:r>
         <w:t xml:space="preserve"> » afin de pointer vers cette dernière.</w:t>
@@ -1364,13 +1756,35 @@
         <w:jc w:val="both"/>
       </w:pPr>
       <w:r>
-        <w:t xml:space="preserve">Afficher des variables ou une valeur par defaut : </w:t>
-      </w:r>
-      <w:r>
-        <w:rPr>
-          <w:b/>
-        </w:rPr>
-        <w:t>« &lt;c:out value=’${var}’ default=’val’ /&gt; »</w:t>
+        <w:t xml:space="preserve">Afficher des variables ou une valeur par </w:t>
+      </w:r>
+      <w:proofErr w:type="spellStart"/>
+      <w:r>
+        <w:t>defaut</w:t>
+      </w:r>
+      <w:proofErr w:type="spellEnd"/>
+      <w:r>
+        <w:t xml:space="preserve"> : </w:t>
+      </w:r>
+      <w:r>
+        <w:rPr>
+          <w:b/>
+        </w:rPr>
+        <w:t>« &lt;</w:t>
+      </w:r>
+      <w:proofErr w:type="spellStart"/>
+      <w:r>
+        <w:rPr>
+          <w:b/>
+        </w:rPr>
+        <w:t>c:out</w:t>
+      </w:r>
+      <w:proofErr w:type="spellEnd"/>
+      <w:r>
+        <w:rPr>
+          <w:b/>
+        </w:rPr>
+        <w:t xml:space="preserve"> value=’${var}’ default=’val’ /&gt; »</w:t>
       </w:r>
     </w:p>
     <w:p>
@@ -1401,7 +1815,65 @@
         <w:rPr>
           <w:b/>
         </w:rPr>
-        <w:t>&lt;c:set var=’varName’ value=’varValue’ scope=’varScope’</w:t>
+        <w:t>&lt;</w:t>
+      </w:r>
+      <w:proofErr w:type="spellStart"/>
+      <w:proofErr w:type="gramStart"/>
+      <w:r>
+        <w:rPr>
+          <w:b/>
+        </w:rPr>
+        <w:t>c:set</w:t>
+      </w:r>
+      <w:proofErr w:type="spellEnd"/>
+      <w:proofErr w:type="gramEnd"/>
+      <w:r>
+        <w:rPr>
+          <w:b/>
+        </w:rPr>
+        <w:t xml:space="preserve"> var=’</w:t>
+      </w:r>
+      <w:proofErr w:type="spellStart"/>
+      <w:r>
+        <w:rPr>
+          <w:b/>
+        </w:rPr>
+        <w:t>varName</w:t>
+      </w:r>
+      <w:proofErr w:type="spellEnd"/>
+      <w:r>
+        <w:rPr>
+          <w:b/>
+        </w:rPr>
+        <w:t>’ value=’</w:t>
+      </w:r>
+      <w:proofErr w:type="spellStart"/>
+      <w:r>
+        <w:rPr>
+          <w:b/>
+        </w:rPr>
+        <w:t>varValue</w:t>
+      </w:r>
+      <w:proofErr w:type="spellEnd"/>
+      <w:r>
+        <w:rPr>
+          <w:b/>
+        </w:rPr>
+        <w:t>’ scope=’</w:t>
+      </w:r>
+      <w:proofErr w:type="spellStart"/>
+      <w:r>
+        <w:rPr>
+          <w:b/>
+        </w:rPr>
+        <w:t>varScope</w:t>
+      </w:r>
+      <w:proofErr w:type="spellEnd"/>
+      <w:r>
+        <w:rPr>
+          <w:b/>
+        </w:rPr>
+        <w:t>’</w:t>
       </w:r>
       <w:r>
         <w:rPr>
@@ -1452,7 +1924,71 @@
           <w:b/>
           <w:lang w:val="en-US"/>
         </w:rPr>
-        <w:t>&lt;c:set target=’beanSend’ property=’targetProperty’ value=’newValue’</w:t>
+        <w:t>&lt;</w:t>
+      </w:r>
+      <w:proofErr w:type="spellStart"/>
+      <w:r>
+        <w:rPr>
+          <w:b/>
+          <w:lang w:val="en-US"/>
+        </w:rPr>
+        <w:t>c:set</w:t>
+      </w:r>
+      <w:proofErr w:type="spellEnd"/>
+      <w:r>
+        <w:rPr>
+          <w:b/>
+          <w:lang w:val="en-US"/>
+        </w:rPr>
+        <w:t xml:space="preserve"> target=’</w:t>
+      </w:r>
+      <w:proofErr w:type="spellStart"/>
+      <w:r>
+        <w:rPr>
+          <w:b/>
+          <w:lang w:val="en-US"/>
+        </w:rPr>
+        <w:t>beanSend</w:t>
+      </w:r>
+      <w:proofErr w:type="spellEnd"/>
+      <w:r>
+        <w:rPr>
+          <w:b/>
+          <w:lang w:val="en-US"/>
+        </w:rPr>
+        <w:t>’ property=’</w:t>
+      </w:r>
+      <w:proofErr w:type="spellStart"/>
+      <w:r>
+        <w:rPr>
+          <w:b/>
+          <w:lang w:val="en-US"/>
+        </w:rPr>
+        <w:t>targetProperty</w:t>
+      </w:r>
+      <w:proofErr w:type="spellEnd"/>
+      <w:r>
+        <w:rPr>
+          <w:b/>
+          <w:lang w:val="en-US"/>
+        </w:rPr>
+        <w:t>’ value=’</w:t>
+      </w:r>
+      <w:proofErr w:type="spellStart"/>
+      <w:r>
+        <w:rPr>
+          <w:b/>
+          <w:lang w:val="en-US"/>
+        </w:rPr>
+        <w:t>newValue</w:t>
+      </w:r>
+      <w:proofErr w:type="spellEnd"/>
+      <w:r>
+        <w:rPr>
+          <w:b/>
+          <w:lang w:val="en-US"/>
+        </w:rPr>
+        <w:t>’</w:t>
       </w:r>
       <w:r>
         <w:rPr>
@@ -1484,8 +2020,18 @@
         <w:rPr>
           <w:b/>
         </w:rPr>
-        <w:t>&lt;c:remove</w:t>
-      </w:r>
+        <w:t>&lt;</w:t>
+      </w:r>
+      <w:proofErr w:type="spellStart"/>
+      <w:proofErr w:type="gramStart"/>
+      <w:r>
+        <w:rPr>
+          <w:b/>
+        </w:rPr>
+        <w:t>c:remove</w:t>
+      </w:r>
+      <w:proofErr w:type="spellEnd"/>
+      <w:proofErr w:type="gramEnd"/>
       <w:r>
         <w:rPr>
           <w:b/>
@@ -1496,7 +2042,35 @@
         <w:rPr>
           <w:b/>
         </w:rPr>
-        <w:t xml:space="preserve"> var=’varName’ scope=’varScope’ </w:t>
+        <w:t xml:space="preserve"> var=’</w:t>
+      </w:r>
+      <w:proofErr w:type="spellStart"/>
+      <w:r>
+        <w:rPr>
+          <w:b/>
+        </w:rPr>
+        <w:t>varName</w:t>
+      </w:r>
+      <w:proofErr w:type="spellEnd"/>
+      <w:r>
+        <w:rPr>
+          <w:b/>
+        </w:rPr>
+        <w:t>’ scope=’</w:t>
+      </w:r>
+      <w:proofErr w:type="spellStart"/>
+      <w:r>
+        <w:rPr>
+          <w:b/>
+        </w:rPr>
+        <w:t>varScope</w:t>
+      </w:r>
+      <w:proofErr w:type="spellEnd"/>
+      <w:r>
+        <w:rPr>
+          <w:b/>
+        </w:rPr>
+        <w:t xml:space="preserve">’ </w:t>
       </w:r>
       <w:r>
         <w:rPr>
@@ -1552,9 +2126,11 @@
         </w:numPr>
         <w:jc w:val="both"/>
       </w:pPr>
+      <w:proofErr w:type="spellStart"/>
       <w:r>
         <w:t>Request</w:t>
       </w:r>
+      <w:proofErr w:type="spellEnd"/>
       <w:r>
         <w:tab/>
         <w:t>(accessible depuis la page et celles qui l’appellent ou qu’elle appelle)</w:t>
@@ -1608,6 +2184,7 @@
         <w:pStyle w:val="NoSpacing"/>
         <w:jc w:val="both"/>
       </w:pPr>
+      <w:proofErr w:type="gramStart"/>
       <w:r>
         <w:rPr>
           <w:b/>
@@ -1615,6 +2192,7 @@
         </w:rPr>
         <w:t>/!\</w:t>
       </w:r>
+      <w:proofErr w:type="gramEnd"/>
       <w:r>
         <w:rPr>
           <w:b/>
@@ -1686,13 +2264,43 @@
         <w:rPr>
           <w:b/>
         </w:rPr>
-        <w:t xml:space="preserve">« &lt;c:if </w:t>
-      </w:r>
-      <w:r>
-        <w:rPr>
-          <w:b/>
-        </w:rPr>
-        <w:t>test=’’${condition}’’ var=’’varName’’&gt; code… &lt;/c&gt; »</w:t>
+        <w:t>« &lt;</w:t>
+      </w:r>
+      <w:proofErr w:type="spellStart"/>
+      <w:proofErr w:type="gramStart"/>
+      <w:r>
+        <w:rPr>
+          <w:b/>
+        </w:rPr>
+        <w:t>c:if</w:t>
+      </w:r>
+      <w:proofErr w:type="spellEnd"/>
+      <w:proofErr w:type="gramEnd"/>
+      <w:r>
+        <w:rPr>
+          <w:b/>
+        </w:rPr>
+        <w:t xml:space="preserve"> </w:t>
+      </w:r>
+      <w:r>
+        <w:rPr>
+          <w:b/>
+        </w:rPr>
+        <w:t>test=’’${condition}’’ var=’’</w:t>
+      </w:r>
+      <w:proofErr w:type="spellStart"/>
+      <w:r>
+        <w:rPr>
+          <w:b/>
+        </w:rPr>
+        <w:t>varName</w:t>
+      </w:r>
+      <w:proofErr w:type="spellEnd"/>
+      <w:r>
+        <w:rPr>
+          <w:b/>
+        </w:rPr>
+        <w:t>’’&gt; code… &lt;/c&gt; »</w:t>
       </w:r>
       <w:r>
         <w:t xml:space="preserve"> L’attribut « var », contrairement à celui « test », est optionnel. Il permet d’enregistrer le résultat du test dans une variable accessible dans la suite du code. Par défaut le scope de cette variable est celui de la page mais on peut le modifier avec l’attribut « scope » de la même manière que pour les balises vues précédemment.</w:t>
@@ -1710,7 +2318,25 @@
         <w:jc w:val="both"/>
       </w:pPr>
       <w:r>
-        <w:t>Le « else if » n’existe pas en JSTL, pour ça il faut utiliser la balise « &lt;c:choose&gt; » de la manière suivante :</w:t>
+        <w:t>Le « </w:t>
+      </w:r>
+      <w:proofErr w:type="spellStart"/>
+      <w:r>
+        <w:t>else</w:t>
+      </w:r>
+      <w:proofErr w:type="spellEnd"/>
+      <w:r>
+        <w:t xml:space="preserve"> if » n’existe pas en JSTL, pour ça il faut utiliser la balise « &lt;</w:t>
+      </w:r>
+      <w:proofErr w:type="spellStart"/>
+      <w:proofErr w:type="gramStart"/>
+      <w:r>
+        <w:t>c:choose</w:t>
+      </w:r>
+      <w:proofErr w:type="spellEnd"/>
+      <w:proofErr w:type="gramEnd"/>
+      <w:r>
+        <w:t>&gt; » de la manière suivante :</w:t>
       </w:r>
     </w:p>
     <w:p>
@@ -1728,7 +2354,29 @@
         <w:rPr>
           <w:lang w:val="en-US"/>
         </w:rPr>
-        <w:t>&lt;c:choose&gt;</w:t>
+        <w:t>&lt;</w:t>
+      </w:r>
+      <w:proofErr w:type="spellStart"/>
+      <w:proofErr w:type="gramStart"/>
+      <w:r>
+        <w:rPr>
+          <w:lang w:val="en-US"/>
+        </w:rPr>
+        <w:t>c:</w:t>
+      </w:r>
+      <w:proofErr w:type="gramEnd"/>
+      <w:r>
+        <w:rPr>
+          <w:lang w:val="en-US"/>
+        </w:rPr>
+        <w:t>choose</w:t>
+      </w:r>
+      <w:proofErr w:type="spellEnd"/>
+      <w:r>
+        <w:rPr>
+          <w:lang w:val="en-US"/>
+        </w:rPr>
+        <w:t>&gt;</w:t>
       </w:r>
     </w:p>
     <w:p>
@@ -1747,10 +2395,40 @@
           <w:lang w:val="en-US"/>
         </w:rPr>
         <w:tab/>
-        <w:t xml:space="preserve">&lt;c:when test=’’${condition 1}’’&gt; code… </w:t>
-      </w:r>
-      <w:r>
-        <w:t>&lt;/c:when&gt;</w:t>
+        <w:t>&lt;</w:t>
+      </w:r>
+      <w:proofErr w:type="spellStart"/>
+      <w:r>
+        <w:rPr>
+          <w:lang w:val="en-US"/>
+        </w:rPr>
+        <w:t>c</w:t>
+      </w:r>
+      <w:proofErr w:type="gramStart"/>
+      <w:r>
+        <w:rPr>
+          <w:lang w:val="en-US"/>
+        </w:rPr>
+        <w:t>:when</w:t>
+      </w:r>
+      <w:proofErr w:type="spellEnd"/>
+      <w:proofErr w:type="gramEnd"/>
+      <w:r>
+        <w:rPr>
+          <w:lang w:val="en-US"/>
+        </w:rPr>
+        <w:t xml:space="preserve"> test=’’${condition 1}’’&gt; code… </w:t>
+      </w:r>
+      <w:r>
+        <w:t>&lt;/</w:t>
+      </w:r>
+      <w:proofErr w:type="spellStart"/>
+      <w:r>
+        <w:t>c:when</w:t>
+      </w:r>
+      <w:proofErr w:type="spellEnd"/>
+      <w:r>
+        <w:t>&gt;</w:t>
       </w:r>
     </w:p>
     <w:p>
@@ -1768,10 +2446,40 @@
         <w:rPr>
           <w:lang w:val="en-US"/>
         </w:rPr>
-        <w:t xml:space="preserve">&lt;c:when test=’’${condition 2}’’&gt; code… </w:t>
-      </w:r>
-      <w:r>
-        <w:t>&lt;/c:when&gt;</w:t>
+        <w:t>&lt;</w:t>
+      </w:r>
+      <w:proofErr w:type="spellStart"/>
+      <w:r>
+        <w:rPr>
+          <w:lang w:val="en-US"/>
+        </w:rPr>
+        <w:t>c</w:t>
+      </w:r>
+      <w:proofErr w:type="gramStart"/>
+      <w:r>
+        <w:rPr>
+          <w:lang w:val="en-US"/>
+        </w:rPr>
+        <w:t>:when</w:t>
+      </w:r>
+      <w:proofErr w:type="spellEnd"/>
+      <w:proofErr w:type="gramEnd"/>
+      <w:r>
+        <w:rPr>
+          <w:lang w:val="en-US"/>
+        </w:rPr>
+        <w:t xml:space="preserve"> test=’’${condition 2}’’&gt; code… </w:t>
+      </w:r>
+      <w:r>
+        <w:t>&lt;/</w:t>
+      </w:r>
+      <w:proofErr w:type="spellStart"/>
+      <w:r>
+        <w:t>c:when</w:t>
+      </w:r>
+      <w:proofErr w:type="spellEnd"/>
+      <w:r>
+        <w:t>&gt;</w:t>
       </w:r>
     </w:p>
     <w:p>
@@ -1792,7 +2500,43 @@
         <w:rPr>
           <w:lang w:val="en-US"/>
         </w:rPr>
-        <w:t>&lt;c:when test=’’${condition 3}’’&gt; code… &lt;/c:when&gt;</w:t>
+        <w:t>&lt;</w:t>
+      </w:r>
+      <w:proofErr w:type="spellStart"/>
+      <w:r>
+        <w:rPr>
+          <w:lang w:val="en-US"/>
+        </w:rPr>
+        <w:t>c</w:t>
+      </w:r>
+      <w:proofErr w:type="gramStart"/>
+      <w:r>
+        <w:rPr>
+          <w:lang w:val="en-US"/>
+        </w:rPr>
+        <w:t>:when</w:t>
+      </w:r>
+      <w:proofErr w:type="spellEnd"/>
+      <w:proofErr w:type="gramEnd"/>
+      <w:r>
+        <w:rPr>
+          <w:lang w:val="en-US"/>
+        </w:rPr>
+        <w:t xml:space="preserve"> test=’’${condition 3}’’&gt; code… &lt;/</w:t>
+      </w:r>
+      <w:proofErr w:type="spellStart"/>
+      <w:r>
+        <w:rPr>
+          <w:lang w:val="en-US"/>
+        </w:rPr>
+        <w:t>c:when</w:t>
+      </w:r>
+      <w:proofErr w:type="spellEnd"/>
+      <w:r>
+        <w:rPr>
+          <w:lang w:val="en-US"/>
+        </w:rPr>
+        <w:t>&gt;</w:t>
       </w:r>
     </w:p>
     <w:p>
@@ -1814,7 +2558,43 @@
           <w:lang w:val="en-US"/>
         </w:rPr>
         <w:tab/>
-        <w:t>&lt;c:otherwise&gt; code… &lt;/c:otherwise &gt;</w:t>
+        <w:t>&lt;</w:t>
+      </w:r>
+      <w:proofErr w:type="spellStart"/>
+      <w:r>
+        <w:rPr>
+          <w:lang w:val="en-US"/>
+        </w:rPr>
+        <w:t>c</w:t>
+      </w:r>
+      <w:proofErr w:type="gramStart"/>
+      <w:r>
+        <w:rPr>
+          <w:lang w:val="en-US"/>
+        </w:rPr>
+        <w:t>:otherwise</w:t>
+      </w:r>
+      <w:proofErr w:type="spellEnd"/>
+      <w:proofErr w:type="gramEnd"/>
+      <w:r>
+        <w:rPr>
+          <w:lang w:val="en-US"/>
+        </w:rPr>
+        <w:t>&gt; code… &lt;/</w:t>
+      </w:r>
+      <w:proofErr w:type="spellStart"/>
+      <w:r>
+        <w:rPr>
+          <w:lang w:val="en-US"/>
+        </w:rPr>
+        <w:t>c:otherwise</w:t>
+      </w:r>
+      <w:proofErr w:type="spellEnd"/>
+      <w:r>
+        <w:rPr>
+          <w:lang w:val="en-US"/>
+        </w:rPr>
+        <w:t xml:space="preserve"> &gt;</w:t>
       </w:r>
     </w:p>
     <w:p>
@@ -1829,7 +2609,17 @@
         <w:tab/>
       </w:r>
       <w:r>
-        <w:t>&lt;/c:choose&gt;</w:t>
+        <w:t>&lt;/</w:t>
+      </w:r>
+      <w:proofErr w:type="spellStart"/>
+      <w:proofErr w:type="gramStart"/>
+      <w:r>
+        <w:t>c:choose</w:t>
+      </w:r>
+      <w:proofErr w:type="spellEnd"/>
+      <w:proofErr w:type="gramEnd"/>
+      <w:r>
+        <w:t>&gt;</w:t>
       </w:r>
     </w:p>
     <w:p>
@@ -1906,7 +2696,17 @@
         <w:jc w:val="both"/>
       </w:pPr>
       <w:r>
-        <w:t>Les boucles « for », ainsi que les tableaux et listes, sont gérés avec « &lt;c:forEach&gt; » :</w:t>
+        <w:t>Les boucles « for », ainsi que les tableaux et listes, sont gérés avec « &lt;</w:t>
+      </w:r>
+      <w:proofErr w:type="spellStart"/>
+      <w:proofErr w:type="gramStart"/>
+      <w:r>
+        <w:t>c:forEach</w:t>
+      </w:r>
+      <w:proofErr w:type="spellEnd"/>
+      <w:proofErr w:type="gramEnd"/>
+      <w:r>
+        <w:t>&gt; » :</w:t>
       </w:r>
     </w:p>
     <w:p>
@@ -1925,26 +2725,104 @@
         <w:rPr>
           <w:lang w:val="en-US"/>
         </w:rPr>
-        <w:t>&lt;c:forEach i=’’0’’ begin=’’0’’ end=’’10’’ step=’’1’’&gt;</w:t>
+        <w:t>&lt;</w:t>
+      </w:r>
+      <w:proofErr w:type="spellStart"/>
+      <w:r>
+        <w:rPr>
+          <w:lang w:val="en-US"/>
+        </w:rPr>
+        <w:t>c:forEach</w:t>
+      </w:r>
+      <w:proofErr w:type="spellEnd"/>
+      <w:r>
+        <w:rPr>
+          <w:lang w:val="en-US"/>
+        </w:rPr>
+        <w:t xml:space="preserve"> </w:t>
+      </w:r>
+      <w:proofErr w:type="spellStart"/>
+      <w:r>
+        <w:rPr>
+          <w:lang w:val="en-US"/>
+        </w:rPr>
+        <w:t>i</w:t>
+      </w:r>
+      <w:proofErr w:type="spellEnd"/>
+      <w:r>
+        <w:rPr>
+          <w:lang w:val="en-US"/>
+        </w:rPr>
+        <w:t>=’’0’’ begin=’’0’’ end=’’10’’ step=’’1’’&gt;</w:t>
       </w:r>
       <w:r>
         <w:rPr>
           <w:lang w:val="en-US"/>
         </w:rPr>
         <w:tab/>
-        <w:t xml:space="preserve">(l’attribut </w:t>
-      </w:r>
-      <w:r>
-        <w:rPr>
-          <w:lang w:val="en-US"/>
-        </w:rPr>
-        <w:t xml:space="preserve">« i » </w:t>
-      </w:r>
-      <w:r>
-        <w:rPr>
-          <w:lang w:val="en-US"/>
-        </w:rPr>
-        <w:t>est optionnel)</w:t>
+        <w:t>(</w:t>
+      </w:r>
+      <w:proofErr w:type="spellStart"/>
+      <w:r>
+        <w:rPr>
+          <w:lang w:val="en-US"/>
+        </w:rPr>
+        <w:t>l’attribut</w:t>
+      </w:r>
+      <w:proofErr w:type="spellEnd"/>
+      <w:r>
+        <w:rPr>
+          <w:lang w:val="en-US"/>
+        </w:rPr>
+        <w:t xml:space="preserve"> </w:t>
+      </w:r>
+      <w:r>
+        <w:rPr>
+          <w:lang w:val="en-US"/>
+        </w:rPr>
+        <w:t>« </w:t>
+      </w:r>
+      <w:proofErr w:type="spellStart"/>
+      <w:r>
+        <w:rPr>
+          <w:lang w:val="en-US"/>
+        </w:rPr>
+        <w:t>i</w:t>
+      </w:r>
+      <w:proofErr w:type="spellEnd"/>
+      <w:r>
+        <w:rPr>
+          <w:lang w:val="en-US"/>
+        </w:rPr>
+        <w:t xml:space="preserve"> » </w:t>
+      </w:r>
+      <w:proofErr w:type="spellStart"/>
+      <w:r>
+        <w:rPr>
+          <w:lang w:val="en-US"/>
+        </w:rPr>
+        <w:t>est</w:t>
+      </w:r>
+      <w:proofErr w:type="spellEnd"/>
+      <w:r>
+        <w:rPr>
+          <w:lang w:val="en-US"/>
+        </w:rPr>
+        <w:t xml:space="preserve"> </w:t>
+      </w:r>
+      <w:proofErr w:type="spellStart"/>
+      <w:r>
+        <w:rPr>
+          <w:lang w:val="en-US"/>
+        </w:rPr>
+        <w:t>optionnel</w:t>
+      </w:r>
+      <w:proofErr w:type="spellEnd"/>
+      <w:r>
+        <w:rPr>
+          <w:lang w:val="en-US"/>
+        </w:rPr>
+        <w:t>)</w:t>
       </w:r>
     </w:p>
     <w:p>
@@ -1957,7 +2835,33 @@
         <w:jc w:val="both"/>
       </w:pPr>
       <w:r>
-        <w:t>&lt;c:forEach   items=’’varName’’ var=”xName”&gt;</w:t>
+        <w:t>&lt;</w:t>
+      </w:r>
+      <w:proofErr w:type="spellStart"/>
+      <w:proofErr w:type="gramStart"/>
+      <w:r>
+        <w:t>c:forEach</w:t>
+      </w:r>
+      <w:proofErr w:type="spellEnd"/>
+      <w:proofErr w:type="gramEnd"/>
+      <w:r>
+        <w:t xml:space="preserve">   items=’’</w:t>
+      </w:r>
+      <w:proofErr w:type="spellStart"/>
+      <w:r>
+        <w:t>varName</w:t>
+      </w:r>
+      <w:proofErr w:type="spellEnd"/>
+      <w:r>
+        <w:t>’’ var=”</w:t>
+      </w:r>
+      <w:proofErr w:type="spellStart"/>
+      <w:r>
+        <w:t>xName</w:t>
+      </w:r>
+      <w:proofErr w:type="spellEnd"/>
+      <w:r>
+        <w:t>”&gt;</w:t>
       </w:r>
       <w:r>
         <w:tab/>
@@ -1967,7 +2871,15 @@
         <w:t>(</w:t>
       </w:r>
       <w:r>
-        <w:t xml:space="preserve">« begin » </w:t>
+        <w:t>« </w:t>
+      </w:r>
+      <w:proofErr w:type="spellStart"/>
+      <w:r>
+        <w:t>begin</w:t>
+      </w:r>
+      <w:proofErr w:type="spellEnd"/>
+      <w:r>
+        <w:t xml:space="preserve"> » </w:t>
       </w:r>
       <w:r>
         <w:t xml:space="preserve">et </w:t>
@@ -1989,22 +2901,46 @@
         <w:jc w:val="both"/>
       </w:pPr>
       <w:r>
-        <w:t>Il est possible d’utiliser aussi l’attribut “varStatus” qui va créer une variable contenant plusieurs informations sur la boucle (tour de boucle, index, element courant, longueur, etc…)</w:t>
-      </w:r>
-    </w:p>
-    <w:p>
-      <w:pPr>
-        <w:pStyle w:val="NoSpacing"/>
-        <w:jc w:val="both"/>
-      </w:pPr>
-    </w:p>
-    <w:p>
-      <w:pPr>
-        <w:pStyle w:val="NoSpacing"/>
-        <w:jc w:val="both"/>
-      </w:pPr>
-      <w:r>
-        <w:t>Il existe une autre boucle, la boucle « forTokens » qui est uniquement dédiée aux chaines de caractères :</w:t>
+        <w:t>Il est possible d’utiliser aussi l’attribut “</w:t>
+      </w:r>
+      <w:proofErr w:type="spellStart"/>
+      <w:r>
+        <w:t>varStatus</w:t>
+      </w:r>
+      <w:proofErr w:type="spellEnd"/>
+      <w:r>
+        <w:t xml:space="preserve">” qui va créer une variable contenant plusieurs informations sur la boucle (tour de boucle, index, </w:t>
+      </w:r>
+      <w:proofErr w:type="spellStart"/>
+      <w:r>
+        <w:t>element</w:t>
+      </w:r>
+      <w:proofErr w:type="spellEnd"/>
+      <w:r>
+        <w:t xml:space="preserve"> courant, longueur, etc…)</w:t>
+      </w:r>
+    </w:p>
+    <w:p>
+      <w:pPr>
+        <w:pStyle w:val="NoSpacing"/>
+        <w:jc w:val="both"/>
+      </w:pPr>
+    </w:p>
+    <w:p>
+      <w:pPr>
+        <w:pStyle w:val="NoSpacing"/>
+        <w:jc w:val="both"/>
+      </w:pPr>
+      <w:r>
+        <w:t>Il existe une autre boucle, la boucle « </w:t>
+      </w:r>
+      <w:proofErr w:type="spellStart"/>
+      <w:r>
+        <w:t>forTokens</w:t>
+      </w:r>
+      <w:proofErr w:type="spellEnd"/>
+      <w:r>
+        <w:t> » qui est uniquement dédiée aux chaines de caractères :</w:t>
       </w:r>
     </w:p>
     <w:p>
@@ -2023,7 +2959,105 @@
         <w:rPr>
           <w:lang w:val="en-US"/>
         </w:rPr>
-        <w:t>&lt;c:forToken items=’’chaineADecoupe’’ morceau=’’moreceauAct’’ delims=’’delimiteur’’&gt; code… &lt;/c:forToken&gt;</w:t>
+        <w:t>&lt;</w:t>
+      </w:r>
+      <w:proofErr w:type="spellStart"/>
+      <w:r>
+        <w:rPr>
+          <w:lang w:val="en-US"/>
+        </w:rPr>
+        <w:t>c:forToken</w:t>
+      </w:r>
+      <w:proofErr w:type="spellEnd"/>
+      <w:r>
+        <w:rPr>
+          <w:lang w:val="en-US"/>
+        </w:rPr>
+        <w:t xml:space="preserve"> items=’’</w:t>
+      </w:r>
+      <w:proofErr w:type="spellStart"/>
+      <w:r>
+        <w:rPr>
+          <w:lang w:val="en-US"/>
+        </w:rPr>
+        <w:t>chaineADecoupe</w:t>
+      </w:r>
+      <w:proofErr w:type="spellEnd"/>
+      <w:r>
+        <w:rPr>
+          <w:lang w:val="en-US"/>
+        </w:rPr>
+        <w:t xml:space="preserve">’’ </w:t>
+      </w:r>
+      <w:proofErr w:type="spellStart"/>
+      <w:r>
+        <w:rPr>
+          <w:lang w:val="en-US"/>
+        </w:rPr>
+        <w:t>morceau</w:t>
+      </w:r>
+      <w:proofErr w:type="spellEnd"/>
+      <w:r>
+        <w:rPr>
+          <w:lang w:val="en-US"/>
+        </w:rPr>
+        <w:t>=’’</w:t>
+      </w:r>
+      <w:proofErr w:type="spellStart"/>
+      <w:r>
+        <w:rPr>
+          <w:lang w:val="en-US"/>
+        </w:rPr>
+        <w:t>moreceauAct</w:t>
+      </w:r>
+      <w:proofErr w:type="spellEnd"/>
+      <w:r>
+        <w:rPr>
+          <w:lang w:val="en-US"/>
+        </w:rPr>
+        <w:t xml:space="preserve">’’ </w:t>
+      </w:r>
+      <w:proofErr w:type="spellStart"/>
+      <w:r>
+        <w:rPr>
+          <w:lang w:val="en-US"/>
+        </w:rPr>
+        <w:t>delims</w:t>
+      </w:r>
+      <w:proofErr w:type="spellEnd"/>
+      <w:r>
+        <w:rPr>
+          <w:lang w:val="en-US"/>
+        </w:rPr>
+        <w:t>=’’</w:t>
+      </w:r>
+      <w:proofErr w:type="spellStart"/>
+      <w:r>
+        <w:rPr>
+          <w:lang w:val="en-US"/>
+        </w:rPr>
+        <w:t>delimiteur</w:t>
+      </w:r>
+      <w:proofErr w:type="spellEnd"/>
+      <w:r>
+        <w:rPr>
+          <w:lang w:val="en-US"/>
+        </w:rPr>
+        <w:t>’’&gt; code… &lt;/</w:t>
+      </w:r>
+      <w:proofErr w:type="spellStart"/>
+      <w:r>
+        <w:rPr>
+          <w:lang w:val="en-US"/>
+        </w:rPr>
+        <w:t>c:forToken</w:t>
+      </w:r>
+      <w:proofErr w:type="spellEnd"/>
+      <w:r>
+        <w:rPr>
+          <w:lang w:val="en-US"/>
+        </w:rPr>
+        <w:t>&gt;</w:t>
       </w:r>
     </w:p>
     <w:p>
@@ -2154,7 +3188,47 @@
         <w:t xml:space="preserve">En JEE les formulaires qui contiennent un </w:t>
       </w:r>
       <w:r>
-        <w:t>champs d’upload de fichier doivent obligatoirement avoir l’attribut suivant dans leur balise &lt;form&gt; : « enctype=’’multipart/form-data’’ ».</w:t>
+        <w:t>champs d’</w:t>
+      </w:r>
+      <w:proofErr w:type="spellStart"/>
+      <w:r>
+        <w:t>upload</w:t>
+      </w:r>
+      <w:proofErr w:type="spellEnd"/>
+      <w:r>
+        <w:t xml:space="preserve"> de fichier doivent obligatoirement avoir l’attribut suivant dans leur balise &lt;</w:t>
+      </w:r>
+      <w:proofErr w:type="spellStart"/>
+      <w:r>
+        <w:t>form</w:t>
+      </w:r>
+      <w:proofErr w:type="spellEnd"/>
+      <w:r>
+        <w:t>&gt; : « </w:t>
+      </w:r>
+      <w:proofErr w:type="spellStart"/>
+      <w:r>
+        <w:t>enctype</w:t>
+      </w:r>
+      <w:proofErr w:type="spellEnd"/>
+      <w:r>
+        <w:t>=’’</w:t>
+      </w:r>
+      <w:proofErr w:type="spellStart"/>
+      <w:r>
+        <w:t>multipart</w:t>
+      </w:r>
+      <w:proofErr w:type="spellEnd"/>
+      <w:r>
+        <w:t>/</w:t>
+      </w:r>
+      <w:proofErr w:type="spellStart"/>
+      <w:r>
+        <w:t>form</w:t>
+      </w:r>
+      <w:proofErr w:type="spellEnd"/>
+      <w:r>
+        <w:t>-data’’ ».</w:t>
       </w:r>
       <w:r>
         <w:t xml:space="preserve"> Il faut ensuite configurer ledit attribut directement dans le fichier « web.xml ».</w:t>
@@ -2174,17 +3248,29 @@
       <w:r>
         <w:t>Pour récupérer un fichier il faut utiliser la fonction « </w:t>
       </w:r>
+      <w:proofErr w:type="spellStart"/>
+      <w:proofErr w:type="gramStart"/>
       <w:r>
         <w:t>request.</w:t>
       </w:r>
       <w:r>
-        <w:t>getPart(‘’</w:t>
-      </w:r>
+        <w:t>getPart</w:t>
+      </w:r>
+      <w:proofErr w:type="spellEnd"/>
+      <w:proofErr w:type="gramEnd"/>
+      <w:r>
+        <w:t>(‘’</w:t>
+      </w:r>
+      <w:proofErr w:type="spellStart"/>
       <w:r>
         <w:t>fileField</w:t>
       </w:r>
       <w:r>
-        <w:t>Name’’) ».</w:t>
+        <w:t>Name</w:t>
+      </w:r>
+      <w:proofErr w:type="spellEnd"/>
+      <w:r>
+        <w:t>’’) ».</w:t>
       </w:r>
     </w:p>
     <w:p>
@@ -2267,7 +3353,15 @@
         <w:jc w:val="both"/>
       </w:pPr>
       <w:r>
-        <w:t>Pour ce faire il faut d’abord créer un objet de la classe « HttpSession » dans la servlet</w:t>
+        <w:t>Pour ce faire il faut d’abord créer un objet de la classe « </w:t>
+      </w:r>
+      <w:proofErr w:type="spellStart"/>
+      <w:r>
+        <w:t>HttpSession</w:t>
+      </w:r>
+      <w:proofErr w:type="spellEnd"/>
+      <w:r>
+        <w:t> » dans la servlet</w:t>
       </w:r>
     </w:p>
     <w:p>
@@ -2280,7 +3374,23 @@
         <w:jc w:val="both"/>
       </w:pPr>
       <w:r>
-        <w:t>Pour accéder aux variable de session depuis une jsp on utilise « sessionScope.varName »</w:t>
+        <w:t xml:space="preserve">Pour accéder aux variable de session depuis une </w:t>
+      </w:r>
+      <w:proofErr w:type="spellStart"/>
+      <w:r>
+        <w:t>jsp</w:t>
+      </w:r>
+      <w:proofErr w:type="spellEnd"/>
+      <w:r>
+        <w:t xml:space="preserve"> on utilise « </w:t>
+      </w:r>
+      <w:proofErr w:type="spellStart"/>
+      <w:r>
+        <w:t>sessionScope.varName</w:t>
+      </w:r>
+      <w:proofErr w:type="spellEnd"/>
+      <w:r>
+        <w:t> »</w:t>
       </w:r>
     </w:p>
     <w:p>
@@ -2293,7 +3403,17 @@
         <w:jc w:val="both"/>
       </w:pPr>
       <w:r>
-        <w:t>Pour terminer une session on utilise « session.invalidate() »</w:t>
+        <w:t>Pour terminer une session on utilise « </w:t>
+      </w:r>
+      <w:proofErr w:type="spellStart"/>
+      <w:proofErr w:type="gramStart"/>
+      <w:r>
+        <w:t>session.invalidate</w:t>
+      </w:r>
+      <w:proofErr w:type="spellEnd"/>
+      <w:proofErr w:type="gramEnd"/>
+      <w:r>
+        <w:t>() »</w:t>
       </w:r>
     </w:p>
     <w:p>
@@ -2364,7 +3484,15 @@
         <w:jc w:val="both"/>
       </w:pPr>
       <w:r>
-        <w:t>Pour créer un cookie depuis la servlet il faut s’appuyer sur l’objet response :</w:t>
+        <w:t xml:space="preserve">Pour créer un cookie depuis la servlet il faut s’appuyer sur l’objet </w:t>
+      </w:r>
+      <w:proofErr w:type="spellStart"/>
+      <w:r>
+        <w:t>response</w:t>
+      </w:r>
+      <w:proofErr w:type="spellEnd"/>
+      <w:r>
+        <w:t> :</w:t>
       </w:r>
     </w:p>
     <w:p>
@@ -2374,7 +3502,25 @@
         <w:jc w:val="both"/>
       </w:pPr>
       <w:r>
-        <w:t>« response.addCookie(‘’cookieName’’, value) ; »</w:t>
+        <w:t>« </w:t>
+      </w:r>
+      <w:proofErr w:type="spellStart"/>
+      <w:proofErr w:type="gramStart"/>
+      <w:r>
+        <w:t>response.addCookie</w:t>
+      </w:r>
+      <w:proofErr w:type="spellEnd"/>
+      <w:proofErr w:type="gramEnd"/>
+      <w:r>
+        <w:t>(‘’</w:t>
+      </w:r>
+      <w:proofErr w:type="spellStart"/>
+      <w:r>
+        <w:t>cookieName</w:t>
+      </w:r>
+      <w:proofErr w:type="spellEnd"/>
+      <w:r>
+        <w:t>’’, value) ; »</w:t>
       </w:r>
     </w:p>
     <w:p>
@@ -2387,7 +3533,15 @@
         <w:jc w:val="both"/>
       </w:pPr>
       <w:r>
-        <w:t>Des parametres peuvent être indiqués à la création du cookie pour, par exemple, déterminer sa durée de vie :</w:t>
+        <w:t xml:space="preserve">Des </w:t>
+      </w:r>
+      <w:proofErr w:type="spellStart"/>
+      <w:r>
+        <w:t>parametres</w:t>
+      </w:r>
+      <w:proofErr w:type="spellEnd"/>
+      <w:r>
+        <w:t xml:space="preserve"> peuvent être indiqués à la création du cookie pour, par exemple, déterminer sa durée de vie :</w:t>
       </w:r>
     </w:p>
     <w:p>
@@ -2397,7 +3551,17 @@
         <w:jc w:val="both"/>
       </w:pPr>
       <w:r>
-        <w:t>« cookie.setMaxAge(60) »</w:t>
+        <w:t>« </w:t>
+      </w:r>
+      <w:proofErr w:type="spellStart"/>
+      <w:proofErr w:type="gramStart"/>
+      <w:r>
+        <w:t>cookie.setMaxAge</w:t>
+      </w:r>
+      <w:proofErr w:type="spellEnd"/>
+      <w:proofErr w:type="gramEnd"/>
+      <w:r>
+        <w:t>(60) »</w:t>
       </w:r>
       <w:r>
         <w:tab/>
@@ -2422,7 +3586,25 @@
         <w:jc w:val="both"/>
       </w:pPr>
       <w:r>
-        <w:t>Pour récuperer tous les cookies liés à notre site et présent sur le PC de notre visiteur il faut, depuis la servlet, utilisé la méthode : « request.getCookies’) ; »</w:t>
+        <w:t xml:space="preserve">Pour </w:t>
+      </w:r>
+      <w:proofErr w:type="spellStart"/>
+      <w:r>
+        <w:t>récuperer</w:t>
+      </w:r>
+      <w:proofErr w:type="spellEnd"/>
+      <w:r>
+        <w:t xml:space="preserve"> tous les cookies liés à notre site et présent sur le PC de notre visiteur il faut, depuis la servlet, utilisé la méthode : « </w:t>
+      </w:r>
+      <w:proofErr w:type="spellStart"/>
+      <w:proofErr w:type="gramStart"/>
+      <w:r>
+        <w:t>request.getCookies</w:t>
+      </w:r>
+      <w:proofErr w:type="spellEnd"/>
+      <w:proofErr w:type="gramEnd"/>
+      <w:r>
+        <w:t>’) ; »</w:t>
       </w:r>
       <w:r>
         <w:t xml:space="preserve"> </w:t>
@@ -2768,11 +3950,16 @@
         <w:jc w:val="both"/>
       </w:pPr>
       <w:r>
-        <w:t>Dans une logique MVC les données de la BDD sont gérées par les modèles. En réalité il ne devrait même pas y avoir de SQL dans les objets Java (qui prennent le rôle de model</w:t>
+        <w:t xml:space="preserve">Dans une logique MVC les données de la BDD sont gérées par les modèles. En réalité il ne devrait même pas y avoir de SQL dans les objets Java (qui prennent le rôle de </w:t>
+      </w:r>
+      <w:proofErr w:type="spellStart"/>
+      <w:r>
+        <w:t>model</w:t>
       </w:r>
       <w:r>
         <w:t>s</w:t>
       </w:r>
+      <w:proofErr w:type="spellEnd"/>
       <w:r>
         <w:t>). L’idée est de séparer</w:t>
       </w:r>
@@ -2782,8 +3969,6 @@
       <w:r>
         <w:t>le biais</w:t>
       </w:r>
-      <w:bookmarkStart w:id="0" w:name="_GoBack"/>
-      <w:bookmarkEnd w:id="0"/>
       <w:r>
         <w:t xml:space="preserve"> de fonctions. Il peut y avoir plusieurs DAO sur un seul projet et dans ce cas-là il faut passer par une interface DAO qui elle fera le lien avec les différents </w:t>
       </w:r>
@@ -2906,20 +4091,26 @@
     <w:p>
       <w:pPr>
         <w:pStyle w:val="NoSpacing"/>
-        <w:jc w:val="both"/>
-      </w:pPr>
-    </w:p>
-    <w:p>
-      <w:pPr>
-        <w:pStyle w:val="NoSpacing"/>
-        <w:jc w:val="both"/>
-      </w:pPr>
-    </w:p>
-    <w:p>
-      <w:pPr>
-        <w:pStyle w:val="NoSpacing"/>
-        <w:jc w:val="both"/>
-      </w:pPr>
+        <w:tabs>
+          <w:tab w:val="left" w:pos="8060"/>
+        </w:tabs>
+        <w:jc w:val="both"/>
+      </w:pPr>
+      <w:r>
+        <w:tab/>
+      </w:r>
+    </w:p>
+    <w:p>
+      <w:pPr>
+        <w:pStyle w:val="NoSpacing"/>
+        <w:tabs>
+          <w:tab w:val="left" w:pos="8060"/>
+        </w:tabs>
+        <w:jc w:val="both"/>
+      </w:pPr>
+      <w:r>
+        <w:t>Le rôle de la factory est d’initialiser le DAO en se connectant au SGBD cible</w:t>
+      </w:r>
     </w:p>
     <w:sectPr>
       <w:pgSz w:w="11906" w:h="16838"/>

</xml_diff>